<commit_message>
Patent On Processing git add . -A!
</commit_message>
<xml_diff>
--- a/交底书模板.docx
+++ b/交底书模板.docx
@@ -1,6 +1,6 @@
 
 <file path=word/document.xml><?xml version="1.0" encoding="utf-8"?>
-<w:document xmlns:wpc="http://schemas.microsoft.com/office/word/2010/wordprocessingCanvas" xmlns:cx="http://schemas.microsoft.com/office/drawing/2014/chartex" xmlns:mc="http://schemas.openxmlformats.org/markup-compatibility/2006" xmlns:o="urn:schemas-microsoft-com:office:office" xmlns:r="http://schemas.openxmlformats.org/officeDocument/2006/relationships" xmlns:m="http://schemas.openxmlformats.org/officeDocument/2006/math" xmlns:v="urn:schemas-microsoft-com:vml" xmlns:wp14="http://schemas.microsoft.com/office/word/2010/wordprocessingDrawing" xmlns:wp="http://schemas.openxmlformats.org/drawingml/2006/wordprocessingDrawing" xmlns:w10="urn:schemas-microsoft-com:office:word" xmlns:w="http://schemas.openxmlformats.org/wordprocessingml/2006/main" xmlns:w14="http://schemas.microsoft.com/office/word/2010/wordml" xmlns:w15="http://schemas.microsoft.com/office/word/2012/wordml" xmlns:w16se="http://schemas.microsoft.com/office/word/2015/wordml/symex" xmlns:wpg="http://schemas.microsoft.com/office/word/2010/wordprocessingGroup" xmlns:wpi="http://schemas.microsoft.com/office/word/2010/wordprocessingInk" xmlns:wne="http://schemas.microsoft.com/office/word/2006/wordml" xmlns:wps="http://schemas.microsoft.com/office/word/2010/wordprocessingShape" mc:Ignorable="w14 w15 w16se wp14">
+<w:document xmlns:wpc="http://schemas.microsoft.com/office/word/2010/wordprocessingCanvas" xmlns:cx="http://schemas.microsoft.com/office/drawing/2014/chartex" xmlns:cx1="http://schemas.microsoft.com/office/drawing/2015/9/8/chartex" xmlns:cx2="http://schemas.microsoft.com/office/drawing/2015/10/21/chartex" xmlns:cx3="http://schemas.microsoft.com/office/drawing/2016/5/9/chartex" xmlns:cx4="http://schemas.microsoft.com/office/drawing/2016/5/10/chartex" xmlns:cx5="http://schemas.microsoft.com/office/drawing/2016/5/11/chartex" xmlns:cx6="http://schemas.microsoft.com/office/drawing/2016/5/12/chartex" xmlns:cx7="http://schemas.microsoft.com/office/drawing/2016/5/13/chartex" xmlns:cx8="http://schemas.microsoft.com/office/drawing/2016/5/14/chartex" xmlns:mc="http://schemas.openxmlformats.org/markup-compatibility/2006" xmlns:aink="http://schemas.microsoft.com/office/drawing/2016/ink" xmlns:am3d="http://schemas.microsoft.com/office/drawing/2017/model3d" xmlns:o="urn:schemas-microsoft-com:office:office" xmlns:oel="http://schemas.microsoft.com/office/2019/extlst" xmlns:r="http://schemas.openxmlformats.org/officeDocument/2006/relationships" xmlns:m="http://schemas.openxmlformats.org/officeDocument/2006/math" xmlns:v="urn:schemas-microsoft-com:vml" xmlns:wp14="http://schemas.microsoft.com/office/word/2010/wordprocessingDrawing" xmlns:wp="http://schemas.openxmlformats.org/drawingml/2006/wordprocessingDrawing" xmlns:w10="urn:schemas-microsoft-com:office:word" xmlns:w="http://schemas.openxmlformats.org/wordprocessingml/2006/main" xmlns:w14="http://schemas.microsoft.com/office/word/2010/wordml" xmlns:w15="http://schemas.microsoft.com/office/word/2012/wordml" xmlns:w16cex="http://schemas.microsoft.com/office/word/2018/wordml/cex" xmlns:w16cid="http://schemas.microsoft.com/office/word/2016/wordml/cid" xmlns:w16="http://schemas.microsoft.com/office/word/2018/wordml" xmlns:w16sdtdh="http://schemas.microsoft.com/office/word/2020/wordml/sdtdatahash" xmlns:w16se="http://schemas.microsoft.com/office/word/2015/wordml/symex" xmlns:wpg="http://schemas.microsoft.com/office/word/2010/wordprocessingGroup" xmlns:wpi="http://schemas.microsoft.com/office/word/2010/wordprocessingInk" xmlns:wne="http://schemas.microsoft.com/office/word/2006/wordml" xmlns:wps="http://schemas.microsoft.com/office/word/2010/wordprocessingShape" mc:Ignorable="w14 w15 w16se w16cid w16 w16cex w16sdtdh wp14">
   <w:body>
     <w:p>
       <w:pPr>
@@ -161,7 +161,19 @@
               <w:rPr>
                 <w:rFonts w:hint="eastAsia"/>
               </w:rPr>
-              <w:t>一种基于无限维度哈希算法实现的临床数据表格</w:t>
+              <w:t>一种基于无限维度哈希算法实现的</w:t>
+            </w:r>
+            <w:r>
+              <w:rPr>
+                <w:rFonts w:hint="eastAsia"/>
+              </w:rPr>
+              <w:t>PDF</w:t>
+            </w:r>
+            <w:r>
+              <w:rPr>
+                <w:rFonts w:hint="eastAsia"/>
+              </w:rPr>
+              <w:t>表格</w:t>
             </w:r>
             <w:r>
               <w:rPr>
@@ -173,33 +185,7 @@
               <w:rPr>
                 <w:rFonts w:hint="eastAsia"/>
               </w:rPr>
-              <w:t>自动化注释</w:t>
-            </w:r>
-            <w:r>
-              <w:rPr>
-                <w:rFonts w:hint="eastAsia"/>
-              </w:rPr>
-              <w:t>（</w:t>
-            </w:r>
-            <w:proofErr w:type="spellStart"/>
-            <w:r>
-              <w:rPr>
-                <w:rFonts w:hint="eastAsia"/>
-              </w:rPr>
-              <w:t>aCRF</w:t>
-            </w:r>
-            <w:proofErr w:type="spellEnd"/>
-            <w:r>
-              <w:rPr>
-                <w:rFonts w:hint="eastAsia"/>
-              </w:rPr>
-              <w:t>）</w:t>
-            </w:r>
-            <w:r>
-              <w:rPr>
-                <w:rFonts w:hint="eastAsia"/>
-              </w:rPr>
-              <w:t>方法</w:t>
+              <w:t>自动化注释方法</w:t>
             </w:r>
           </w:p>
         </w:tc>
@@ -296,12 +282,6 @@
               </w:rPr>
               <w:t>，可迁移的高效自动化注释方法</w:t>
             </w:r>
-            <w:r>
-              <w:rPr>
-                <w:rFonts w:ascii="楷体_GB2312" w:eastAsia="楷体_GB2312" w:hAnsi="楷体_GB2312" w:cs="楷体_GB2312" w:hint="eastAsia"/>
-              </w:rPr>
-              <w:t>（方法）</w:t>
-            </w:r>
           </w:p>
         </w:tc>
       </w:tr>
@@ -530,15 +510,7 @@
               <w:t>基于STDM的</w:t>
             </w:r>
             <w:r>
-              <w:t>标记和注释。这些标记和注释加强了数据的准确性、一致性、可理解性和</w:t>
-            </w:r>
-            <w:proofErr w:type="gramStart"/>
-            <w:r>
-              <w:t>可</w:t>
-            </w:r>
-            <w:proofErr w:type="gramEnd"/>
-            <w:r>
-              <w:t>审核性。</w:t>
+              <w:t>标记和注释。这些标记和注释加强了数据的准确性、一致性、可理解性和可审核性。</w:t>
             </w:r>
             <w:proofErr w:type="spellStart"/>
             <w:r>
@@ -743,27 +715,7 @@
                 <w:sz w:val="21"/>
                 <w:szCs w:val="21"/>
               </w:rPr>
-              <w:t>不同的是，它包括了更详细的数据标记和注释。这些标记和注释加强了数据的准确性、一致性、可理解性和</w:t>
-            </w:r>
-            <w:proofErr w:type="gramStart"/>
-            <w:r>
-              <w:rPr>
-                <w:rFonts w:ascii="Arial" w:hAnsi="Arial" w:cs="Arial"/>
-                <w:color w:val="393939"/>
-                <w:sz w:val="21"/>
-                <w:szCs w:val="21"/>
-              </w:rPr>
-              <w:t>可</w:t>
-            </w:r>
-            <w:proofErr w:type="gramEnd"/>
-            <w:r>
-              <w:rPr>
-                <w:rFonts w:ascii="Arial" w:hAnsi="Arial" w:cs="Arial"/>
-                <w:color w:val="393939"/>
-                <w:sz w:val="21"/>
-                <w:szCs w:val="21"/>
-              </w:rPr>
-              <w:t>审核性，确保数据收集的质量和完整性。</w:t>
+              <w:t>不同的是，它包括了更详细的数据标记和注释。这些标记和注释加强了数据的准确性、一致性、可理解性和可审核性，确保数据收集的质量和完整性。</w:t>
             </w:r>
           </w:p>
           <w:p>
@@ -1667,10 +1619,7 @@
               <w:t>基于</w:t>
             </w:r>
             <w:r>
-              <w:rPr>
-                <w:rFonts w:hint="eastAsia"/>
-              </w:rPr>
-              <w:t>Latex</w:t>
+              <w:t>LaTeX</w:t>
             </w:r>
             <w:r>
               <w:rPr>
@@ -1683,11 +1632,9 @@
             <w:pPr>
               <w:ind w:firstLine="420"/>
             </w:pPr>
-            <w:proofErr w:type="spellStart"/>
             <w:r>
               <w:t>LaTeX</w:t>
             </w:r>
-            <w:proofErr w:type="spellEnd"/>
             <w:r>
               <w:t>是一种功能强大的排版工具，广泛用于学术界和出版业</w:t>
             </w:r>
@@ -2234,7 +2181,7 @@
                           </pic:cNvPicPr>
                         </pic:nvPicPr>
                         <pic:blipFill>
-                          <a:blip r:embed="rId10" cstate="print">
+                          <a:blip r:embed="rId11" cstate="print">
                             <a:extLst>
                               <a:ext uri="{28A0092B-C50C-407E-A947-70E740481C1C}">
                                 <a14:useLocalDpi xmlns:a14="http://schemas.microsoft.com/office/drawing/2010/main" val="0"/>
@@ -2271,14 +2218,27 @@
             <w:r>
               <w:t xml:space="preserve">Figure </w:t>
             </w:r>
-            <w:fldSimple w:instr=" SEQ Figure \* ARABIC ">
-              <w:r>
-                <w:rPr>
-                  <w:noProof/>
-                </w:rPr>
-                <w:t>1</w:t>
-              </w:r>
-            </w:fldSimple>
+            <w:r>
+              <w:fldChar w:fldCharType="begin"/>
+            </w:r>
+            <w:r>
+              <w:instrText xml:space="preserve"> SEQ Figure \* ARABIC </w:instrText>
+            </w:r>
+            <w:r>
+              <w:fldChar w:fldCharType="separate"/>
+            </w:r>
+            <w:r>
+              <w:rPr>
+                <w:noProof/>
+              </w:rPr>
+              <w:t>1</w:t>
+            </w:r>
+            <w:r>
+              <w:rPr>
+                <w:noProof/>
+              </w:rPr>
+              <w:fldChar w:fldCharType="end"/>
+            </w:r>
             <w:r>
               <w:t xml:space="preserve"> </w:t>
             </w:r>
@@ -2458,21 +2418,7 @@
               <w:rPr>
                 <w:rFonts w:hint="eastAsia"/>
               </w:rPr>
-              <w:t>该方法要求代表</w:t>
-            </w:r>
-            <w:proofErr w:type="gramStart"/>
-            <w:r>
-              <w:rPr>
-                <w:rFonts w:hint="eastAsia"/>
-              </w:rPr>
-              <w:t>表</w:t>
-            </w:r>
-            <w:proofErr w:type="gramEnd"/>
-            <w:r>
-              <w:rPr>
-                <w:rFonts w:hint="eastAsia"/>
-              </w:rPr>
-              <w:t>名或者表头的字符具有一定特征，比如被括号包含起来，或者被</w:t>
+              <w:t>该方法要求代表表名或者表头的字符具有一定特征，比如被括号包含起来，或者被</w:t>
             </w:r>
             <w:r>
               <w:rPr>
@@ -2701,7 +2647,7 @@
                           </pic:cNvPicPr>
                         </pic:nvPicPr>
                         <pic:blipFill>
-                          <a:blip r:embed="rId11" cstate="print">
+                          <a:blip r:embed="rId12" cstate="print">
                             <a:extLst>
                               <a:ext uri="{28A0092B-C50C-407E-A947-70E740481C1C}">
                                 <a14:useLocalDpi xmlns:a14="http://schemas.microsoft.com/office/drawing/2010/main" val="0"/>
@@ -2738,14 +2684,27 @@
             <w:r>
               <w:t xml:space="preserve">Figure </w:t>
             </w:r>
-            <w:fldSimple w:instr=" SEQ Figure \* ARABIC ">
-              <w:r>
-                <w:rPr>
-                  <w:noProof/>
-                </w:rPr>
-                <w:t>2</w:t>
-              </w:r>
-            </w:fldSimple>
+            <w:r>
+              <w:fldChar w:fldCharType="begin"/>
+            </w:r>
+            <w:r>
+              <w:instrText xml:space="preserve"> SEQ Figure \* ARABIC </w:instrText>
+            </w:r>
+            <w:r>
+              <w:fldChar w:fldCharType="separate"/>
+            </w:r>
+            <w:r>
+              <w:rPr>
+                <w:noProof/>
+              </w:rPr>
+              <w:t>2</w:t>
+            </w:r>
+            <w:r>
+              <w:rPr>
+                <w:noProof/>
+              </w:rPr>
+              <w:fldChar w:fldCharType="end"/>
+            </w:r>
             <w:r>
               <w:rPr>
                 <w:rFonts w:hint="eastAsia"/>
@@ -2938,7 +2897,7 @@
                           </pic:cNvPicPr>
                         </pic:nvPicPr>
                         <pic:blipFill>
-                          <a:blip r:embed="rId12" cstate="print">
+                          <a:blip r:embed="rId13" cstate="print">
                             <a:extLst>
                               <a:ext uri="{28A0092B-C50C-407E-A947-70E740481C1C}">
                                 <a14:useLocalDpi xmlns:a14="http://schemas.microsoft.com/office/drawing/2010/main" val="0"/>
@@ -2976,14 +2935,27 @@
             <w:r>
               <w:t xml:space="preserve">Figure </w:t>
             </w:r>
-            <w:fldSimple w:instr=" SEQ Figure \* ARABIC ">
-              <w:r>
-                <w:rPr>
-                  <w:noProof/>
-                </w:rPr>
-                <w:t>3</w:t>
-              </w:r>
-            </w:fldSimple>
+            <w:r>
+              <w:fldChar w:fldCharType="begin"/>
+            </w:r>
+            <w:r>
+              <w:instrText xml:space="preserve"> SEQ Figure \* ARABIC </w:instrText>
+            </w:r>
+            <w:r>
+              <w:fldChar w:fldCharType="separate"/>
+            </w:r>
+            <w:r>
+              <w:rPr>
+                <w:noProof/>
+              </w:rPr>
+              <w:t>3</w:t>
+            </w:r>
+            <w:r>
+              <w:rPr>
+                <w:noProof/>
+              </w:rPr>
+              <w:fldChar w:fldCharType="end"/>
+            </w:r>
             <w:bookmarkEnd w:id="1"/>
             <w:r>
               <w:rPr>
@@ -3423,21 +3395,7 @@
               <w:rPr>
                 <w:rFonts w:hint="eastAsia"/>
               </w:rPr>
-              <w:t>，页码</w:t>
-            </w:r>
-            <w:proofErr w:type="gramStart"/>
-            <w:r>
-              <w:rPr>
-                <w:rFonts w:hint="eastAsia"/>
-              </w:rPr>
-              <w:t>乱序问题</w:t>
-            </w:r>
-            <w:proofErr w:type="gramEnd"/>
-            <w:r>
-              <w:rPr>
-                <w:rFonts w:hint="eastAsia"/>
-              </w:rPr>
-              <w:t>也无法解决。并且，</w:t>
+              <w:t>，页码乱序问题也无法解决。并且，</w:t>
             </w:r>
             <w:r>
               <w:rPr>
@@ -3800,21 +3758,7 @@
               <w:rPr>
                 <w:rFonts w:hint="eastAsia"/>
               </w:rPr>
-              <w:t>——</w:t>
-            </w:r>
-            <w:proofErr w:type="gramStart"/>
-            <w:r>
-              <w:rPr>
-                <w:rFonts w:hint="eastAsia"/>
-              </w:rPr>
-              <w:t>——</w:t>
-            </w:r>
-            <w:proofErr w:type="gramEnd"/>
-            <w:r>
-              <w:rPr>
-                <w:rFonts w:hint="eastAsia"/>
-              </w:rPr>
-              <w:t>这种信息非人类可读，</w:t>
+              <w:t>————这种信息非人类可读，</w:t>
             </w:r>
             <w:r>
               <w:rPr>
@@ -3885,21 +3829,7 @@
               <w:rPr>
                 <w:rFonts w:hint="eastAsia"/>
               </w:rPr>
-              <w:t>。如果采用颜色、字体、字号、字体、文字边距、特殊标注等等其他方法对标题级别进行区别，用于该方法</w:t>
-            </w:r>
-            <w:proofErr w:type="gramStart"/>
-            <w:r>
-              <w:rPr>
-                <w:rFonts w:hint="eastAsia"/>
-              </w:rPr>
-              <w:t>一</w:t>
-            </w:r>
-            <w:proofErr w:type="gramEnd"/>
-            <w:r>
-              <w:rPr>
-                <w:rFonts w:hint="eastAsia"/>
-              </w:rPr>
-              <w:t>上来就把所有内容变成纯文本，这些特征都丢失，无法匹配。</w:t>
+              <w:t>。如果采用颜色、字体、字号、字体、文字边距、特殊标注等等其他方法对标题级别进行区别，用于该方法一上来就把所有内容变成纯文本，这些特征都丢失，无法匹配。</w:t>
             </w:r>
             <w:r>
               <w:rPr>
@@ -4006,54 +3936,50 @@
               </w:rPr>
               <w:t>，</w:t>
             </w:r>
+            <w:r>
+              <w:rPr>
+                <w:rFonts w:hint="eastAsia"/>
+              </w:rPr>
+              <w:t>Golang</w:t>
+            </w:r>
+            <w:r>
+              <w:rPr>
+                <w:rFonts w:hint="eastAsia"/>
+              </w:rPr>
+              <w:t>，</w:t>
+            </w:r>
+            <w:r>
+              <w:rPr>
+                <w:rFonts w:hint="eastAsia"/>
+              </w:rPr>
+              <w:t>Java</w:t>
+            </w:r>
+            <w:r>
+              <w:rPr>
+                <w:rFonts w:hint="eastAsia"/>
+              </w:rPr>
+              <w:t>，</w:t>
+            </w:r>
             <w:proofErr w:type="spellStart"/>
             <w:r>
               <w:rPr>
                 <w:rFonts w:hint="eastAsia"/>
               </w:rPr>
+              <w:t>Javascript</w:t>
+            </w:r>
+            <w:proofErr w:type="spellEnd"/>
+            <w:r>
+              <w:rPr>
+                <w:rFonts w:hint="eastAsia"/>
+              </w:rPr>
+              <w:t>等都需要指定字典的维度并预先构建结构体用于数据存储，比如</w:t>
+            </w:r>
+            <w:r>
+              <w:rPr>
+                <w:rFonts w:hint="eastAsia"/>
+              </w:rPr>
               <w:t>Golang</w:t>
             </w:r>
-            <w:proofErr w:type="spellEnd"/>
-            <w:r>
-              <w:rPr>
-                <w:rFonts w:hint="eastAsia"/>
-              </w:rPr>
-              <w:t>，</w:t>
-            </w:r>
-            <w:r>
-              <w:rPr>
-                <w:rFonts w:hint="eastAsia"/>
-              </w:rPr>
-              <w:t>Java</w:t>
-            </w:r>
-            <w:r>
-              <w:rPr>
-                <w:rFonts w:hint="eastAsia"/>
-              </w:rPr>
-              <w:t>，</w:t>
-            </w:r>
-            <w:proofErr w:type="spellStart"/>
-            <w:r>
-              <w:rPr>
-                <w:rFonts w:hint="eastAsia"/>
-              </w:rPr>
-              <w:t>Javascript</w:t>
-            </w:r>
-            <w:proofErr w:type="spellEnd"/>
-            <w:r>
-              <w:rPr>
-                <w:rFonts w:hint="eastAsia"/>
-              </w:rPr>
-              <w:t>等都需要指定字典的维度并预先构建结构体用于数据存储，比如</w:t>
-            </w:r>
-            <w:proofErr w:type="spellStart"/>
-            <w:r>
-              <w:rPr>
-                <w:rFonts w:hint="eastAsia"/>
-              </w:rPr>
-              <w:t>Golang</w:t>
-            </w:r>
-            <w:proofErr w:type="spellEnd"/>
             <w:r>
               <w:rPr>
                 <w:rFonts w:hint="eastAsia"/>
@@ -4627,7 +4553,19 @@
               <w:rPr>
                 <w:rFonts w:hint="eastAsia"/>
               </w:rPr>
-              <w:t>，我们迫切需要一种注释方法，要求有以下特点：</w:t>
+              <w:t>，我们迫切需要一种注释方法，要求有以下</w:t>
+            </w:r>
+            <w:r>
+              <w:rPr>
+                <w:rFonts w:hint="eastAsia"/>
+              </w:rPr>
+              <w:t>优</w:t>
+            </w:r>
+            <w:r>
+              <w:rPr>
+                <w:rFonts w:hint="eastAsia"/>
+              </w:rPr>
+              <w:t>点：</w:t>
             </w:r>
           </w:p>
           <w:p>
@@ -4865,21 +4803,7 @@
               <w:rPr>
                 <w:rFonts w:hint="eastAsia"/>
               </w:rPr>
-              <w:t>个文本坐落于哪页哪行的坐标完全不感兴趣，我们要求是在他旁边左右或者上下放下一个注释文本框。所以</w:t>
-            </w:r>
-            <w:proofErr w:type="gramStart"/>
-            <w:r>
-              <w:rPr>
-                <w:rFonts w:hint="eastAsia"/>
-              </w:rPr>
-              <w:t>一个写死了</w:t>
-            </w:r>
-            <w:proofErr w:type="gramEnd"/>
-            <w:r>
-              <w:rPr>
-                <w:rFonts w:hint="eastAsia"/>
-              </w:rPr>
-              <w:t>这个文字在</w:t>
+              <w:t>个文本坐落于哪页哪行的坐标完全不感兴趣，我们要求是在他旁边左右或者上下放下一个注释文本框。所以一个写死了这个文字在</w:t>
             </w:r>
             <w:r>
               <w:rPr>
@@ -5242,6 +5166,9 @@
                 <w:numId w:val="6"/>
               </w:numPr>
               <w:ind w:firstLineChars="0"/>
+              <w:rPr>
+                <w:rFonts w:hint="eastAsia"/>
+              </w:rPr>
             </w:pPr>
             <w:r>
               <w:rPr>
@@ -5339,17 +5266,6 @@
               </w:rPr>
               <w:t>搜索。</w:t>
             </w:r>
-          </w:p>
-          <w:p>
-            <w:pPr>
-              <w:ind w:firstLine="420"/>
-              <w:jc w:val="center"/>
-            </w:pPr>
-          </w:p>
-          <w:p>
-            <w:pPr>
-              <w:ind w:firstLine="420"/>
-            </w:pPr>
           </w:p>
         </w:tc>
       </w:tr>
@@ -5559,7 +5475,6 @@
               </w:rPr>
               <w:t>本发明设计并实现了一种基于递归嵌套的</w:t>
             </w:r>
-            <w:proofErr w:type="gramStart"/>
             <w:r>
               <w:rPr>
                 <w:rFonts w:ascii="Arial" w:eastAsia="宋体" w:hAnsi="Arial" w:cs="Arial" w:hint="eastAsia"/>
@@ -5567,9 +5482,8 @@
                 <w:kern w:val="0"/>
                 <w:szCs w:val="21"/>
               </w:rPr>
-              <w:t>无限维哈希</w:t>
-            </w:r>
-            <w:proofErr w:type="gramEnd"/>
+              <w:t>无限维哈希树</w:t>
+            </w:r>
             <w:r>
               <w:rPr>
                 <w:rFonts w:ascii="Arial" w:eastAsia="宋体" w:hAnsi="Arial" w:cs="Arial" w:hint="eastAsia"/>
@@ -5577,9 +5491,8 @@
                 <w:kern w:val="0"/>
                 <w:szCs w:val="21"/>
               </w:rPr>
-              <w:t>表数据结构</w:t>
-            </w:r>
-            <w:proofErr w:type="gramStart"/>
+              <w:t>表数据结构体用于存储</w:t>
+            </w:r>
             <w:r>
               <w:rPr>
                 <w:rFonts w:ascii="Arial" w:eastAsia="宋体" w:hAnsi="Arial" w:cs="Arial" w:hint="eastAsia"/>
@@ -5587,9 +5500,8 @@
                 <w:kern w:val="0"/>
                 <w:szCs w:val="21"/>
               </w:rPr>
-              <w:t>体用于</w:t>
-            </w:r>
-            <w:proofErr w:type="gramEnd"/>
+              <w:t>PDF</w:t>
+            </w:r>
             <w:r>
               <w:rPr>
                 <w:rFonts w:ascii="Arial" w:eastAsia="宋体" w:hAnsi="Arial" w:cs="Arial" w:hint="eastAsia"/>
@@ -5597,7 +5509,7 @@
                 <w:kern w:val="0"/>
                 <w:szCs w:val="21"/>
               </w:rPr>
-              <w:t>存储</w:t>
+              <w:t>表格数据的解析结果</w:t>
             </w:r>
             <w:r>
               <w:rPr>
@@ -5606,7 +5518,7 @@
                 <w:kern w:val="0"/>
                 <w:szCs w:val="21"/>
               </w:rPr>
-              <w:t>PDF</w:t>
+              <w:t>，</w:t>
             </w:r>
             <w:r>
               <w:rPr>
@@ -5615,7 +5527,7 @@
                 <w:kern w:val="0"/>
                 <w:szCs w:val="21"/>
               </w:rPr>
-              <w:t>表格数据的解析结果</w:t>
+              <w:t>并</w:t>
             </w:r>
             <w:r>
               <w:rPr>
@@ -5624,7 +5536,7 @@
                 <w:kern w:val="0"/>
                 <w:szCs w:val="21"/>
               </w:rPr>
-              <w:t>，</w:t>
+              <w:t>用这一</w:t>
             </w:r>
             <w:r>
               <w:rPr>
@@ -5633,7 +5545,7 @@
                 <w:kern w:val="0"/>
                 <w:szCs w:val="21"/>
               </w:rPr>
-              <w:t>并</w:t>
+              <w:t>数据结构实现</w:t>
             </w:r>
             <w:r>
               <w:rPr>
@@ -5642,7 +5554,7 @@
                 <w:kern w:val="0"/>
                 <w:szCs w:val="21"/>
               </w:rPr>
-              <w:t>用这一</w:t>
+              <w:t>PDF</w:t>
             </w:r>
             <w:r>
               <w:rPr>
@@ -5651,7 +5563,7 @@
                 <w:kern w:val="0"/>
                 <w:szCs w:val="21"/>
               </w:rPr>
-              <w:t>数据结构实现</w:t>
+              <w:t>的快速添加注释</w:t>
             </w:r>
             <w:r>
               <w:rPr>
@@ -5660,7 +5572,7 @@
                 <w:kern w:val="0"/>
                 <w:szCs w:val="21"/>
               </w:rPr>
-              <w:t>PDF</w:t>
+              <w:t>同时</w:t>
             </w:r>
             <w:r>
               <w:rPr>
@@ -5669,7 +5581,7 @@
                 <w:kern w:val="0"/>
                 <w:szCs w:val="21"/>
               </w:rPr>
-              <w:t>的快速添加注释</w:t>
+              <w:t>实现</w:t>
             </w:r>
             <w:r>
               <w:rPr>
@@ -5678,7 +5590,7 @@
                 <w:kern w:val="0"/>
                 <w:szCs w:val="21"/>
               </w:rPr>
-              <w:t>同时</w:t>
+              <w:t>数据无损分割，</w:t>
             </w:r>
             <w:r>
               <w:rPr>
@@ -5687,7 +5599,7 @@
                 <w:kern w:val="0"/>
                 <w:szCs w:val="21"/>
               </w:rPr>
-              <w:t>实现</w:t>
+              <w:t>合并和</w:t>
             </w:r>
             <w:r>
               <w:rPr>
@@ -5696,7 +5608,7 @@
                 <w:kern w:val="0"/>
                 <w:szCs w:val="21"/>
               </w:rPr>
-              <w:t>数据无损分割，</w:t>
+              <w:t>快速更新</w:t>
             </w:r>
             <w:r>
               <w:rPr>
@@ -5705,7 +5617,7 @@
                 <w:kern w:val="0"/>
                 <w:szCs w:val="21"/>
               </w:rPr>
-              <w:t>合并和</w:t>
+              <w:t>迭代的功能。该方法</w:t>
             </w:r>
             <w:r>
               <w:rPr>
@@ -5714,7 +5626,7 @@
                 <w:kern w:val="0"/>
                 <w:szCs w:val="21"/>
               </w:rPr>
-              <w:t>快速更新</w:t>
+              <w:t>依赖于哈希表和</w:t>
             </w:r>
             <w:r>
               <w:rPr>
@@ -5723,7 +5635,7 @@
                 <w:kern w:val="0"/>
                 <w:szCs w:val="21"/>
               </w:rPr>
-              <w:t>迭代的功能。该方法</w:t>
+              <w:t>无限维哈希树</w:t>
             </w:r>
             <w:r>
               <w:rPr>
@@ -5732,13 +5644,12 @@
                 <w:kern w:val="0"/>
                 <w:szCs w:val="21"/>
               </w:rPr>
-              <w:t>依赖于哈希表和无限维度哈希表数据结构：</w:t>
+              <w:t>数据结构：</w:t>
             </w:r>
           </w:p>
           <w:p>
             <w:pPr>
               <w:pStyle w:val="1"/>
-              <w:outlineLvl w:val="0"/>
             </w:pPr>
             <w:r>
               <w:rPr>
@@ -5757,7 +5668,6 @@
             <w:pPr>
               <w:pStyle w:val="2"/>
               <w:ind w:firstLine="482"/>
-              <w:outlineLvl w:val="1"/>
             </w:pPr>
             <w:r>
               <w:rPr>
@@ -5771,19 +5681,11 @@
               </w:rPr>
               <w:t>与</w:t>
             </w:r>
-            <w:proofErr w:type="gramStart"/>
-            <w:r>
-              <w:rPr>
-                <w:rFonts w:hint="eastAsia"/>
-              </w:rPr>
-              <w:t>无限维哈希</w:t>
-            </w:r>
-            <w:proofErr w:type="gramEnd"/>
-            <w:r>
-              <w:rPr>
-                <w:rFonts w:hint="eastAsia"/>
-              </w:rPr>
-              <w:t>表</w:t>
+            <w:r>
+              <w:rPr>
+                <w:rFonts w:hint="eastAsia"/>
+              </w:rPr>
+              <w:t>无限维哈希树</w:t>
             </w:r>
             <w:r>
               <w:rPr>
@@ -5854,22 +5756,89 @@
           <w:p>
             <w:pPr>
               <w:ind w:firstLine="420"/>
-            </w:pPr>
+              <w:rPr>
+                <w:rFonts w:ascii="Montserrat" w:eastAsia="宋体" w:hAnsi="Montserrat" w:cs="宋体"/>
+                <w:color w:val="393939"/>
+                <w:kern w:val="0"/>
+                <w:szCs w:val="21"/>
+              </w:rPr>
+            </w:pPr>
+            <w:r>
+              <w:rPr>
+                <w:rFonts w:ascii="Montserrat" w:eastAsia="宋体" w:hAnsi="Montserrat" w:cs="宋体"/>
+                <w:color w:val="393939"/>
+                <w:kern w:val="0"/>
+                <w:szCs w:val="21"/>
+              </w:rPr>
+              <w:t>哈希树（</w:t>
+            </w:r>
+            <w:r>
+              <w:rPr>
+                <w:rFonts w:ascii="Montserrat" w:eastAsia="宋体" w:hAnsi="Montserrat" w:cs="宋体"/>
+                <w:color w:val="393939"/>
+                <w:kern w:val="0"/>
+                <w:szCs w:val="21"/>
+              </w:rPr>
+              <w:t>Hash Tree</w:t>
+            </w:r>
+            <w:r>
+              <w:rPr>
+                <w:rFonts w:ascii="Montserrat" w:eastAsia="宋体" w:hAnsi="Montserrat" w:cs="宋体"/>
+                <w:color w:val="393939"/>
+                <w:kern w:val="0"/>
+                <w:szCs w:val="21"/>
+              </w:rPr>
+              <w:t>）也称为梅克尔树（</w:t>
+            </w:r>
+            <w:r>
+              <w:rPr>
+                <w:rFonts w:ascii="Montserrat" w:eastAsia="宋体" w:hAnsi="Montserrat" w:cs="宋体"/>
+                <w:color w:val="393939"/>
+                <w:kern w:val="0"/>
+                <w:szCs w:val="21"/>
+              </w:rPr>
+              <w:t>Merkle Tree</w:t>
+            </w:r>
+            <w:r>
+              <w:rPr>
+                <w:rFonts w:ascii="Montserrat" w:eastAsia="宋体" w:hAnsi="Montserrat" w:cs="宋体"/>
+                <w:color w:val="393939"/>
+                <w:kern w:val="0"/>
+                <w:szCs w:val="21"/>
+              </w:rPr>
+              <w:t>），是一种树状数据结构，它是一种用于验证和管理数据的有效方式</w:t>
+            </w:r>
+            <w:r>
+              <w:rPr>
+                <w:rFonts w:hint="eastAsia"/>
+              </w:rPr>
+              <w:t>，</w:t>
+            </w:r>
+            <w:r>
+              <w:t>通俗地说就是一个可以存储多维数据的哈希表</w:t>
+            </w:r>
+            <w:r>
+              <w:rPr>
+                <w:rFonts w:ascii="Montserrat" w:eastAsia="宋体" w:hAnsi="Montserrat" w:cs="宋体"/>
+                <w:color w:val="393939"/>
+                <w:kern w:val="0"/>
+                <w:szCs w:val="21"/>
+              </w:rPr>
+              <w:t>。当数据被写入哈希树时，每个节点都用它的哈希值来代表整个子树的数据。当树中的数据发生更改时，只需要修改这个特定节点和与它相关的哈希值，因为其他节点不会受到影响。</w:t>
+            </w:r>
           </w:p>
           <w:p>
             <w:pPr>
               <w:ind w:firstLine="420"/>
             </w:pPr>
             <w:r>
-              <w:t>无限维度哈希表是一种可以存储任意数量的维</w:t>
-            </w:r>
-            <w:proofErr w:type="gramStart"/>
-            <w:r>
-              <w:t>度数据</w:t>
-            </w:r>
-            <w:proofErr w:type="gramEnd"/>
-            <w:r>
-              <w:t>的数据结构，通俗地说就是一个可以存储多维数据的哈希表。与传统的哈希表不同，无限维度哈希表可以根据实际情况动态地增加或删除维度。</w:t>
+              <w:t>。与传统的哈希表不同，</w:t>
+            </w:r>
+            <w:r>
+              <w:t>无限维哈希树</w:t>
+            </w:r>
+            <w:r>
+              <w:t>可以根据实际情况动态地增加或删除维度。</w:t>
             </w:r>
           </w:p>
           <w:p>
@@ -5877,18 +5846,16 @@
               <w:ind w:firstLine="420"/>
             </w:pPr>
             <w:r>
-              <w:t>在无限维度哈希表中，每个元素都有一个唯一的键值。这个键值可以用来计算出在哈希表中的位置。计算这个位置通常使用哈希函数，这个哈希函数通常只考虑一个维度的键值，并返回一个具体的哈希值</w:t>
-            </w:r>
-            <w:r>
-              <w:t>。在每个维度上，都有一个对应的哈希函数来计算</w:t>
-            </w:r>
-            <w:proofErr w:type="gramStart"/>
-            <w:r>
-              <w:t>在该维度</w:t>
-            </w:r>
-            <w:proofErr w:type="gramEnd"/>
-            <w:r>
-              <w:t>上的哈希值</w:t>
+              <w:t>在</w:t>
+            </w:r>
+            <w:r>
+              <w:t>无限维哈希树</w:t>
+            </w:r>
+            <w:r>
+              <w:t>中，每个元素都有一个唯一的键值。这个键值可以用来计算出在哈希表中的位置。计算这个位置通常使用哈希函数，这个哈希函数通常只考虑一个维度的键值，并返回一个具体的哈希值</w:t>
+            </w:r>
+            <w:r>
+              <w:t>。在每个维度上，都有一个对应的哈希函数来计算在该维度上的哈希值</w:t>
             </w:r>
             <w:r>
               <w:rPr>
@@ -5902,15 +5869,16 @@
               <w:ind w:firstLine="420"/>
             </w:pPr>
             <w:r>
-              <w:t>无限维度哈希表的主要优点在于其灵活性和</w:t>
-            </w:r>
-            <w:proofErr w:type="gramStart"/>
-            <w:r>
-              <w:t>可</w:t>
-            </w:r>
-            <w:proofErr w:type="gramEnd"/>
-            <w:r>
-              <w:t>扩展性。它可以动态地增加或删除维度，使其非常适合存储多层嵌套的数据。因此，无限维度哈希表在很多应用场景下都得到广泛应用，例如机器学习、推荐系统、图像处理等等。</w:t>
+              <w:t>无限维哈希树</w:t>
+            </w:r>
+            <w:r>
+              <w:t>的主要优点在于其灵活性和可扩展性。它可以动态地增加或删除维度，使其非常适合存储多层嵌套的数据。因此，</w:t>
+            </w:r>
+            <w:r>
+              <w:t>无限维哈希树</w:t>
+            </w:r>
+            <w:r>
+              <w:t>在很多应用场景下都得到广泛应用，例如机器学习、推荐系统、图像处理等等。</w:t>
             </w:r>
           </w:p>
           <w:p>
@@ -5921,7 +5889,13 @@
               <w:rPr>
                 <w:rFonts w:hint="eastAsia"/>
               </w:rPr>
-              <w:t>无限维度哈希表在数据查询和组织上具有以下优点：</w:t>
+              <w:t>无限维哈希树</w:t>
+            </w:r>
+            <w:r>
+              <w:rPr>
+                <w:rFonts w:hint="eastAsia"/>
+              </w:rPr>
+              <w:t>在数据查询和组织上具有以下优点：</w:t>
             </w:r>
           </w:p>
           <w:p>
@@ -5943,21 +5917,19 @@
               <w:rPr>
                 <w:rFonts w:hint="eastAsia"/>
               </w:rPr>
-              <w:t>快速查询：无限维度哈希表使用哈希函数来计算每个元素在哈希表中的位置，这使得查找操作</w:t>
-            </w:r>
-            <w:proofErr w:type="gramStart"/>
-            <w:r>
-              <w:rPr>
-                <w:rFonts w:hint="eastAsia"/>
-              </w:rPr>
-              <w:t>非常</w:t>
-            </w:r>
-            <w:proofErr w:type="gramEnd"/>
-            <w:r>
-              <w:rPr>
-                <w:rFonts w:hint="eastAsia"/>
-              </w:rPr>
-              <w:t>快速，平均时间复杂度为</w:t>
+              <w:t>快速查询：</w:t>
+            </w:r>
+            <w:r>
+              <w:rPr>
+                <w:rFonts w:hint="eastAsia"/>
+              </w:rPr>
+              <w:t>无限维哈希树</w:t>
+            </w:r>
+            <w:r>
+              <w:rPr>
+                <w:rFonts w:hint="eastAsia"/>
+              </w:rPr>
+              <w:t>使用哈希函数来计算每个元素在哈希表中的位置，这使得查找操作非常快速，平均时间复杂度为</w:t>
             </w:r>
             <w:r>
               <w:rPr>
@@ -5969,7 +5941,19 @@
               <w:rPr>
                 <w:rFonts w:hint="eastAsia"/>
               </w:rPr>
-              <w:t>。对于大数据量的搜索或排序任务，无限维度哈希表的效率远高于传统数据结构。</w:t>
+              <w:t>。对于大数据量的搜索或排序任务，</w:t>
+            </w:r>
+            <w:r>
+              <w:rPr>
+                <w:rFonts w:hint="eastAsia"/>
+              </w:rPr>
+              <w:t>无限维哈希树</w:t>
+            </w:r>
+            <w:r>
+              <w:rPr>
+                <w:rFonts w:hint="eastAsia"/>
+              </w:rPr>
+              <w:t>的效率远高于传统数据结构。</w:t>
             </w:r>
             <w:r>
               <w:t>例如，如果我们将一个学生名单存储到哈希表中，可以通过学生</w:t>
@@ -5984,60 +5968,44 @@
               <w:rPr>
                 <w:rFonts w:hint="eastAsia"/>
               </w:rPr>
-              <w:t>并通过诸如体重，身高，性别等第二级别的</w:t>
-            </w:r>
-            <w:proofErr w:type="gramStart"/>
-            <w:r>
-              <w:rPr>
-                <w:rFonts w:hint="eastAsia"/>
-              </w:rPr>
-              <w:t>键快速</w:t>
-            </w:r>
-            <w:proofErr w:type="gramEnd"/>
-            <w:r>
-              <w:rPr>
-                <w:rFonts w:hint="eastAsia"/>
-              </w:rPr>
-              <w:t>得到某个学生</w:t>
+              <w:t>并通过诸如体重，身高，性别等第二级别的键快速得到某个学生的某项信息。理论上讲一个</w:t>
+            </w:r>
+            <w:r>
+              <w:rPr>
+                <w:rFonts w:hint="eastAsia"/>
+              </w:rPr>
+              <w:t>无限维哈希树</w:t>
+            </w:r>
+            <w:r>
+              <w:rPr>
+                <w:rFonts w:hint="eastAsia"/>
+              </w:rPr>
+              <w:t>可以存储任何一个表格</w:t>
+            </w:r>
+            <w:r>
+              <w:rPr>
+                <w:rFonts w:hint="eastAsia"/>
+              </w:rPr>
+              <w:t>的全部信息</w:t>
+            </w:r>
+            <w:r>
+              <w:rPr>
+                <w:rFonts w:hint="eastAsia"/>
+              </w:rPr>
+              <w:t>和组织结构</w:t>
+            </w:r>
+            <w:r>
+              <w:rPr>
+                <w:rFonts w:hint="eastAsia"/>
+              </w:rPr>
+              <w:t>而不用考虑</w:t>
             </w:r>
             <w:r>
               <w:rPr>
                 <w:rFonts w:hint="eastAsia"/>
               </w:rPr>
               <w:lastRenderedPageBreak/>
-              <w:t>的某项信息。理论上讲一个无限</w:t>
-            </w:r>
-            <w:proofErr w:type="gramStart"/>
-            <w:r>
-              <w:rPr>
-                <w:rFonts w:hint="eastAsia"/>
-              </w:rPr>
-              <w:t>维哈希可以</w:t>
-            </w:r>
-            <w:proofErr w:type="gramEnd"/>
-            <w:r>
-              <w:rPr>
-                <w:rFonts w:hint="eastAsia"/>
-              </w:rPr>
-              <w:t>存储任何一个表格</w:t>
-            </w:r>
-            <w:r>
-              <w:rPr>
-                <w:rFonts w:hint="eastAsia"/>
-              </w:rPr>
-              <w:t>的全部信息</w:t>
-            </w:r>
-            <w:r>
-              <w:rPr>
-                <w:rFonts w:hint="eastAsia"/>
-              </w:rPr>
-              <w:t>和组织结构</w:t>
-            </w:r>
-            <w:r>
-              <w:rPr>
-                <w:rFonts w:hint="eastAsia"/>
-              </w:rPr>
-              <w:t>而不用考虑信息出现顺序</w:t>
+              <w:t>信息出现顺序</w:t>
             </w:r>
           </w:p>
           <w:p>
@@ -6054,7 +6022,19 @@
               <w:rPr>
                 <w:rFonts w:hint="eastAsia"/>
               </w:rPr>
-              <w:t>数据组织：无限维度哈希表可用于存储多维数据，这使得它在数据组织方面非常有用。它可以用于存储具有多个属性的对象，其中每个属性可以看作是一个维度的键值。这使得数据管理和访问更加灵活和易于组织。</w:t>
+              <w:t>数据组织：无限维度哈希</w:t>
+            </w:r>
+            <w:r>
+              <w:rPr>
+                <w:rFonts w:hint="eastAsia"/>
+              </w:rPr>
+              <w:t>树</w:t>
+            </w:r>
+            <w:r>
+              <w:rPr>
+                <w:rFonts w:hint="eastAsia"/>
+              </w:rPr>
+              <w:t>可用于存储多维数据，这使得它在数据组织方面非常有用。它可以用于存储具有多个属性的对象，其中每个属性可以看作是一个维度的键值。这使得数据管理和访问更加灵活和易于组织。</w:t>
             </w:r>
           </w:p>
           <w:p>
@@ -6071,7 +6051,19 @@
               <w:rPr>
                 <w:rFonts w:hint="eastAsia"/>
               </w:rPr>
-              <w:t>动态添加或删除维度：无限维度哈希表可以根据需要动态地增加或删除维度，这赋予了它超出传统哈希表的灵活性。这意味着它可以处理多维数据，而无需提前固定多维度，这在某些应用场景中非常有用。</w:t>
+              <w:t>动态添加或删除维度：</w:t>
+            </w:r>
+            <w:r>
+              <w:rPr>
+                <w:rFonts w:hint="eastAsia"/>
+              </w:rPr>
+              <w:t>无限维哈希树</w:t>
+            </w:r>
+            <w:r>
+              <w:rPr>
+                <w:rFonts w:hint="eastAsia"/>
+              </w:rPr>
+              <w:t>可以根据需要动态地增加或删除维度，这赋予了它超出传统哈希表的灵活性。这意味着它可以处理多维数据，而无需提前固定多维度，这在某些应用场景中非常有用。</w:t>
             </w:r>
           </w:p>
           <w:p>
@@ -6088,7 +6080,19 @@
               <w:rPr>
                 <w:rFonts w:hint="eastAsia"/>
               </w:rPr>
-              <w:t>低内存消耗：无限维度哈希表在存储时可以高效地使用内存，具有较低的内存消耗。这特别适用于处理大量数据的场景，能够有效减少内存使用，并提高处理性能。</w:t>
+              <w:t>低内存消耗：</w:t>
+            </w:r>
+            <w:r>
+              <w:rPr>
+                <w:rFonts w:hint="eastAsia"/>
+              </w:rPr>
+              <w:t>无限维哈希树</w:t>
+            </w:r>
+            <w:r>
+              <w:rPr>
+                <w:rFonts w:hint="eastAsia"/>
+              </w:rPr>
+              <w:t>在存储时可以高效地使用内存，具有较低的内存消耗。这特别适用于处理大量数据的场景，能够有效减少内存使用，并提高处理性能。</w:t>
             </w:r>
           </w:p>
           <w:p>
@@ -6124,34 +6128,31 @@
               <w:rPr>
                 <w:rFonts w:hint="eastAsia"/>
               </w:rPr>
-              <w:t>总之，无限维度哈希表在多维数据存储、快速数据查询以及灵活性方面都提供了优秀的解决方案，适合应用于处理大规模的数据。</w:t>
+              <w:t>总之，</w:t>
+            </w:r>
+            <w:r>
+              <w:rPr>
+                <w:rFonts w:hint="eastAsia"/>
+              </w:rPr>
+              <w:t>无限维哈希树</w:t>
+            </w:r>
+            <w:r>
+              <w:rPr>
+                <w:rFonts w:hint="eastAsia"/>
+              </w:rPr>
+              <w:t>在多维数据存储、快速数据查询以及灵活性方面都提供了优秀的解决方案，适合应用于处理大规模的数据。</w:t>
             </w:r>
           </w:p>
           <w:p>
             <w:pPr>
               <w:pStyle w:val="2"/>
               <w:ind w:firstLine="482"/>
-              <w:outlineLvl w:val="1"/>
-            </w:pPr>
-            <w:r>
-              <w:rPr>
-                <w:rFonts w:hint="eastAsia"/>
-              </w:rPr>
-              <w:t>任意表格</w:t>
-            </w:r>
-            <w:proofErr w:type="gramStart"/>
-            <w:r>
-              <w:rPr>
-                <w:rFonts w:hint="eastAsia"/>
-              </w:rPr>
-              <w:t>的可哈希</w:t>
-            </w:r>
-            <w:proofErr w:type="gramEnd"/>
-            <w:r>
-              <w:rPr>
-                <w:rFonts w:hint="eastAsia"/>
-              </w:rPr>
-              <w:t>性</w:t>
+            </w:pPr>
+            <w:r>
+              <w:rPr>
+                <w:rFonts w:hint="eastAsia"/>
+              </w:rPr>
+              <w:t>任意表格的可哈希性</w:t>
             </w:r>
             <w:r>
               <w:rPr>
@@ -6175,13 +6176,7 @@
               <w:t>根据数学推导，任意表格都可以被转换为有限维度的哈希表。</w:t>
             </w:r>
             <w:r>
-              <w:t>数据表格转换为哈希</w:t>
-            </w:r>
-            <w:r>
-              <w:rPr>
-                <w:sz w:val="24"/>
-              </w:rPr>
-              <w:t>表的推导思路如下：</w:t>
+              <w:t>数据表格转换为哈希表的推导思路如下：</w:t>
             </w:r>
           </w:p>
           <w:p>
@@ -6189,20 +6184,15 @@
               <w:ind w:firstLine="420"/>
             </w:pPr>
             <w:r>
-              <w:t>数据表格可以看作是一个二维矩阵，其中的每个行</w:t>
-            </w:r>
-            <w:proofErr w:type="gramStart"/>
-            <w:r>
-              <w:t>和列都可以</w:t>
-            </w:r>
-            <w:proofErr w:type="gramEnd"/>
-            <w:r>
-              <w:t>看作是一个维度。</w:t>
+              <w:t>数据表格可以看作是一个二维矩阵，其中的每个行和列都可以看作是一个维度。</w:t>
             </w:r>
           </w:p>
           <w:p>
             <w:pPr>
               <w:ind w:firstLine="420"/>
+              <w:rPr>
+                <w:rFonts w:hint="eastAsia"/>
+              </w:rPr>
             </w:pPr>
             <w:r>
               <w:t>哈希表是一种多维数据结构，可以将每个维度看作是键值，将所有维度的键值组合在一起就可以唯一地确定哈希表中的一个位置。</w:t>
@@ -6229,13 +6219,24 @@
             <w:pPr>
               <w:pStyle w:val="2"/>
               <w:ind w:firstLine="482"/>
-              <w:outlineLvl w:val="1"/>
-            </w:pPr>
-            <w:r>
-              <w:rPr>
-                <w:rFonts w:hint="eastAsia"/>
-              </w:rPr>
-              <w:t>哈希表与</w:t>
+            </w:pPr>
+            <w:r>
+              <w:rPr>
+                <w:rFonts w:hint="eastAsia"/>
+              </w:rPr>
+              <w:t>哈希</w:t>
+            </w:r>
+            <w:r>
+              <w:rPr>
+                <w:rFonts w:hint="eastAsia"/>
+              </w:rPr>
+              <w:t>树</w:t>
+            </w:r>
+            <w:r>
+              <w:rPr>
+                <w:rFonts w:hint="eastAsia"/>
+              </w:rPr>
+              <w:t>与</w:t>
             </w:r>
             <w:r>
               <w:rPr>
@@ -6269,13 +6270,8 @@
             <w:r>
               <w:t>JSON</w:t>
             </w:r>
-            <w:proofErr w:type="gramStart"/>
-            <w:r>
-              <w:t>由键值</w:t>
-            </w:r>
-            <w:proofErr w:type="gramEnd"/>
-            <w:r>
-              <w:t>对组成，其中键必须是字符串，而值可以是任何有效的</w:t>
+            <w:r>
+              <w:t>由键值对组成，其中键必须是字符串，而值可以是任何有效的</w:t>
             </w:r>
             <w:r>
               <w:t>JSON</w:t>
@@ -6289,13 +6285,31 @@
               <w:ind w:firstLine="420"/>
             </w:pPr>
             <w:r>
-              <w:t>在实际应用中，哈希表和</w:t>
+              <w:t>在实际应用中，</w:t>
+            </w:r>
+            <w:r>
+              <w:rPr>
+                <w:rFonts w:hint="eastAsia"/>
+              </w:rPr>
+              <w:t>哈希树</w:t>
+            </w:r>
+            <w:r>
+              <w:t>和</w:t>
             </w:r>
             <w:r>
               <w:t>JSON</w:t>
             </w:r>
             <w:r>
-              <w:t>也可以相互转换，例如将哈希表中的数据转换为</w:t>
+              <w:t>也可以相互转换，例如将</w:t>
+            </w:r>
+            <w:r>
+              <w:rPr>
+                <w:rFonts w:hint="eastAsia"/>
+              </w:rPr>
+              <w:t>哈希树</w:t>
+            </w:r>
+            <w:r>
+              <w:t>中的数据转换为</w:t>
             </w:r>
             <w:r>
               <w:t>JSON</w:t>
@@ -6307,7 +6321,16 @@
               <w:t>JSON</w:t>
             </w:r>
             <w:r>
-              <w:t>格式的数据转换为哈希表以便进行快速的数据检索和处理。</w:t>
+              <w:t>格式的数据转换为</w:t>
+            </w:r>
+            <w:r>
+              <w:rPr>
+                <w:rFonts w:hint="eastAsia"/>
+              </w:rPr>
+              <w:t>哈希树</w:t>
+            </w:r>
+            <w:r>
+              <w:t>以便进行快速的数据检索和处理。</w:t>
             </w:r>
             <w:r>
               <w:rPr>
@@ -6315,14 +6338,12 @@
               </w:rPr>
               <w:t>此外，</w:t>
             </w:r>
-            <w:proofErr w:type="spellStart"/>
             <w:r>
               <w:rPr>
                 <w:rFonts w:hint="eastAsia"/>
               </w:rPr>
               <w:t>Json</w:t>
             </w:r>
-            <w:proofErr w:type="spellEnd"/>
             <w:r>
               <w:rPr>
                 <w:rFonts w:hint="eastAsia"/>
@@ -6340,7 +6361,6 @@
             <w:pPr>
               <w:pStyle w:val="2"/>
               <w:ind w:firstLine="482"/>
-              <w:outlineLvl w:val="1"/>
             </w:pPr>
             <w:r>
               <w:rPr>
@@ -6354,14 +6374,12 @@
               </w:rPr>
               <w:t>多个</w:t>
             </w:r>
-            <w:proofErr w:type="gramStart"/>
-            <w:r>
-              <w:rPr>
-                <w:rFonts w:hint="eastAsia"/>
-              </w:rPr>
-              <w:t>无限维哈希</w:t>
-            </w:r>
-            <w:proofErr w:type="gramEnd"/>
+            <w:r>
+              <w:rPr>
+                <w:rFonts w:hint="eastAsia"/>
+              </w:rPr>
+              <w:t>无限维哈希树</w:t>
+            </w:r>
             <w:r>
               <w:rPr>
                 <w:rFonts w:hint="eastAsia"/>
@@ -6374,19 +6392,40 @@
               <w:ind w:firstLine="420"/>
             </w:pPr>
             <w:r>
-              <w:t>多维哈希表的</w:t>
+              <w:t>多维哈希</w:t>
+            </w:r>
+            <w:r>
+              <w:rPr>
+                <w:rFonts w:hint="eastAsia"/>
+              </w:rPr>
+              <w:t>树</w:t>
+            </w:r>
+            <w:r>
+              <w:t>的</w:t>
             </w:r>
             <w:r>
               <w:t>Update</w:t>
             </w:r>
             <w:r>
-              <w:t>函数可以用于更新哈希表中已有的元素。对于一个</w:t>
+              <w:t>函数可以用于更新</w:t>
+            </w:r>
+            <w:r>
+              <w:t>哈希树</w:t>
+            </w:r>
+            <w:r>
+              <w:t>中已有的元素。对于一个</w:t>
             </w:r>
             <w:r>
               <w:t>n</w:t>
             </w:r>
             <w:r>
-              <w:t>维哈希表，</w:t>
+              <w:t>维</w:t>
+            </w:r>
+            <w:r>
+              <w:t>哈希树</w:t>
+            </w:r>
+            <w:r>
+              <w:t>，</w:t>
             </w:r>
             <w:r>
               <w:t>Update</w:t>
@@ -6488,11 +6527,7 @@
               <w:ind w:firstLineChars="0"/>
             </w:pPr>
             <w:r>
-              <w:t>如果仍然无法找到对应的元素，可以选择将该元素插入到哈希表中，也可以忽略</w:t>
-            </w:r>
-            <w:r>
-              <w:lastRenderedPageBreak/>
-              <w:t>此操作。</w:t>
+              <w:t>如果仍然无法找到对应的元素，可以选择将该元素插入到哈希表中，也可以忽略此操作。</w:t>
             </w:r>
           </w:p>
           <w:p>
@@ -6505,6 +6540,7 @@
               <w:ind w:firstLineChars="0"/>
             </w:pPr>
             <w:r>
+              <w:lastRenderedPageBreak/>
               <w:t>根据需要，可以更新整个哈希表或者只更新指定元素的值。</w:t>
             </w:r>
           </w:p>
@@ -6559,7 +6595,6 @@
           <w:p>
             <w:pPr>
               <w:pStyle w:val="1"/>
-              <w:outlineLvl w:val="0"/>
             </w:pPr>
             <w:r>
               <w:rPr>
@@ -6572,16 +6607,13 @@
             <w:pPr>
               <w:pStyle w:val="2"/>
               <w:ind w:firstLine="482"/>
-              <w:outlineLvl w:val="1"/>
-            </w:pPr>
-            <w:proofErr w:type="gramStart"/>
-            <w:r>
-              <w:rPr>
-                <w:rFonts w:hint="eastAsia"/>
-              </w:rPr>
-              <w:t>无限维哈希</w:t>
-            </w:r>
-            <w:proofErr w:type="gramEnd"/>
+            </w:pPr>
+            <w:r>
+              <w:rPr>
+                <w:rFonts w:hint="eastAsia"/>
+              </w:rPr>
+              <w:t>无限维哈希树</w:t>
+            </w:r>
             <w:r>
               <w:rPr>
                 <w:rFonts w:hint="eastAsia"/>
@@ -6694,7 +6726,6 @@
               </w:rPr>
               <w:t>key</w:t>
             </w:r>
-            <w:proofErr w:type="gramStart"/>
             <w:r>
               <w:rPr>
                 <w:rFonts w:hint="eastAsia"/>
@@ -6707,7 +6738,6 @@
               </w:rPr>
               <w:t>先进行</w:t>
             </w:r>
-            <w:proofErr w:type="gramEnd"/>
             <w:r>
               <w:rPr>
                 <w:rFonts w:hint="eastAsia"/>
@@ -6943,23 +6973,13 @@
               </w:rPr>
               <w:t>=</w:t>
             </w:r>
-            <w:proofErr w:type="gramStart"/>
             <w:r>
               <w:rPr>
                 <w:b/>
                 <w:i/>
                 <w:u w:val="single"/>
               </w:rPr>
-              <w:t>”</w:t>
-            </w:r>
-            <w:proofErr w:type="gramEnd"/>
-            <w:r>
-              <w:rPr>
-                <w:b/>
-                <w:i/>
-                <w:u w:val="single"/>
-              </w:rPr>
-              <w:t>Comment”</w:t>
+              <w:t>”Comment”</w:t>
             </w:r>
           </w:p>
           <w:p>
@@ -7186,25 +7206,16 @@
                 <w:b/>
                 <w:u w:val="single"/>
               </w:rPr>
-              <w:t>[“Comment”</w:t>
-            </w:r>
-            <w:proofErr w:type="gramStart"/>
-            <w:r>
-              <w:rPr>
+              <w:t>[“Comment”],</w:t>
+            </w:r>
+            <w:r>
+              <w:rPr>
+                <w:rFonts w:hint="eastAsia"/>
                 <w:b/>
                 <w:u w:val="single"/>
               </w:rPr>
-              <w:t>],</w:t>
-            </w:r>
-            <w:r>
-              <w:rPr>
-                <w:rFonts w:hint="eastAsia"/>
-                <w:b/>
-                <w:u w:val="single"/>
-              </w:rPr>
               <w:t>{</w:t>
             </w:r>
-            <w:proofErr w:type="gramEnd"/>
           </w:p>
           <w:p>
             <w:pPr>
@@ -7317,27 +7328,7 @@
                 <w:kern w:val="0"/>
                 <w:szCs w:val="21"/>
               </w:rPr>
-              <w:t>任何等号取值</w:t>
-            </w:r>
-            <w:proofErr w:type="gramStart"/>
-            <w:r>
-              <w:rPr>
-                <w:rFonts w:ascii="Arial" w:eastAsia="宋体" w:hAnsi="Arial" w:cs="Arial" w:hint="eastAsia"/>
-                <w:color w:val="393939"/>
-                <w:kern w:val="0"/>
-                <w:szCs w:val="21"/>
-              </w:rPr>
-              <w:t>符只能</w:t>
-            </w:r>
-            <w:proofErr w:type="gramEnd"/>
-            <w:r>
-              <w:rPr>
-                <w:rFonts w:ascii="Arial" w:eastAsia="宋体" w:hAnsi="Arial" w:cs="Arial" w:hint="eastAsia"/>
-                <w:color w:val="393939"/>
-                <w:kern w:val="0"/>
-                <w:szCs w:val="21"/>
-              </w:rPr>
-              <w:t>得到第一个字符串</w:t>
+              <w:t>任何等号取值符只能得到第一个字符串</w:t>
             </w:r>
             <w:r>
               <w:rPr>
@@ -7533,138 +7524,6 @@
                   <wp:extent cx="4083584" cy="6217313"/>
                   <wp:effectExtent l="0" t="0" r="0" b="0"/>
                   <wp:docPr id="2" name="图片 2"/>
-                  <wp:cNvGraphicFramePr>
-                    <a:graphicFrameLocks xmlns:a="http://schemas.openxmlformats.org/drawingml/2006/main" noChangeAspect="1"/>
-                  </wp:cNvGraphicFramePr>
-                  <a:graphic xmlns:a="http://schemas.openxmlformats.org/drawingml/2006/main">
-                    <a:graphicData uri="http://schemas.openxmlformats.org/drawingml/2006/picture">
-                      <pic:pic xmlns:pic="http://schemas.openxmlformats.org/drawingml/2006/picture">
-                        <pic:nvPicPr>
-                          <pic:cNvPr id="1" name=""/>
-                          <pic:cNvPicPr/>
-                        </pic:nvPicPr>
-                        <pic:blipFill>
-                          <a:blip r:embed="rId13"/>
-                          <a:stretch>
-                            <a:fillRect/>
-                          </a:stretch>
-                        </pic:blipFill>
-                        <pic:spPr>
-                          <a:xfrm>
-                            <a:off x="0" y="0"/>
-                            <a:ext cx="4089601" cy="6226474"/>
-                          </a:xfrm>
-                          <a:prstGeom prst="rect">
-                            <a:avLst/>
-                          </a:prstGeom>
-                        </pic:spPr>
-                      </pic:pic>
-                    </a:graphicData>
-                  </a:graphic>
-                </wp:inline>
-              </w:drawing>
-            </w:r>
-          </w:p>
-          <w:p>
-            <w:pPr>
-              <w:pStyle w:val="af"/>
-              <w:ind w:firstLine="400"/>
-            </w:pPr>
-            <w:r>
-              <w:t xml:space="preserve">Figure </w:t>
-            </w:r>
-            <w:fldSimple w:instr=" SEQ Figure \* ARABIC ">
-              <w:r>
-                <w:rPr>
-                  <w:noProof/>
-                </w:rPr>
-                <w:t>4</w:t>
-              </w:r>
-            </w:fldSimple>
-            <w:r>
-              <w:rPr>
-                <w:rFonts w:hint="eastAsia"/>
-              </w:rPr>
-              <w:t>．支持正则匹配的无限维度哈希测试结果</w:t>
-            </w:r>
-          </w:p>
-          <w:p>
-            <w:pPr>
-              <w:pStyle w:val="2"/>
-              <w:ind w:firstLine="482"/>
-              <w:outlineLvl w:val="1"/>
-            </w:pPr>
-            <w:r>
-              <w:rPr>
-                <w:rFonts w:hint="eastAsia"/>
-              </w:rPr>
-              <w:t>基于无限维哈希解析任意</w:t>
-            </w:r>
-            <w:r>
-              <w:rPr>
-                <w:rFonts w:hint="eastAsia"/>
-              </w:rPr>
-              <w:t>PDF</w:t>
-            </w:r>
-            <w:r>
-              <w:rPr>
-                <w:rFonts w:hint="eastAsia"/>
-              </w:rPr>
-              <w:t>表格</w:t>
-            </w:r>
-          </w:p>
-          <w:p>
-            <w:pPr>
-              <w:ind w:firstLine="420"/>
-            </w:pPr>
-            <w:r>
-              <w:rPr>
-                <w:rFonts w:hint="eastAsia"/>
-              </w:rPr>
-              <w:t>获得无限维度哈希数据结构后</w:t>
-            </w:r>
-            <w:r>
-              <w:rPr>
-                <w:rFonts w:hint="eastAsia"/>
-              </w:rPr>
-              <w:t>，我们可以根据经验知识或者任意经验</w:t>
-            </w:r>
-            <w:r>
-              <w:rPr>
-                <w:rFonts w:hint="eastAsia"/>
-              </w:rPr>
-              <w:t>将</w:t>
-            </w:r>
-            <w:r>
-              <w:rPr>
-                <w:rFonts w:hint="eastAsia"/>
-              </w:rPr>
-              <w:t>PDF</w:t>
-            </w:r>
-            <w:r>
-              <w:rPr>
-                <w:rFonts w:hint="eastAsia"/>
-              </w:rPr>
-              <w:t>文件进行逐页逐行扫描，并导入到无限维度哈希对象中。</w:t>
-            </w:r>
-          </w:p>
-          <w:p>
-            <w:pPr>
-              <w:keepNext/>
-              <w:ind w:firstLine="420"/>
-              <w:jc w:val="center"/>
-            </w:pPr>
-            <w:bookmarkStart w:id="2" w:name="_GoBack"/>
-            <w:r>
-              <w:rPr>
-                <w:noProof/>
-              </w:rPr>
-              <w:lastRenderedPageBreak/>
-              <w:drawing>
-                <wp:inline distT="0" distB="0" distL="0" distR="0" wp14:anchorId="52A7A95A" wp14:editId="292BCA03">
-                  <wp:extent cx="3773002" cy="2148149"/>
-                  <wp:effectExtent l="0" t="0" r="0" b="5080"/>
-                  <wp:docPr id="1" name="图片 1"/>
                   <wp:cNvGraphicFramePr>
                     <a:graphicFrameLocks xmlns:a="http://schemas.openxmlformats.org/drawingml/2006/main" noChangeAspect="1"/>
                   </wp:cNvGraphicFramePr>
@@ -7684,7 +7543,7 @@
                         <pic:spPr>
                           <a:xfrm>
                             <a:off x="0" y="0"/>
-                            <a:ext cx="3790044" cy="2157852"/>
+                            <a:ext cx="4089601" cy="6226474"/>
                           </a:xfrm>
                           <a:prstGeom prst="rect">
                             <a:avLst/>
@@ -7696,7 +7555,6 @@
                 </wp:inline>
               </w:drawing>
             </w:r>
-            <w:bookmarkEnd w:id="2"/>
           </w:p>
           <w:p>
             <w:pPr>
@@ -7706,652 +7564,68 @@
             <w:r>
               <w:t xml:space="preserve">Figure </w:t>
             </w:r>
-            <w:fldSimple w:instr=" SEQ Figure \* ARABIC ">
-              <w:r>
-                <w:rPr>
-                  <w:noProof/>
-                </w:rPr>
-                <w:t>5</w:t>
-              </w:r>
-            </w:fldSimple>
-            <w:r>
-              <w:rPr>
-                <w:rFonts w:hint="eastAsia"/>
-              </w:rPr>
-              <w:t>．</w:t>
-            </w:r>
-            <w:r>
-              <w:rPr>
-                <w:rFonts w:hint="eastAsia"/>
-              </w:rPr>
-              <w:t>PDF</w:t>
-            </w:r>
-            <w:r>
-              <w:rPr>
-                <w:rFonts w:hint="eastAsia"/>
-              </w:rPr>
-              <w:t>表格文件</w:t>
-            </w:r>
-            <w:r>
-              <w:rPr>
-                <w:rFonts w:hint="eastAsia"/>
-              </w:rPr>
-              <w:t>基于无限维哈希的数据展开</w:t>
-            </w:r>
-          </w:p>
-          <w:p>
-            <w:pPr>
-              <w:ind w:firstLine="420"/>
-            </w:pPr>
-            <w:r>
-              <w:rPr>
-                <w:rFonts w:hint="eastAsia"/>
-              </w:rPr>
-              <w:t>在获取不同级别标题和</w:t>
-            </w:r>
-            <w:r>
-              <w:rPr>
-                <w:rFonts w:hint="eastAsia"/>
-              </w:rPr>
-              <w:t>文档</w:t>
-            </w:r>
-            <w:r>
-              <w:rPr>
-                <w:rFonts w:hint="eastAsia"/>
-              </w:rPr>
-              <w:t>内容的</w:t>
-            </w:r>
-            <w:r>
-              <w:rPr>
-                <w:rFonts w:hint="eastAsia"/>
-              </w:rPr>
-              <w:t>格式标准或者出现坐标的情况下</w:t>
-            </w:r>
-            <w:r>
-              <w:rPr>
-                <w:rFonts w:hint="eastAsia"/>
-              </w:rPr>
-              <w:t>，</w:t>
-            </w:r>
-            <w:r>
-              <w:rPr>
-                <w:rFonts w:hint="eastAsia"/>
-              </w:rPr>
-              <w:t>通过对整个页面的逐行扫描</w:t>
-            </w:r>
-            <w:r>
-              <w:rPr>
-                <w:rFonts w:hint="eastAsia"/>
-              </w:rPr>
-              <w:t>可以对任意级别的标题进行捕获。</w:t>
-            </w:r>
-            <w:r>
-              <w:rPr>
-                <w:rFonts w:hint="eastAsia"/>
-              </w:rPr>
-              <w:t>比如以上页面：</w:t>
-            </w:r>
-          </w:p>
-          <w:p>
-            <w:pPr>
-              <w:pStyle w:val="ac"/>
-              <w:numPr>
-                <w:ilvl w:val="0"/>
-                <w:numId w:val="13"/>
-              </w:numPr>
-              <w:ind w:firstLineChars="0"/>
-            </w:pPr>
-            <w:r>
-              <w:rPr>
-                <w:rFonts w:hint="eastAsia"/>
-              </w:rPr>
-              <w:t>一级</w:t>
-            </w:r>
-            <w:r>
-              <w:rPr>
-                <w:rFonts w:hint="eastAsia"/>
-              </w:rPr>
-              <w:t>标题</w:t>
-            </w:r>
-            <w:r>
-              <w:rPr>
-                <w:rFonts w:hint="eastAsia"/>
-              </w:rPr>
-              <w:t>其字体为黑色，加粗，</w:t>
-            </w:r>
-            <w:r>
-              <w:t>5</w:t>
-            </w:r>
-            <w:r>
-              <w:rPr>
-                <w:rFonts w:hint="eastAsia"/>
-              </w:rPr>
-              <w:t>号</w:t>
-            </w:r>
-            <w:r>
-              <w:rPr>
-                <w:rFonts w:hint="eastAsia"/>
-              </w:rPr>
-              <w:t>，</w:t>
-            </w:r>
-            <w:proofErr w:type="spellStart"/>
-            <w:r>
-              <w:rPr>
-                <w:rFonts w:hint="eastAsia"/>
-              </w:rPr>
-              <w:t>Curel</w:t>
-            </w:r>
-            <w:proofErr w:type="spellEnd"/>
-            <w:r>
-              <w:rPr>
-                <w:rFonts w:hint="eastAsia"/>
-              </w:rPr>
-              <w:t>字体，并且被括号囊括、</w:t>
-            </w:r>
-          </w:p>
-          <w:p>
-            <w:pPr>
-              <w:pStyle w:val="ac"/>
-              <w:numPr>
-                <w:ilvl w:val="0"/>
-                <w:numId w:val="13"/>
-              </w:numPr>
-              <w:ind w:firstLineChars="0"/>
-            </w:pPr>
-            <w:r>
-              <w:rPr>
-                <w:rFonts w:hint="eastAsia"/>
-              </w:rPr>
-              <w:t>二级标题其字体为黑色，加粗，</w:t>
-            </w:r>
-            <w:r>
-              <w:t>6</w:t>
-            </w:r>
-            <w:r>
-              <w:rPr>
-                <w:rFonts w:hint="eastAsia"/>
-              </w:rPr>
-              <w:t>号，</w:t>
-            </w:r>
-            <w:proofErr w:type="spellStart"/>
-            <w:r>
-              <w:rPr>
-                <w:rFonts w:hint="eastAsia"/>
-              </w:rPr>
-              <w:t>Times</w:t>
-            </w:r>
-            <w:r>
-              <w:t>NewRoman</w:t>
-            </w:r>
-            <w:proofErr w:type="spellEnd"/>
-            <w:r>
-              <w:rPr>
-                <w:rFonts w:hint="eastAsia"/>
-              </w:rPr>
-              <w:t>字体，并且被</w:t>
-            </w:r>
-            <w:r>
-              <w:rPr>
-                <w:rFonts w:hint="eastAsia"/>
-              </w:rPr>
-              <w:t>方</w:t>
-            </w:r>
-            <w:r>
-              <w:rPr>
-                <w:rFonts w:hint="eastAsia"/>
-              </w:rPr>
-              <w:t>括号囊括</w:t>
-            </w:r>
-            <w:r>
-              <w:rPr>
-                <w:rFonts w:hint="eastAsia"/>
-              </w:rPr>
-              <w:t>，出现位置所在</w:t>
-            </w:r>
-            <w:proofErr w:type="gramStart"/>
-            <w:r>
-              <w:rPr>
-                <w:rFonts w:hint="eastAsia"/>
-              </w:rPr>
-              <w:t>字块其</w:t>
-            </w:r>
-            <w:proofErr w:type="gramEnd"/>
-            <w:r>
-              <w:rPr>
-                <w:rFonts w:hint="eastAsia"/>
-              </w:rPr>
-              <w:t>X</w:t>
-            </w:r>
-            <w:r>
-              <w:rPr>
-                <w:rFonts w:hint="eastAsia"/>
-              </w:rPr>
-              <w:t>坐标距离边框不超过</w:t>
-            </w:r>
-            <w:r>
-              <w:t>50</w:t>
-            </w:r>
-            <w:r>
-              <w:rPr>
-                <w:rFonts w:hint="eastAsia"/>
-              </w:rPr>
-              <w:t>像素</w:t>
-            </w:r>
-            <w:r>
-              <w:rPr>
-                <w:rFonts w:hint="eastAsia"/>
-              </w:rPr>
-              <w:t>。</w:t>
-            </w:r>
-          </w:p>
-          <w:p>
-            <w:pPr>
-              <w:pStyle w:val="ac"/>
-              <w:numPr>
-                <w:ilvl w:val="0"/>
-                <w:numId w:val="13"/>
-              </w:numPr>
-              <w:ind w:firstLineChars="0"/>
-            </w:pPr>
-            <w:r>
-              <w:rPr>
-                <w:rFonts w:hint="eastAsia"/>
-              </w:rPr>
-              <w:t>三级标题字体和字号二级标题一致，但是其出现位置至少距离左边框</w:t>
-            </w:r>
-            <w:r>
-              <w:rPr>
-                <w:rFonts w:hint="eastAsia"/>
-              </w:rPr>
-              <w:t>3</w:t>
-            </w:r>
-            <w:r>
-              <w:t>00</w:t>
-            </w:r>
-            <w:r>
-              <w:rPr>
-                <w:rFonts w:hint="eastAsia"/>
-              </w:rPr>
-              <w:t>像素。</w:t>
-            </w:r>
-          </w:p>
-          <w:p>
-            <w:pPr>
-              <w:pStyle w:val="ac"/>
-              <w:numPr>
-                <w:ilvl w:val="0"/>
-                <w:numId w:val="13"/>
-              </w:numPr>
-              <w:ind w:firstLineChars="0"/>
-            </w:pPr>
-            <w:r>
-              <w:rPr>
-                <w:rFonts w:hint="eastAsia"/>
-              </w:rPr>
-              <w:t>四级标题的以</w:t>
-            </w:r>
-            <w:r>
-              <w:rPr>
-                <w:rFonts w:hint="eastAsia"/>
-              </w:rPr>
-              <w:t>[A</w:t>
-            </w:r>
-            <w:r>
-              <w:rPr>
-                <w:rFonts w:hint="eastAsia"/>
-              </w:rPr>
-              <w:t>：</w:t>
-            </w:r>
-            <w:r>
-              <w:rPr>
-                <w:rFonts w:hint="eastAsia"/>
-              </w:rPr>
-              <w:t>]</w:t>
-            </w:r>
-            <w:r>
-              <w:rPr>
-                <w:rFonts w:hint="eastAsia"/>
-              </w:rPr>
-              <w:t>形式出现，并且其冒号后的</w:t>
-            </w:r>
-            <w:r>
-              <w:rPr>
-                <w:rFonts w:hint="eastAsia"/>
-              </w:rPr>
-              <w:t>内容和最终的注释结果一致。</w:t>
-            </w:r>
-          </w:p>
-          <w:p>
-            <w:pPr>
-              <w:pStyle w:val="ac"/>
-              <w:numPr>
-                <w:ilvl w:val="0"/>
-                <w:numId w:val="13"/>
-              </w:numPr>
-              <w:ind w:firstLineChars="0"/>
-            </w:pPr>
-            <w:r>
-              <w:rPr>
-                <w:rFonts w:hint="eastAsia"/>
-              </w:rPr>
-              <w:t>四级以上标题格式与四级一样，但是距离至少间隔</w:t>
-            </w:r>
-            <w:r>
-              <w:rPr>
-                <w:rFonts w:hint="eastAsia"/>
-              </w:rPr>
-              <w:t>1</w:t>
-            </w:r>
-            <w:r>
-              <w:t>00</w:t>
-            </w:r>
-            <w:r>
-              <w:rPr>
-                <w:rFonts w:hint="eastAsia"/>
-              </w:rPr>
-              <w:t>像素。</w:t>
-            </w:r>
-          </w:p>
-          <w:p>
-            <w:pPr>
-              <w:ind w:firstLine="420"/>
-            </w:pPr>
-            <w:r>
-              <w:rPr>
-                <w:rFonts w:hint="eastAsia"/>
-              </w:rPr>
-              <w:t>基于以上知识，我们可以使用逐行遍历的方式快速将</w:t>
-            </w:r>
-            <w:r>
-              <w:rPr>
-                <w:rFonts w:hint="eastAsia"/>
-              </w:rPr>
-              <w:t>整个文档的不同级别的标题</w:t>
-            </w:r>
-            <w:r>
-              <w:rPr>
-                <w:rFonts w:hint="eastAsia"/>
-              </w:rPr>
-              <w:t>快速扫描出来</w:t>
-            </w:r>
-            <w:r>
-              <w:rPr>
-                <w:rFonts w:hint="eastAsia"/>
-              </w:rPr>
-              <w:t>。</w:t>
-            </w:r>
-            <w:r>
-              <w:rPr>
-                <w:rFonts w:hint="eastAsia"/>
-              </w:rPr>
-              <w:t>并逐行以代码</w:t>
-            </w:r>
-            <w:r>
-              <w:rPr>
-                <w:rFonts w:hint="eastAsia"/>
-              </w:rPr>
-              <w:t xml:space="preserve"> Hash </w:t>
-            </w:r>
-            <w:r>
-              <w:t>[T1]</w:t>
-            </w:r>
-            <w:r>
-              <w:rPr>
-                <w:rFonts w:hint="eastAsia"/>
-              </w:rPr>
-              <w:t>[</w:t>
-            </w:r>
-            <w:r>
-              <w:t>T2]</w:t>
-            </w:r>
-            <w:r>
-              <w:rPr>
-                <w:rFonts w:hint="eastAsia"/>
-              </w:rPr>
-              <w:t>……</w:t>
-            </w:r>
-            <w:r>
-              <w:t>[</w:t>
-            </w:r>
-            <w:proofErr w:type="spellStart"/>
-            <w:r>
-              <w:t>T</w:t>
-            </w:r>
-            <w:r>
-              <w:rPr>
-                <w:rFonts w:hint="eastAsia"/>
-                <w:vertAlign w:val="subscript"/>
-              </w:rPr>
-              <w:t>n</w:t>
-            </w:r>
-            <w:proofErr w:type="spellEnd"/>
-            <w:r>
-              <w:t>]</w:t>
-            </w:r>
-            <w:r>
-              <w:rPr>
-                <w:rFonts w:hint="eastAsia"/>
-              </w:rPr>
-              <w:t>的形式</w:t>
-            </w:r>
-            <w:r>
-              <w:rPr>
-                <w:rFonts w:hint="eastAsia"/>
-              </w:rPr>
-              <w:t>对无限维哈希进行赋值</w:t>
-            </w:r>
-            <w:r>
-              <w:rPr>
-                <w:rFonts w:hint="eastAsia"/>
-              </w:rPr>
-              <w:t>。当然，也可以不提前知道</w:t>
-            </w:r>
-            <w:r>
-              <w:rPr>
-                <w:rFonts w:hint="eastAsia"/>
-              </w:rPr>
-              <w:t>文本标题信息，</w:t>
-            </w:r>
-            <w:r>
-              <w:rPr>
-                <w:rFonts w:hint="eastAsia"/>
-              </w:rPr>
-              <w:t>也可以简单根据</w:t>
-            </w:r>
-            <w:r>
-              <w:rPr>
-                <w:rFonts w:hint="eastAsia"/>
-              </w:rPr>
-              <w:t>每个文本块的</w:t>
-            </w:r>
-            <w:r>
-              <w:rPr>
-                <w:rFonts w:hint="eastAsia"/>
-              </w:rPr>
-              <w:t>X</w:t>
-            </w:r>
-            <w:r>
-              <w:rPr>
-                <w:rFonts w:hint="eastAsia"/>
-              </w:rPr>
-              <w:t>轴坐标决定，</w:t>
-            </w:r>
-            <w:r>
-              <w:rPr>
-                <w:rFonts w:hint="eastAsia"/>
-              </w:rPr>
-              <w:t>整个文档的第一行第一个文本块为标题</w:t>
-            </w:r>
-            <w:r>
-              <w:rPr>
-                <w:rFonts w:hint="eastAsia"/>
-              </w:rPr>
-              <w:t>1</w:t>
-            </w:r>
-            <w:r>
-              <w:rPr>
-                <w:rFonts w:hint="eastAsia"/>
-              </w:rPr>
-              <w:t>，并以此</w:t>
-            </w:r>
-            <w:r>
-              <w:rPr>
-                <w:rFonts w:hint="eastAsia"/>
-              </w:rPr>
-              <w:t>x</w:t>
-            </w:r>
-            <w:r>
-              <w:rPr>
-                <w:rFonts w:hint="eastAsia"/>
-              </w:rPr>
-              <w:t>轴坐标作为后续文字的参考标准。</w:t>
-            </w:r>
-            <w:r>
-              <w:rPr>
-                <w:rFonts w:hint="eastAsia"/>
-              </w:rPr>
-              <w:t>如果一个文本块的坐标和上一行的某一个文本块的</w:t>
-            </w:r>
-            <w:r>
-              <w:rPr>
-                <w:rFonts w:hint="eastAsia"/>
-              </w:rPr>
-              <w:t>X</w:t>
-            </w:r>
-            <w:r>
-              <w:rPr>
-                <w:rFonts w:hint="eastAsia"/>
-              </w:rPr>
-              <w:t>轴坐标的差值在</w:t>
-            </w:r>
-            <w:r>
-              <w:rPr>
-                <w:rFonts w:hint="eastAsia"/>
-              </w:rPr>
-              <w:t>2</w:t>
-            </w:r>
-            <w:r>
-              <w:t>0</w:t>
-            </w:r>
-            <w:r>
-              <w:rPr>
-                <w:rFonts w:hint="eastAsia"/>
-              </w:rPr>
-              <w:t>像素点以内，则认为是同一个级别的标题，否则，小于</w:t>
-            </w:r>
-            <w:r>
-              <w:rPr>
-                <w:rFonts w:hint="eastAsia"/>
-              </w:rPr>
-              <w:t>2</w:t>
-            </w:r>
-            <w:r>
-              <w:t>0</w:t>
-            </w:r>
-            <w:r>
-              <w:rPr>
-                <w:rFonts w:hint="eastAsia"/>
-              </w:rPr>
-              <w:t>像素点，认为是上一级标题，大于</w:t>
-            </w:r>
-            <w:r>
-              <w:rPr>
-                <w:rFonts w:hint="eastAsia"/>
-              </w:rPr>
-              <w:t>2</w:t>
-            </w:r>
-            <w:r>
-              <w:t>0</w:t>
-            </w:r>
-            <w:r>
-              <w:rPr>
-                <w:rFonts w:hint="eastAsia"/>
-              </w:rPr>
-              <w:t>像素点则认为是下一级别的标题。</w:t>
-            </w:r>
-            <w:r>
-              <w:rPr>
-                <w:rFonts w:hint="eastAsia"/>
-              </w:rPr>
-              <w:t>当然还可以有其他的逻辑，这取决于每个文档设置的不同。</w:t>
-            </w:r>
-            <w:r>
-              <w:rPr>
-                <w:rFonts w:hint="eastAsia"/>
-              </w:rPr>
-              <w:t>但是基于字体、字号、</w:t>
-            </w:r>
-            <w:r>
-              <w:rPr>
-                <w:rFonts w:hint="eastAsia"/>
-              </w:rPr>
-              <w:t>颜色、上下文字、文字坐标、特殊符号、等多个信息都可以作为解析参考。</w:t>
-            </w:r>
-          </w:p>
-          <w:p>
-            <w:pPr>
-              <w:ind w:firstLine="420"/>
-            </w:pPr>
-            <w:r>
-              <w:rPr>
-                <w:rFonts w:hint="eastAsia"/>
-              </w:rPr>
-              <w:t>将整个</w:t>
-            </w:r>
-            <w:r>
-              <w:rPr>
-                <w:rFonts w:hint="eastAsia"/>
-              </w:rPr>
-              <w:t>PDF</w:t>
-            </w:r>
-            <w:r>
-              <w:rPr>
-                <w:rFonts w:hint="eastAsia"/>
-              </w:rPr>
-              <w:t>文档遍历一遍后，我们就可以得到一个包含整个文档内容和组织结构的多维哈希对象。</w:t>
-            </w:r>
-            <w:r>
-              <w:rPr>
-                <w:rFonts w:hint="eastAsia"/>
-              </w:rPr>
-              <w:t>保存这个对象成为</w:t>
-            </w:r>
-            <w:r>
-              <w:rPr>
-                <w:rFonts w:hint="eastAsia"/>
-              </w:rPr>
-              <w:t>JSON</w:t>
-            </w:r>
-            <w:r>
-              <w:rPr>
-                <w:rFonts w:hint="eastAsia"/>
-              </w:rPr>
-              <w:t>格式并交给工作人员进行</w:t>
-            </w:r>
-            <w:r>
-              <w:rPr>
-                <w:rFonts w:hint="eastAsia"/>
-              </w:rPr>
-              <w:t>注释。</w:t>
+            <w:r>
+              <w:fldChar w:fldCharType="begin"/>
+            </w:r>
+            <w:r>
+              <w:instrText xml:space="preserve"> SEQ Figure \* ARABIC </w:instrText>
+            </w:r>
+            <w:r>
+              <w:fldChar w:fldCharType="separate"/>
+            </w:r>
+            <w:r>
+              <w:rPr>
+                <w:noProof/>
+              </w:rPr>
+              <w:t>4</w:t>
+            </w:r>
+            <w:r>
+              <w:rPr>
+                <w:noProof/>
+              </w:rPr>
+              <w:fldChar w:fldCharType="end"/>
+            </w:r>
+            <w:r>
+              <w:rPr>
+                <w:rFonts w:hint="eastAsia"/>
+              </w:rPr>
+              <w:t>．支持正则匹配的无限维度哈希测试结果</w:t>
             </w:r>
           </w:p>
           <w:p>
             <w:pPr>
               <w:pStyle w:val="2"/>
               <w:ind w:firstLine="482"/>
-              <w:outlineLvl w:val="1"/>
-            </w:pPr>
-            <w:r>
-              <w:rPr>
-                <w:rFonts w:hint="eastAsia"/>
-              </w:rPr>
-              <w:t>手工注释</w:t>
-            </w:r>
-            <w:r>
-              <w:rPr>
-                <w:rFonts w:hint="eastAsia"/>
-              </w:rPr>
-              <w:t>并获得最终结果</w:t>
+            </w:pPr>
+            <w:r>
+              <w:rPr>
+                <w:rFonts w:hint="eastAsia"/>
+              </w:rPr>
+              <w:t>基于</w:t>
+            </w:r>
+            <w:r>
+              <w:rPr>
+                <w:rFonts w:hint="eastAsia"/>
+              </w:rPr>
+              <w:t>无限维哈希树</w:t>
+            </w:r>
+            <w:r>
+              <w:rPr>
+                <w:rFonts w:hint="eastAsia"/>
+              </w:rPr>
+              <w:t>解析任意</w:t>
+            </w:r>
+            <w:r>
+              <w:rPr>
+                <w:rFonts w:hint="eastAsia"/>
+              </w:rPr>
+              <w:t>PDF</w:t>
+            </w:r>
+            <w:r>
+              <w:rPr>
+                <w:rFonts w:hint="eastAsia"/>
+              </w:rPr>
+              <w:t>表格</w:t>
             </w:r>
           </w:p>
           <w:p>
@@ -8362,43 +7636,19 @@
               <w:rPr>
                 <w:rFonts w:hint="eastAsia"/>
               </w:rPr>
-              <w:t>手动编辑解析得到的</w:t>
-            </w:r>
-            <w:r>
-              <w:rPr>
-                <w:rFonts w:hint="eastAsia"/>
-              </w:rPr>
-              <w:t>JSON</w:t>
-            </w:r>
-            <w:r>
-              <w:rPr>
-                <w:rFonts w:hint="eastAsia"/>
-              </w:rPr>
-              <w:t>格式文件，在需要添加注释的地方添加注释并以引号包围。</w:t>
-            </w:r>
-            <w:r>
-              <w:rPr>
-                <w:rFonts w:hint="eastAsia"/>
-              </w:rPr>
-              <w:t>注释完成后，再次使用</w:t>
-            </w:r>
-            <w:r>
-              <w:rPr>
-                <w:rFonts w:hint="eastAsia"/>
-              </w:rPr>
-              <w:t>程序逐行遍历空白的</w:t>
-            </w:r>
-            <w:r>
-              <w:rPr>
-                <w:rFonts w:hint="eastAsia"/>
-              </w:rPr>
-              <w:t>CRF</w:t>
-            </w:r>
-            <w:r>
-              <w:rPr>
-                <w:rFonts w:hint="eastAsia"/>
-              </w:rPr>
-              <w:t>的</w:t>
+              <w:t>获得无限维度哈希数据结构后</w:t>
+            </w:r>
+            <w:r>
+              <w:rPr>
+                <w:rFonts w:hint="eastAsia"/>
+              </w:rPr>
+              <w:t>，我们可以根据经验知识或者任意经验</w:t>
+            </w:r>
+            <w:r>
+              <w:rPr>
+                <w:rFonts w:hint="eastAsia"/>
+              </w:rPr>
+              <w:t>将</w:t>
             </w:r>
             <w:r>
               <w:rPr>
@@ -8410,13 +7660,7 @@
               <w:rPr>
                 <w:rFonts w:hint="eastAsia"/>
               </w:rPr>
-              <w:t>文档</w:t>
-            </w:r>
-            <w:r>
-              <w:rPr>
-                <w:rFonts w:hint="eastAsia"/>
-              </w:rPr>
-              <w:t>。这次不是给多维哈希赋值，而是取值。</w:t>
+              <w:t>文件进行逐页逐行扫描，并导入到无限维度哈希对象中。</w:t>
             </w:r>
           </w:p>
           <w:p>
@@ -8424,59 +7668,74 @@
               <w:ind w:firstLine="420"/>
             </w:pPr>
             <w:r>
-              <w:rPr>
-                <w:rFonts w:hint="eastAsia"/>
-              </w:rPr>
-              <w:t>如果指定的多级标题结构下，多维哈希有值，并且该值是</w:t>
-            </w:r>
-            <w:r>
-              <w:rPr>
-                <w:rFonts w:hint="eastAsia"/>
-              </w:rPr>
-              <w:t>字符串，则把字符串拿出来，</w:t>
-            </w:r>
-            <w:r>
-              <w:rPr>
-                <w:rFonts w:hint="eastAsia"/>
-              </w:rPr>
-              <w:t>并把对应级别标题所处的最右侧</w:t>
-            </w:r>
-            <w:r>
-              <w:rPr>
-                <w:rFonts w:hint="eastAsia"/>
-              </w:rPr>
-              <w:t>x</w:t>
-            </w:r>
-            <w:r>
-              <w:rPr>
-                <w:rFonts w:hint="eastAsia"/>
-              </w:rPr>
-              <w:t>轴坐标提取出来，在这个位置</w:t>
-            </w:r>
-            <w:r>
-              <w:rPr>
-                <w:rFonts w:hint="eastAsia"/>
-              </w:rPr>
-              <w:t>+</w:t>
-            </w:r>
-            <w:r>
-              <w:rPr>
-                <w:rFonts w:hint="eastAsia"/>
-              </w:rPr>
-              <w:t>一部分偏移量，画一个</w:t>
-            </w:r>
-            <w:r>
-              <w:rPr>
-                <w:rFonts w:hint="eastAsia"/>
-              </w:rPr>
-              <w:t>文本框，文本框颜色为默认，</w:t>
-            </w:r>
-            <w:r>
-              <w:rPr>
-                <w:rFonts w:hint="eastAsia"/>
-              </w:rPr>
-              <w:t>宽度随着多维哈希值的字符串宽度进行变化。而后把文本框和注释画到这个位置，就得到最后的结果。</w:t>
-            </w:r>
+              <w:t>当我们打开一个</w:t>
+            </w:r>
+            <w:r>
+              <w:t>PDF</w:t>
+            </w:r>
+            <w:r>
+              <w:t>文件，并需要从中查找某个表格时，可能会遇到一些困难。但是，如果我们知道</w:t>
+            </w:r>
+            <w:r>
+              <w:t>PDF</w:t>
+            </w:r>
+            <w:r>
+              <w:t>文件中每个表格下级别标题的格式规范，那么我们就可以方便地将这些表格数据转换成多维哈希表。</w:t>
+            </w:r>
+          </w:p>
+          <w:p>
+            <w:pPr>
+              <w:ind w:firstLine="420"/>
+            </w:pPr>
+            <w:r>
+              <w:t>多维哈希表是一种数据结构，它可以让我们通过多个键来快速访问和查找多个值。在这个场景中，我们可以将</w:t>
+            </w:r>
+            <w:r>
+              <w:t>PDF</w:t>
+            </w:r>
+            <w:r>
+              <w:t>表格中的不同级别标题作为哈希表的键，将每一行和每一列都转换为哈希表中的一维，通过多次嵌套多维哈希表来实现多层级别的存储。</w:t>
+            </w:r>
+          </w:p>
+          <w:p>
+            <w:pPr>
+              <w:ind w:firstLine="420"/>
+            </w:pPr>
+            <w:r>
+              <w:t>这样，我们就可以从每个</w:t>
+            </w:r>
+            <w:r>
+              <w:t>PDF</w:t>
+            </w:r>
+            <w:r>
+              <w:t>表格的标题开始，并按照其规范格式来解析每个表格的数据，</w:t>
+            </w:r>
+            <w:r>
+              <w:lastRenderedPageBreak/>
+              <w:t>将其存储到多维哈希表中。这个方法不仅可以让我们轻松地访问和处理表格数据，而且可以通过哈希表的快速查找功能来提升效率，减少人力和时间成本。</w:t>
+            </w:r>
+          </w:p>
+          <w:p>
+            <w:pPr>
+              <w:ind w:firstLine="420"/>
+            </w:pPr>
+            <w:r>
+              <w:t>简单来说，使用多维哈希表来解析一个</w:t>
+            </w:r>
+            <w:r>
+              <w:t>PDF</w:t>
+            </w:r>
+            <w:r>
+              <w:t>文件中的表格数据，只需按照文件中每个表格下级别标题的格式规范，将表格数据转换为一个多维哈希表，这样就方便了对表格数据的存储和查找。</w:t>
+            </w:r>
+          </w:p>
+          <w:p>
+            <w:pPr>
+              <w:ind w:firstLine="420"/>
+              <w:rPr>
+                <w:rFonts w:hint="eastAsia"/>
+              </w:rPr>
+            </w:pPr>
           </w:p>
           <w:p>
             <w:pPr>
@@ -8488,12 +7747,11 @@
               <w:rPr>
                 <w:noProof/>
               </w:rPr>
-              <w:lastRenderedPageBreak/>
               <w:drawing>
-                <wp:inline distT="0" distB="0" distL="0" distR="0" wp14:anchorId="688D998D" wp14:editId="6F3BA9CD">
-                  <wp:extent cx="2558110" cy="1467849"/>
-                  <wp:effectExtent l="0" t="0" r="0" b="0"/>
-                  <wp:docPr id="3" name="图片 3"/>
+                <wp:inline distT="0" distB="0" distL="0" distR="0" wp14:anchorId="52A7A95A" wp14:editId="292BCA03">
+                  <wp:extent cx="3773002" cy="2148149"/>
+                  <wp:effectExtent l="0" t="0" r="0" b="5080"/>
+                  <wp:docPr id="1" name="图片 1"/>
                   <wp:cNvGraphicFramePr>
                     <a:graphicFrameLocks xmlns:a="http://schemas.openxmlformats.org/drawingml/2006/main" noChangeAspect="1"/>
                   </wp:cNvGraphicFramePr>
@@ -8513,7 +7771,7 @@
                         <pic:spPr>
                           <a:xfrm>
                             <a:off x="0" y="0"/>
-                            <a:ext cx="2558110" cy="1467849"/>
+                            <a:ext cx="3790044" cy="2157852"/>
                           </a:xfrm>
                           <a:prstGeom prst="rect">
                             <a:avLst/>
@@ -8534,22 +7792,648 @@
             <w:r>
               <w:t xml:space="preserve">Figure </w:t>
             </w:r>
-            <w:fldSimple w:instr=" SEQ Figure \* ARABIC ">
-              <w:r>
-                <w:rPr>
-                  <w:noProof/>
-                </w:rPr>
-                <w:t>6</w:t>
-              </w:r>
-            </w:fldSimple>
-            <w:r>
-              <w:t xml:space="preserve"> </w:t>
-            </w:r>
-            <w:r>
-              <w:rPr>
-                <w:rFonts w:hint="eastAsia"/>
-              </w:rPr>
-              <w:t>编辑</w:t>
+            <w:r>
+              <w:fldChar w:fldCharType="begin"/>
+            </w:r>
+            <w:r>
+              <w:instrText xml:space="preserve"> SEQ Figure \* ARABIC </w:instrText>
+            </w:r>
+            <w:r>
+              <w:fldChar w:fldCharType="separate"/>
+            </w:r>
+            <w:r>
+              <w:rPr>
+                <w:noProof/>
+              </w:rPr>
+              <w:t>5</w:t>
+            </w:r>
+            <w:r>
+              <w:rPr>
+                <w:noProof/>
+              </w:rPr>
+              <w:fldChar w:fldCharType="end"/>
+            </w:r>
+            <w:r>
+              <w:rPr>
+                <w:rFonts w:hint="eastAsia"/>
+              </w:rPr>
+              <w:t>．</w:t>
+            </w:r>
+            <w:r>
+              <w:rPr>
+                <w:rFonts w:hint="eastAsia"/>
+              </w:rPr>
+              <w:t>PDF</w:t>
+            </w:r>
+            <w:r>
+              <w:rPr>
+                <w:rFonts w:hint="eastAsia"/>
+              </w:rPr>
+              <w:t>表格文件</w:t>
+            </w:r>
+            <w:r>
+              <w:rPr>
+                <w:rFonts w:hint="eastAsia"/>
+              </w:rPr>
+              <w:t>基于</w:t>
+            </w:r>
+            <w:r>
+              <w:rPr>
+                <w:rFonts w:hint="eastAsia"/>
+              </w:rPr>
+              <w:t>无限维哈希树</w:t>
+            </w:r>
+            <w:r>
+              <w:rPr>
+                <w:rFonts w:hint="eastAsia"/>
+              </w:rPr>
+              <w:t>的数据展开</w:t>
+            </w:r>
+          </w:p>
+          <w:p>
+            <w:pPr>
+              <w:ind w:firstLine="420"/>
+            </w:pPr>
+            <w:r>
+              <w:rPr>
+                <w:rFonts w:hint="eastAsia"/>
+              </w:rPr>
+              <w:t>在获取不同级别标题和</w:t>
+            </w:r>
+            <w:r>
+              <w:rPr>
+                <w:rFonts w:hint="eastAsia"/>
+              </w:rPr>
+              <w:t>文档</w:t>
+            </w:r>
+            <w:r>
+              <w:rPr>
+                <w:rFonts w:hint="eastAsia"/>
+              </w:rPr>
+              <w:t>内容的</w:t>
+            </w:r>
+            <w:r>
+              <w:rPr>
+                <w:rFonts w:hint="eastAsia"/>
+              </w:rPr>
+              <w:t>格式标准或者出现坐标的情况下</w:t>
+            </w:r>
+            <w:r>
+              <w:rPr>
+                <w:rFonts w:hint="eastAsia"/>
+              </w:rPr>
+              <w:t>，</w:t>
+            </w:r>
+            <w:r>
+              <w:rPr>
+                <w:rFonts w:hint="eastAsia"/>
+              </w:rPr>
+              <w:t>通过对整个页面的逐行扫描</w:t>
+            </w:r>
+            <w:r>
+              <w:rPr>
+                <w:rFonts w:hint="eastAsia"/>
+              </w:rPr>
+              <w:t>可以对任意级别的标题进行捕获。</w:t>
+            </w:r>
+            <w:r>
+              <w:rPr>
+                <w:rFonts w:hint="eastAsia"/>
+              </w:rPr>
+              <w:t>比如以上页面：</w:t>
+            </w:r>
+          </w:p>
+          <w:p>
+            <w:pPr>
+              <w:pStyle w:val="ac"/>
+              <w:numPr>
+                <w:ilvl w:val="0"/>
+                <w:numId w:val="13"/>
+              </w:numPr>
+              <w:ind w:firstLineChars="0"/>
+            </w:pPr>
+            <w:r>
+              <w:rPr>
+                <w:rFonts w:hint="eastAsia"/>
+              </w:rPr>
+              <w:t>一级</w:t>
+            </w:r>
+            <w:r>
+              <w:rPr>
+                <w:rFonts w:hint="eastAsia"/>
+              </w:rPr>
+              <w:t>标题</w:t>
+            </w:r>
+            <w:r>
+              <w:rPr>
+                <w:rFonts w:hint="eastAsia"/>
+              </w:rPr>
+              <w:t>其字体为黑色，加粗，</w:t>
+            </w:r>
+            <w:r>
+              <w:t>5</w:t>
+            </w:r>
+            <w:r>
+              <w:rPr>
+                <w:rFonts w:hint="eastAsia"/>
+              </w:rPr>
+              <w:t>号</w:t>
+            </w:r>
+            <w:r>
+              <w:rPr>
+                <w:rFonts w:hint="eastAsia"/>
+              </w:rPr>
+              <w:t>，</w:t>
+            </w:r>
+            <w:r>
+              <w:rPr>
+                <w:rFonts w:hint="eastAsia"/>
+              </w:rPr>
+              <w:t>Curel</w:t>
+            </w:r>
+            <w:r>
+              <w:rPr>
+                <w:rFonts w:hint="eastAsia"/>
+              </w:rPr>
+              <w:t>字体，并且被括号囊括、</w:t>
+            </w:r>
+          </w:p>
+          <w:p>
+            <w:pPr>
+              <w:pStyle w:val="ac"/>
+              <w:numPr>
+                <w:ilvl w:val="0"/>
+                <w:numId w:val="13"/>
+              </w:numPr>
+              <w:ind w:firstLineChars="0"/>
+            </w:pPr>
+            <w:r>
+              <w:rPr>
+                <w:rFonts w:hint="eastAsia"/>
+              </w:rPr>
+              <w:t>二级标题其字体为黑色，加粗，</w:t>
+            </w:r>
+            <w:r>
+              <w:t>6</w:t>
+            </w:r>
+            <w:r>
+              <w:rPr>
+                <w:rFonts w:hint="eastAsia"/>
+              </w:rPr>
+              <w:t>号，</w:t>
+            </w:r>
+            <w:proofErr w:type="spellStart"/>
+            <w:r>
+              <w:rPr>
+                <w:rFonts w:hint="eastAsia"/>
+              </w:rPr>
+              <w:t>Times</w:t>
+            </w:r>
+            <w:r>
+              <w:t>NewRoman</w:t>
+            </w:r>
+            <w:proofErr w:type="spellEnd"/>
+            <w:r>
+              <w:rPr>
+                <w:rFonts w:hint="eastAsia"/>
+              </w:rPr>
+              <w:t>字体，并且被</w:t>
+            </w:r>
+            <w:r>
+              <w:rPr>
+                <w:rFonts w:hint="eastAsia"/>
+              </w:rPr>
+              <w:t>方</w:t>
+            </w:r>
+            <w:r>
+              <w:rPr>
+                <w:rFonts w:hint="eastAsia"/>
+              </w:rPr>
+              <w:t>括号囊括</w:t>
+            </w:r>
+            <w:r>
+              <w:rPr>
+                <w:rFonts w:hint="eastAsia"/>
+              </w:rPr>
+              <w:t>，出现位置所在字块其</w:t>
+            </w:r>
+            <w:r>
+              <w:rPr>
+                <w:rFonts w:hint="eastAsia"/>
+              </w:rPr>
+              <w:t>X</w:t>
+            </w:r>
+            <w:r>
+              <w:rPr>
+                <w:rFonts w:hint="eastAsia"/>
+              </w:rPr>
+              <w:t>坐标距离边框不超过</w:t>
+            </w:r>
+            <w:r>
+              <w:t>50</w:t>
+            </w:r>
+            <w:r>
+              <w:rPr>
+                <w:rFonts w:hint="eastAsia"/>
+              </w:rPr>
+              <w:t>像素</w:t>
+            </w:r>
+            <w:r>
+              <w:rPr>
+                <w:rFonts w:hint="eastAsia"/>
+              </w:rPr>
+              <w:t>。</w:t>
+            </w:r>
+          </w:p>
+          <w:p>
+            <w:pPr>
+              <w:pStyle w:val="ac"/>
+              <w:numPr>
+                <w:ilvl w:val="0"/>
+                <w:numId w:val="13"/>
+              </w:numPr>
+              <w:ind w:firstLineChars="0"/>
+            </w:pPr>
+            <w:r>
+              <w:rPr>
+                <w:rFonts w:hint="eastAsia"/>
+              </w:rPr>
+              <w:t>三级标题字体和字号二级标题一致，但是其出现位置至少距离左边框</w:t>
+            </w:r>
+            <w:r>
+              <w:rPr>
+                <w:rFonts w:hint="eastAsia"/>
+              </w:rPr>
+              <w:t>3</w:t>
+            </w:r>
+            <w:r>
+              <w:t>00</w:t>
+            </w:r>
+            <w:r>
+              <w:rPr>
+                <w:rFonts w:hint="eastAsia"/>
+              </w:rPr>
+              <w:t>像素。</w:t>
+            </w:r>
+          </w:p>
+          <w:p>
+            <w:pPr>
+              <w:pStyle w:val="ac"/>
+              <w:numPr>
+                <w:ilvl w:val="0"/>
+                <w:numId w:val="13"/>
+              </w:numPr>
+              <w:ind w:firstLineChars="0"/>
+            </w:pPr>
+            <w:r>
+              <w:rPr>
+                <w:rFonts w:hint="eastAsia"/>
+              </w:rPr>
+              <w:t>四级标题的以</w:t>
+            </w:r>
+            <w:r>
+              <w:rPr>
+                <w:rFonts w:hint="eastAsia"/>
+              </w:rPr>
+              <w:t>[A</w:t>
+            </w:r>
+            <w:r>
+              <w:rPr>
+                <w:rFonts w:hint="eastAsia"/>
+              </w:rPr>
+              <w:t>：</w:t>
+            </w:r>
+            <w:r>
+              <w:rPr>
+                <w:rFonts w:hint="eastAsia"/>
+              </w:rPr>
+              <w:t>]</w:t>
+            </w:r>
+            <w:r>
+              <w:rPr>
+                <w:rFonts w:hint="eastAsia"/>
+              </w:rPr>
+              <w:t>形式出现，并且其冒号后的</w:t>
+            </w:r>
+            <w:r>
+              <w:rPr>
+                <w:rFonts w:hint="eastAsia"/>
+              </w:rPr>
+              <w:t>内容和最终的注释结果一致。</w:t>
+            </w:r>
+          </w:p>
+          <w:p>
+            <w:pPr>
+              <w:pStyle w:val="ac"/>
+              <w:numPr>
+                <w:ilvl w:val="0"/>
+                <w:numId w:val="13"/>
+              </w:numPr>
+              <w:ind w:firstLineChars="0"/>
+            </w:pPr>
+            <w:r>
+              <w:rPr>
+                <w:rFonts w:hint="eastAsia"/>
+              </w:rPr>
+              <w:t>四级以上标题格式与四级一样，但是距离至少间隔</w:t>
+            </w:r>
+            <w:r>
+              <w:rPr>
+                <w:rFonts w:hint="eastAsia"/>
+              </w:rPr>
+              <w:t>1</w:t>
+            </w:r>
+            <w:r>
+              <w:t>00</w:t>
+            </w:r>
+            <w:r>
+              <w:rPr>
+                <w:rFonts w:hint="eastAsia"/>
+              </w:rPr>
+              <w:t>像素。</w:t>
+            </w:r>
+          </w:p>
+          <w:p>
+            <w:pPr>
+              <w:ind w:firstLine="420"/>
+            </w:pPr>
+            <w:r>
+              <w:rPr>
+                <w:rFonts w:hint="eastAsia"/>
+              </w:rPr>
+              <w:t>基于以上知识，我们可以使用逐行遍历的方式快速将</w:t>
+            </w:r>
+            <w:r>
+              <w:rPr>
+                <w:rFonts w:hint="eastAsia"/>
+              </w:rPr>
+              <w:t>整个文档的不同级别的标题</w:t>
+            </w:r>
+            <w:r>
+              <w:rPr>
+                <w:rFonts w:hint="eastAsia"/>
+              </w:rPr>
+              <w:t>快速扫描出来</w:t>
+            </w:r>
+            <w:r>
+              <w:rPr>
+                <w:rFonts w:hint="eastAsia"/>
+              </w:rPr>
+              <w:t>。</w:t>
+            </w:r>
+            <w:r>
+              <w:rPr>
+                <w:rFonts w:hint="eastAsia"/>
+              </w:rPr>
+              <w:t>并逐行以代码</w:t>
+            </w:r>
+            <w:r>
+              <w:rPr>
+                <w:rFonts w:hint="eastAsia"/>
+              </w:rPr>
+              <w:t xml:space="preserve"> Hash </w:t>
+            </w:r>
+            <w:r>
+              <w:t>[T1]</w:t>
+            </w:r>
+            <w:r>
+              <w:rPr>
+                <w:rFonts w:hint="eastAsia"/>
+              </w:rPr>
+              <w:t>[</w:t>
+            </w:r>
+            <w:r>
+              <w:t>T2]</w:t>
+            </w:r>
+            <w:r>
+              <w:rPr>
+                <w:rFonts w:hint="eastAsia"/>
+              </w:rPr>
+              <w:t>……</w:t>
+            </w:r>
+            <w:r>
+              <w:t>[</w:t>
+            </w:r>
+            <w:r>
+              <w:t>T</w:t>
+            </w:r>
+            <w:r>
+              <w:rPr>
+                <w:rFonts w:hint="eastAsia"/>
+                <w:vertAlign w:val="subscript"/>
+              </w:rPr>
+              <w:t>n</w:t>
+            </w:r>
+            <w:r>
+              <w:t>]</w:t>
+            </w:r>
+            <w:r>
+              <w:rPr>
+                <w:rFonts w:hint="eastAsia"/>
+              </w:rPr>
+              <w:t>的形式</w:t>
+            </w:r>
+            <w:r>
+              <w:rPr>
+                <w:rFonts w:hint="eastAsia"/>
+              </w:rPr>
+              <w:t>对</w:t>
+            </w:r>
+            <w:r>
+              <w:rPr>
+                <w:rFonts w:hint="eastAsia"/>
+              </w:rPr>
+              <w:t>无限维哈希树</w:t>
+            </w:r>
+            <w:r>
+              <w:rPr>
+                <w:rFonts w:hint="eastAsia"/>
+              </w:rPr>
+              <w:t>进行赋值</w:t>
+            </w:r>
+            <w:r>
+              <w:rPr>
+                <w:rFonts w:hint="eastAsia"/>
+              </w:rPr>
+              <w:t>。当然，也可以不提前知道</w:t>
+            </w:r>
+            <w:r>
+              <w:rPr>
+                <w:rFonts w:hint="eastAsia"/>
+              </w:rPr>
+              <w:t>文本标题信息，</w:t>
+            </w:r>
+            <w:r>
+              <w:rPr>
+                <w:rFonts w:hint="eastAsia"/>
+              </w:rPr>
+              <w:t>也可以简单根据</w:t>
+            </w:r>
+            <w:r>
+              <w:rPr>
+                <w:rFonts w:hint="eastAsia"/>
+              </w:rPr>
+              <w:t>每个文本块的</w:t>
+            </w:r>
+            <w:r>
+              <w:rPr>
+                <w:rFonts w:hint="eastAsia"/>
+              </w:rPr>
+              <w:t>X</w:t>
+            </w:r>
+            <w:r>
+              <w:rPr>
+                <w:rFonts w:hint="eastAsia"/>
+              </w:rPr>
+              <w:t>轴坐标决定，</w:t>
+            </w:r>
+            <w:r>
+              <w:rPr>
+                <w:rFonts w:hint="eastAsia"/>
+              </w:rPr>
+              <w:t>整个文档的第一行第一个文本块为标题</w:t>
+            </w:r>
+            <w:r>
+              <w:rPr>
+                <w:rFonts w:hint="eastAsia"/>
+              </w:rPr>
+              <w:t>1</w:t>
+            </w:r>
+            <w:r>
+              <w:rPr>
+                <w:rFonts w:hint="eastAsia"/>
+              </w:rPr>
+              <w:t>，并以此</w:t>
+            </w:r>
+            <w:r>
+              <w:rPr>
+                <w:rFonts w:hint="eastAsia"/>
+              </w:rPr>
+              <w:t>x</w:t>
+            </w:r>
+            <w:r>
+              <w:rPr>
+                <w:rFonts w:hint="eastAsia"/>
+              </w:rPr>
+              <w:t>轴坐标作为后续文字的参考标准。</w:t>
+            </w:r>
+            <w:r>
+              <w:rPr>
+                <w:rFonts w:hint="eastAsia"/>
+              </w:rPr>
+              <w:t>如果一个文本块的坐标和上一行的某一个文本块的</w:t>
+            </w:r>
+            <w:r>
+              <w:rPr>
+                <w:rFonts w:hint="eastAsia"/>
+              </w:rPr>
+              <w:t>X</w:t>
+            </w:r>
+            <w:r>
+              <w:rPr>
+                <w:rFonts w:hint="eastAsia"/>
+              </w:rPr>
+              <w:t>轴坐标的差值在</w:t>
+            </w:r>
+            <w:r>
+              <w:rPr>
+                <w:rFonts w:hint="eastAsia"/>
+              </w:rPr>
+              <w:t>2</w:t>
+            </w:r>
+            <w:r>
+              <w:t>0</w:t>
+            </w:r>
+            <w:r>
+              <w:rPr>
+                <w:rFonts w:hint="eastAsia"/>
+              </w:rPr>
+              <w:t>像素点以内，则认为是同一个级别的标题，否则，小于</w:t>
+            </w:r>
+            <w:r>
+              <w:rPr>
+                <w:rFonts w:hint="eastAsia"/>
+              </w:rPr>
+              <w:t>2</w:t>
+            </w:r>
+            <w:r>
+              <w:t>0</w:t>
+            </w:r>
+            <w:r>
+              <w:rPr>
+                <w:rFonts w:hint="eastAsia"/>
+              </w:rPr>
+              <w:t>像素点，认为是上一级标题，大于</w:t>
+            </w:r>
+            <w:r>
+              <w:rPr>
+                <w:rFonts w:hint="eastAsia"/>
+              </w:rPr>
+              <w:t>2</w:t>
+            </w:r>
+            <w:r>
+              <w:t>0</w:t>
+            </w:r>
+            <w:r>
+              <w:rPr>
+                <w:rFonts w:hint="eastAsia"/>
+              </w:rPr>
+              <w:t>像素点则认为是下一级别的标题。</w:t>
+            </w:r>
+            <w:r>
+              <w:rPr>
+                <w:rFonts w:hint="eastAsia"/>
+              </w:rPr>
+              <w:t>当然还可以有其他的逻辑，这取决于每个文档设置的不同。</w:t>
+            </w:r>
+            <w:r>
+              <w:rPr>
+                <w:rFonts w:hint="eastAsia"/>
+              </w:rPr>
+              <w:t>但是基于字体、字号、</w:t>
+            </w:r>
+            <w:r>
+              <w:rPr>
+                <w:rFonts w:hint="eastAsia"/>
+              </w:rPr>
+              <w:t>颜色、上下文字、文字坐标、特殊符号、等多个信息都可以作为解析参考。</w:t>
+            </w:r>
+          </w:p>
+          <w:p>
+            <w:pPr>
+              <w:ind w:firstLineChars="95" w:firstLine="199"/>
+              <w:rPr>
+                <w:rFonts w:hint="eastAsia"/>
+              </w:rPr>
+            </w:pPr>
+          </w:p>
+          <w:p>
+            <w:pPr>
+              <w:ind w:firstLine="420"/>
+            </w:pPr>
+            <w:r>
+              <w:rPr>
+                <w:rFonts w:hint="eastAsia"/>
+              </w:rPr>
+              <w:t>将整个</w:t>
+            </w:r>
+            <w:r>
+              <w:rPr>
+                <w:rFonts w:hint="eastAsia"/>
+              </w:rPr>
+              <w:t>PDF</w:t>
+            </w:r>
+            <w:r>
+              <w:rPr>
+                <w:rFonts w:hint="eastAsia"/>
+              </w:rPr>
+              <w:t>文档遍历一遍后，我们就可以得到一个包含整个文档内容和组织结构的多维哈希对象。</w:t>
+            </w:r>
+            <w:r>
+              <w:rPr>
+                <w:rFonts w:hint="eastAsia"/>
+              </w:rPr>
+              <w:t>保存这个对象成为</w:t>
             </w:r>
             <w:r>
               <w:rPr>
@@ -8561,19 +8445,163 @@
               <w:rPr>
                 <w:rFonts w:hint="eastAsia"/>
               </w:rPr>
-              <w:t>并得到注释结果</w:t>
+              <w:t>格式并交给工作人员进行</w:t>
+            </w:r>
+            <w:r>
+              <w:rPr>
+                <w:rFonts w:hint="eastAsia"/>
+              </w:rPr>
+              <w:t>注释。</w:t>
+            </w:r>
+          </w:p>
+          <w:p>
+            <w:pPr>
+              <w:pStyle w:val="2"/>
+              <w:ind w:firstLine="482"/>
+            </w:pPr>
+            <w:r>
+              <w:rPr>
+                <w:rFonts w:hint="eastAsia"/>
+              </w:rPr>
+              <w:t>手工注释</w:t>
+            </w:r>
+            <w:r>
+              <w:rPr>
+                <w:rFonts w:hint="eastAsia"/>
+              </w:rPr>
+              <w:t>并获得最终结果</w:t>
             </w:r>
           </w:p>
           <w:p>
             <w:pPr>
               <w:ind w:firstLine="420"/>
-              <w:jc w:val="center"/>
-            </w:pPr>
+            </w:pPr>
+            <w:r>
+              <w:rPr>
+                <w:rFonts w:hint="eastAsia"/>
+              </w:rPr>
+              <w:t>手动编辑解析得到的</w:t>
+            </w:r>
+            <w:r>
+              <w:rPr>
+                <w:rFonts w:hint="eastAsia"/>
+              </w:rPr>
+              <w:t>JSON</w:t>
+            </w:r>
+            <w:r>
+              <w:rPr>
+                <w:rFonts w:hint="eastAsia"/>
+              </w:rPr>
+              <w:t>格式文件，在需要添加注释的地方添加注释并以引号包围。</w:t>
+            </w:r>
+            <w:r>
+              <w:rPr>
+                <w:rFonts w:hint="eastAsia"/>
+              </w:rPr>
+              <w:t>注释完成后，再次使用</w:t>
+            </w:r>
+            <w:r>
+              <w:rPr>
+                <w:rFonts w:hint="eastAsia"/>
+              </w:rPr>
+              <w:t>程序逐行遍历空白的</w:t>
+            </w:r>
+            <w:r>
+              <w:rPr>
+                <w:rFonts w:hint="eastAsia"/>
+              </w:rPr>
+              <w:t>CRF</w:t>
+            </w:r>
+            <w:r>
+              <w:rPr>
+                <w:rFonts w:hint="eastAsia"/>
+              </w:rPr>
+              <w:t>的</w:t>
+            </w:r>
+            <w:r>
+              <w:rPr>
+                <w:rFonts w:hint="eastAsia"/>
+              </w:rPr>
+              <w:t>PDF</w:t>
+            </w:r>
+            <w:r>
+              <w:rPr>
+                <w:rFonts w:hint="eastAsia"/>
+              </w:rPr>
+              <w:t>文档</w:t>
+            </w:r>
+            <w:r>
+              <w:rPr>
+                <w:rFonts w:hint="eastAsia"/>
+              </w:rPr>
+              <w:t>。这次不是给多维哈希赋值，而是取值。</w:t>
+            </w:r>
           </w:p>
           <w:p>
             <w:pPr>
               <w:ind w:firstLine="420"/>
             </w:pPr>
+            <w:r>
+              <w:rPr>
+                <w:rFonts w:hint="eastAsia"/>
+              </w:rPr>
+              <w:t>如果指定的多级标题结构下，多维哈希有值，并且该值是</w:t>
+            </w:r>
+            <w:r>
+              <w:rPr>
+                <w:rFonts w:hint="eastAsia"/>
+              </w:rPr>
+              <w:t>字符串，则把字符串拿出来，</w:t>
+            </w:r>
+            <w:r>
+              <w:rPr>
+                <w:rFonts w:hint="eastAsia"/>
+              </w:rPr>
+              <w:t>并把对应级别标题所处的最右侧</w:t>
+            </w:r>
+            <w:r>
+              <w:rPr>
+                <w:rFonts w:hint="eastAsia"/>
+              </w:rPr>
+              <w:t>x</w:t>
+            </w:r>
+            <w:r>
+              <w:rPr>
+                <w:rFonts w:hint="eastAsia"/>
+              </w:rPr>
+              <w:t>轴坐标提取出来，在这个位置</w:t>
+            </w:r>
+            <w:r>
+              <w:rPr>
+                <w:rFonts w:hint="eastAsia"/>
+              </w:rPr>
+              <w:t>+</w:t>
+            </w:r>
+            <w:r>
+              <w:rPr>
+                <w:rFonts w:hint="eastAsia"/>
+              </w:rPr>
+              <w:t>一部分偏移量，画一个</w:t>
+            </w:r>
+            <w:r>
+              <w:rPr>
+                <w:rFonts w:hint="eastAsia"/>
+              </w:rPr>
+              <w:t>文本框，文本框颜色为默认，</w:t>
+            </w:r>
+            <w:r>
+              <w:rPr>
+                <w:rFonts w:hint="eastAsia"/>
+              </w:rPr>
+              <w:t>宽度随着多维哈希值的字符串宽度进行变化。而后把文本框和注释画到这个</w:t>
+            </w:r>
+            <w:r>
+              <w:rPr>
+                <w:rFonts w:hint="eastAsia"/>
+              </w:rPr>
+              <w:lastRenderedPageBreak/>
+              <w:t>位置，就得到最后的结果。</w:t>
+            </w:r>
           </w:p>
           <w:p>
             <w:pPr>
@@ -8582,6 +8610,399 @@
               <w:jc w:val="center"/>
             </w:pPr>
             <w:r>
+              <w:rPr>
+                <w:noProof/>
+              </w:rPr>
+              <w:drawing>
+                <wp:inline distT="0" distB="0" distL="0" distR="0" wp14:anchorId="688D998D" wp14:editId="3704D708">
+                  <wp:extent cx="5206750" cy="2987644"/>
+                  <wp:effectExtent l="0" t="0" r="0" b="3810"/>
+                  <wp:docPr id="3" name="图片 3"/>
+                  <wp:cNvGraphicFramePr>
+                    <a:graphicFrameLocks xmlns:a="http://schemas.openxmlformats.org/drawingml/2006/main" noChangeAspect="1"/>
+                  </wp:cNvGraphicFramePr>
+                  <a:graphic xmlns:a="http://schemas.openxmlformats.org/drawingml/2006/main">
+                    <a:graphicData uri="http://schemas.openxmlformats.org/drawingml/2006/picture">
+                      <pic:pic xmlns:pic="http://schemas.openxmlformats.org/drawingml/2006/picture">
+                        <pic:nvPicPr>
+                          <pic:cNvPr id="1" name=""/>
+                          <pic:cNvPicPr/>
+                        </pic:nvPicPr>
+                        <pic:blipFill>
+                          <a:blip r:embed="rId16"/>
+                          <a:stretch>
+                            <a:fillRect/>
+                          </a:stretch>
+                        </pic:blipFill>
+                        <pic:spPr>
+                          <a:xfrm>
+                            <a:off x="0" y="0"/>
+                            <a:ext cx="5238288" cy="3005741"/>
+                          </a:xfrm>
+                          <a:prstGeom prst="rect">
+                            <a:avLst/>
+                          </a:prstGeom>
+                        </pic:spPr>
+                      </pic:pic>
+                    </a:graphicData>
+                  </a:graphic>
+                </wp:inline>
+              </w:drawing>
+            </w:r>
+          </w:p>
+          <w:p>
+            <w:pPr>
+              <w:pStyle w:val="af"/>
+              <w:ind w:firstLine="400"/>
+            </w:pPr>
+            <w:r>
+              <w:t xml:space="preserve">Figure </w:t>
+            </w:r>
+            <w:r>
+              <w:fldChar w:fldCharType="begin"/>
+            </w:r>
+            <w:r>
+              <w:instrText xml:space="preserve"> SEQ Figure \* ARABIC </w:instrText>
+            </w:r>
+            <w:r>
+              <w:fldChar w:fldCharType="separate"/>
+            </w:r>
+            <w:r>
+              <w:rPr>
+                <w:noProof/>
+              </w:rPr>
+              <w:t>6</w:t>
+            </w:r>
+            <w:r>
+              <w:rPr>
+                <w:noProof/>
+              </w:rPr>
+              <w:fldChar w:fldCharType="end"/>
+            </w:r>
+            <w:r>
+              <w:t xml:space="preserve"> </w:t>
+            </w:r>
+            <w:r>
+              <w:rPr>
+                <w:rFonts w:hint="eastAsia"/>
+              </w:rPr>
+              <w:t>编辑</w:t>
+            </w:r>
+            <w:r>
+              <w:rPr>
+                <w:rFonts w:hint="eastAsia"/>
+              </w:rPr>
+              <w:t>JSON</w:t>
+            </w:r>
+            <w:r>
+              <w:rPr>
+                <w:rFonts w:hint="eastAsia"/>
+              </w:rPr>
+              <w:t>并得到注释结果</w:t>
+            </w:r>
+          </w:p>
+          <w:p>
+            <w:pPr>
+              <w:ind w:firstLine="420"/>
+            </w:pPr>
+            <w:r>
+              <w:rPr>
+                <w:rFonts w:hint="eastAsia"/>
+              </w:rPr>
+              <w:t>如</w:t>
+            </w:r>
+            <w:r>
+              <w:rPr>
+                <w:rFonts w:hint="eastAsia"/>
+              </w:rPr>
+              <w:t>上图中</w:t>
+            </w:r>
+            <w:r>
+              <w:rPr>
+                <w:rFonts w:hint="eastAsia"/>
+              </w:rPr>
+              <w:t>红色的框内的内容是添加的注释</w:t>
+            </w:r>
+            <w:r>
+              <w:rPr>
+                <w:rFonts w:hint="eastAsia"/>
+              </w:rPr>
+              <w:t>，</w:t>
+            </w:r>
+            <w:r>
+              <w:rPr>
+                <w:rFonts w:hint="eastAsia"/>
+              </w:rPr>
+              <w:t>使用</w:t>
+            </w:r>
+            <w:r>
+              <w:rPr>
+                <w:rFonts w:hint="eastAsia"/>
+              </w:rPr>
+              <w:t xml:space="preserve"> </w:t>
+            </w:r>
+            <w:r>
+              <w:rPr>
+                <w:rFonts w:hint="eastAsia"/>
+              </w:rPr>
+              <w:t>compile#</w:t>
+            </w:r>
+            <w:r>
+              <w:rPr>
+                <w:rFonts w:hint="eastAsia"/>
+              </w:rPr>
+              <w:t>和</w:t>
+            </w:r>
+            <w:r>
+              <w:rPr>
+                <w:rFonts w:hint="eastAsia"/>
+              </w:rPr>
+              <w:t>re</w:t>
+            </w:r>
+            <w:r>
+              <w:t>#</w:t>
+            </w:r>
+            <w:r>
+              <w:rPr>
+                <w:rFonts w:hint="eastAsia"/>
+              </w:rPr>
+              <w:t>标志标识正则表达式和替换内容</w:t>
+            </w:r>
+            <w:r>
+              <w:rPr>
+                <w:rFonts w:hint="eastAsia"/>
+              </w:rPr>
+              <w:t>。</w:t>
+            </w:r>
+            <w:r>
+              <w:rPr>
+                <w:rFonts w:hint="eastAsia"/>
+              </w:rPr>
+              <w:t>在编辑完</w:t>
+            </w:r>
+            <w:r>
+              <w:rPr>
+                <w:rFonts w:hint="eastAsia"/>
+              </w:rPr>
+              <w:t>JSON</w:t>
+            </w:r>
+            <w:r>
+              <w:rPr>
+                <w:rFonts w:hint="eastAsia"/>
+              </w:rPr>
+              <w:t>文件后，</w:t>
+            </w:r>
+            <w:r>
+              <w:rPr>
+                <w:rFonts w:hint="eastAsia"/>
+              </w:rPr>
+              <w:t>将</w:t>
+            </w:r>
+            <w:r>
+              <w:rPr>
+                <w:rFonts w:hint="eastAsia"/>
+              </w:rPr>
+              <w:t>编辑好的</w:t>
+            </w:r>
+            <w:r>
+              <w:rPr>
+                <w:rFonts w:hint="eastAsia"/>
+              </w:rPr>
+              <w:t>JSON</w:t>
+            </w:r>
+            <w:r>
+              <w:rPr>
+                <w:rFonts w:hint="eastAsia"/>
+              </w:rPr>
+              <w:t>文件读取到内存转换成多维哈希，</w:t>
+            </w:r>
+            <w:r>
+              <w:rPr>
+                <w:rFonts w:hint="eastAsia"/>
+              </w:rPr>
+              <w:t>再次</w:t>
+            </w:r>
+            <w:r>
+              <w:rPr>
+                <w:rFonts w:hint="eastAsia"/>
+              </w:rPr>
+              <w:t>解析</w:t>
+            </w:r>
+            <w:r>
+              <w:rPr>
+                <w:rFonts w:hint="eastAsia"/>
+              </w:rPr>
+              <w:t>PDF</w:t>
+            </w:r>
+            <w:r>
+              <w:rPr>
+                <w:rFonts w:hint="eastAsia"/>
+              </w:rPr>
+              <w:t>，</w:t>
+            </w:r>
+            <w:r>
+              <w:rPr>
+                <w:rFonts w:hint="eastAsia"/>
+              </w:rPr>
+              <w:t>这次是从内存中的</w:t>
+            </w:r>
+            <w:r>
+              <w:rPr>
+                <w:rFonts w:hint="eastAsia"/>
+              </w:rPr>
+              <w:t>多维哈希</w:t>
+            </w:r>
+            <w:r>
+              <w:rPr>
+                <w:rFonts w:hint="eastAsia"/>
+              </w:rPr>
+              <w:t>中取值</w:t>
+            </w:r>
+            <w:r>
+              <w:rPr>
+                <w:rFonts w:hint="eastAsia"/>
+              </w:rPr>
+              <w:t>，如果取道的值是字符串</w:t>
+            </w:r>
+            <w:r>
+              <w:rPr>
+                <w:rFonts w:hint="eastAsia"/>
+              </w:rPr>
+              <w:t>，则将这个字符串作为</w:t>
+            </w:r>
+            <w:r>
+              <w:rPr>
+                <w:rFonts w:hint="eastAsia"/>
+              </w:rPr>
+              <w:t>注释放到</w:t>
+            </w:r>
+            <w:r>
+              <w:rPr>
+                <w:rFonts w:hint="eastAsia"/>
+              </w:rPr>
+              <w:t>匹配文本的旁边。</w:t>
+            </w:r>
+          </w:p>
+          <w:p>
+            <w:pPr>
+              <w:keepNext/>
+              <w:ind w:firstLine="420"/>
+              <w:jc w:val="center"/>
+            </w:pPr>
+            <w:r>
+              <w:rPr>
+                <w:noProof/>
+              </w:rPr>
+              <w:drawing>
+                <wp:inline distT="0" distB="0" distL="0" distR="0" wp14:anchorId="7A1EA279" wp14:editId="3401C272">
+                  <wp:extent cx="3962416" cy="2462963"/>
+                  <wp:effectExtent l="0" t="0" r="0" b="0"/>
+                  <wp:docPr id="1256627762" name="图片 1"/>
+                  <wp:cNvGraphicFramePr>
+                    <a:graphicFrameLocks xmlns:a="http://schemas.openxmlformats.org/drawingml/2006/main" noChangeAspect="1"/>
+                  </wp:cNvGraphicFramePr>
+                  <a:graphic xmlns:a="http://schemas.openxmlformats.org/drawingml/2006/main">
+                    <a:graphicData uri="http://schemas.openxmlformats.org/drawingml/2006/picture">
+                      <pic:pic xmlns:pic="http://schemas.openxmlformats.org/drawingml/2006/picture">
+                        <pic:nvPicPr>
+                          <pic:cNvPr id="1256627762" name=""/>
+                          <pic:cNvPicPr/>
+                        </pic:nvPicPr>
+                        <pic:blipFill>
+                          <a:blip r:embed="rId17"/>
+                          <a:stretch>
+                            <a:fillRect/>
+                          </a:stretch>
+                        </pic:blipFill>
+                        <pic:spPr>
+                          <a:xfrm>
+                            <a:off x="0" y="0"/>
+                            <a:ext cx="3989320" cy="2479686"/>
+                          </a:xfrm>
+                          <a:prstGeom prst="rect">
+                            <a:avLst/>
+                          </a:prstGeom>
+                        </pic:spPr>
+                      </pic:pic>
+                    </a:graphicData>
+                  </a:graphic>
+                </wp:inline>
+              </w:drawing>
+            </w:r>
+          </w:p>
+          <w:p>
+            <w:pPr>
+              <w:pStyle w:val="af"/>
+              <w:ind w:firstLine="400"/>
+              <w:rPr>
+                <w:rFonts w:hint="eastAsia"/>
+              </w:rPr>
+            </w:pPr>
+            <w:r>
+              <w:t xml:space="preserve">Figure </w:t>
+            </w:r>
+            <w:r>
+              <w:fldChar w:fldCharType="begin"/>
+            </w:r>
+            <w:r>
+              <w:instrText xml:space="preserve"> SEQ Figure \* ARABIC </w:instrText>
+            </w:r>
+            <w:r>
+              <w:fldChar w:fldCharType="separate"/>
+            </w:r>
+            <w:r>
+              <w:rPr>
+                <w:noProof/>
+              </w:rPr>
+              <w:t>7</w:t>
+            </w:r>
+            <w:r>
+              <w:fldChar w:fldCharType="end"/>
+            </w:r>
+            <w:r>
+              <w:rPr>
+                <w:rFonts w:hint="eastAsia"/>
+              </w:rPr>
+              <w:t>．</w:t>
+            </w:r>
+            <w:r>
+              <w:rPr>
+                <w:rFonts w:hint="eastAsia"/>
+              </w:rPr>
+              <w:t>添加注释的</w:t>
+            </w:r>
+            <w:r>
+              <w:rPr>
+                <w:rFonts w:hint="eastAsia"/>
+              </w:rPr>
+              <w:t>代码和相关注释</w:t>
+            </w:r>
+          </w:p>
+          <w:p>
+            <w:pPr>
+              <w:ind w:firstLine="420"/>
+              <w:jc w:val="center"/>
+              <w:rPr>
+                <w:rFonts w:hint="eastAsia"/>
+              </w:rPr>
+            </w:pPr>
+          </w:p>
+          <w:p>
+            <w:pPr>
+              <w:ind w:firstLine="420"/>
+              <w:rPr>
+                <w:rFonts w:hint="eastAsia"/>
+              </w:rPr>
+            </w:pPr>
+          </w:p>
+          <w:p>
+            <w:pPr>
+              <w:keepNext/>
+              <w:ind w:firstLine="420"/>
+              <w:jc w:val="center"/>
+            </w:pPr>
+            <w:r>
+              <w:lastRenderedPageBreak/>
               <w:pict w14:anchorId="60C4AC11">
                 <v:shapetype id="_x0000_t75" coordsize="21600,21600" o:spt="75" o:preferrelative="t" path="m@4@5l@4@11@9@11@9@5xe" filled="f" stroked="f">
                   <v:stroke joinstyle="miter"/>
@@ -8602,8 +9023,8 @@
                   <v:path o:extrusionok="f" gradientshapeok="t" o:connecttype="rect"/>
                   <o:lock v:ext="edit" aspectratio="t"/>
                 </v:shapetype>
-                <v:shape id="_x0000_i1025" type="#_x0000_t75" style="width:191.6pt;height:308.95pt">
-                  <v:imagedata r:id="rId16" o:title="WholeWorkflow"/>
+                <v:shape id="_x0000_i1025" type="#_x0000_t75" style="width:191.4pt;height:309.05pt">
+                  <v:imagedata r:id="rId18" o:title="WholeWorkflow"/>
                 </v:shape>
               </w:pict>
             </w:r>
@@ -8616,19 +9037,458 @@
             <w:r>
               <w:t xml:space="preserve">Figure </w:t>
             </w:r>
-            <w:fldSimple w:instr=" SEQ Figure \* ARABIC ">
-              <w:r>
-                <w:rPr>
-                  <w:noProof/>
-                </w:rPr>
-                <w:t>7</w:t>
-              </w:r>
-            </w:fldSimple>
+            <w:r>
+              <w:fldChar w:fldCharType="begin"/>
+            </w:r>
+            <w:r>
+              <w:instrText xml:space="preserve"> SEQ Figure \* ARABIC </w:instrText>
+            </w:r>
+            <w:r>
+              <w:fldChar w:fldCharType="separate"/>
+            </w:r>
+            <w:r>
+              <w:rPr>
+                <w:noProof/>
+              </w:rPr>
+              <w:t>8</w:t>
+            </w:r>
+            <w:r>
+              <w:rPr>
+                <w:noProof/>
+              </w:rPr>
+              <w:fldChar w:fldCharType="end"/>
+            </w:r>
             <w:r>
               <w:rPr>
                 <w:rFonts w:hint="eastAsia"/>
               </w:rPr>
               <w:t>．整体分析流程图</w:t>
+            </w:r>
+          </w:p>
+          <w:p>
+            <w:pPr>
+              <w:pStyle w:val="2"/>
+              <w:ind w:firstLine="482"/>
+            </w:pPr>
+            <w:r>
+              <w:rPr>
+                <w:rFonts w:hint="eastAsia"/>
+              </w:rPr>
+              <w:t>文档注释迁移</w:t>
+            </w:r>
+          </w:p>
+          <w:p>
+            <w:pPr>
+              <w:ind w:firstLine="420"/>
+            </w:pPr>
+            <w:r>
+              <w:t>如果将每个子表格的表名作为哈希表的第一个维度的键，然后将子表格中的数据存储为哈希表的值，那么我们可以说每个子表格的表名是哈希表第一个维度的键。</w:t>
+            </w:r>
+          </w:p>
+          <w:p>
+            <w:pPr>
+              <w:ind w:firstLine="420"/>
+            </w:pPr>
+            <w:r>
+              <w:t>在这种情况下，我们可以使用每个子表格的表名作为哈希表的顶级键，然后将每行和每列的标题作为哈希表中的第二级键和第三级键，最后将单元格中的数据存储为哈希表中的值。这样，我们就可以根据子表格的名称来方便地访问子表格中的数据，同时根据行标题和列标题来查找单元格，实现了高效的数据存储和查询。</w:t>
+            </w:r>
+          </w:p>
+          <w:p>
+            <w:pPr>
+              <w:ind w:firstLine="420"/>
+            </w:pPr>
+            <w:r>
+              <w:rPr>
+                <w:rFonts w:hint="eastAsia"/>
+              </w:rPr>
+              <w:t>哈希具有无序性，</w:t>
+            </w:r>
+            <w:r>
+              <w:rPr>
+                <w:rFonts w:hint="eastAsia"/>
+              </w:rPr>
+              <w:t>在解析好的无线维度哈希类中，表出现的顺序对于解析结果没有任何影响</w:t>
+            </w:r>
+            <w:r>
+              <w:rPr>
+                <w:rFonts w:hint="eastAsia"/>
+              </w:rPr>
+              <w:t>。对于出现变化</w:t>
+            </w:r>
+            <w:r>
+              <w:rPr>
+                <w:rFonts w:hint="eastAsia"/>
+              </w:rPr>
+              <w:t>的</w:t>
+            </w:r>
+            <w:r>
+              <w:rPr>
+                <w:rFonts w:hint="eastAsia"/>
+              </w:rPr>
+              <w:t>PDF</w:t>
+            </w:r>
+            <w:r>
+              <w:rPr>
+                <w:rFonts w:hint="eastAsia"/>
+              </w:rPr>
+              <w:t>文件</w:t>
+            </w:r>
+            <w:r>
+              <w:rPr>
+                <w:rFonts w:hint="eastAsia"/>
+              </w:rPr>
+              <w:t>比如添加部分</w:t>
+            </w:r>
+            <w:r>
+              <w:rPr>
+                <w:rFonts w:hint="eastAsia"/>
+              </w:rPr>
+              <w:t>标题</w:t>
+            </w:r>
+            <w:r>
+              <w:rPr>
+                <w:rFonts w:hint="eastAsia"/>
+              </w:rPr>
+              <w:t>，二级标题顺序变化，分页调整</w:t>
+            </w:r>
+            <w:r>
+              <w:rPr>
+                <w:rFonts w:hint="eastAsia"/>
+              </w:rPr>
+              <w:t>等</w:t>
+            </w:r>
+            <w:r>
+              <w:rPr>
+                <w:rFonts w:hint="eastAsia"/>
+              </w:rPr>
+              <w:t>的</w:t>
+            </w:r>
+            <w:r>
+              <w:rPr>
+                <w:rFonts w:hint="eastAsia"/>
+              </w:rPr>
+              <w:t>PDF</w:t>
+            </w:r>
+            <w:r>
+              <w:rPr>
+                <w:rFonts w:hint="eastAsia"/>
+              </w:rPr>
+              <w:t>数据文件来说，</w:t>
+            </w:r>
+            <w:r>
+              <w:rPr>
+                <w:rFonts w:hint="eastAsia"/>
+              </w:rPr>
+              <w:t>由于哈希表记录的注释文档格式的</w:t>
+            </w:r>
+            <w:r>
+              <w:rPr>
+                <w:rFonts w:hint="eastAsia"/>
+              </w:rPr>
+              <w:t>逻辑组织</w:t>
+            </w:r>
+            <w:r>
+              <w:rPr>
+                <w:rFonts w:hint="eastAsia"/>
+              </w:rPr>
+              <w:t>形式</w:t>
+            </w:r>
+            <w:r>
+              <w:rPr>
+                <w:rFonts w:hint="eastAsia"/>
+              </w:rPr>
+              <w:t>，</w:t>
+            </w:r>
+            <w:r>
+              <w:rPr>
+                <w:rFonts w:hint="eastAsia"/>
+              </w:rPr>
+              <w:t>如果某个表的内容没有发生变化，其对应的多维哈希值没有任何变化，即便其</w:t>
+            </w:r>
+            <w:r>
+              <w:rPr>
+                <w:rFonts w:hint="eastAsia"/>
+              </w:rPr>
+              <w:t>二级标题的出现顺序发生变化，也不会对结果有任何影响。</w:t>
+            </w:r>
+            <w:r>
+              <w:rPr>
+                <w:rFonts w:hint="eastAsia"/>
+              </w:rPr>
+              <w:t>所以，对于需要迁移的注释，</w:t>
+            </w:r>
+            <w:r>
+              <w:rPr>
+                <w:rFonts w:hint="eastAsia"/>
+              </w:rPr>
+              <w:t>只要</w:t>
+            </w:r>
+            <w:r>
+              <w:rPr>
+                <w:rFonts w:hint="eastAsia"/>
+              </w:rPr>
+              <w:t>其数据结构内部的键值对</w:t>
+            </w:r>
+            <w:r>
+              <w:rPr>
+                <w:rFonts w:hint="eastAsia"/>
+              </w:rPr>
+              <w:t>和新文档的结构能够对得上，就可以被轻松地替换过来</w:t>
+            </w:r>
+            <w:r>
+              <w:rPr>
+                <w:rFonts w:hint="eastAsia"/>
+              </w:rPr>
+              <w:t>，而不用在意出现的顺序和页码和坐标等问题。</w:t>
+            </w:r>
+            <w:r>
+              <w:rPr>
+                <w:rFonts w:hint="eastAsia"/>
+              </w:rPr>
+              <w:t>同时，如果旧文档的</w:t>
+            </w:r>
+            <w:r>
+              <w:rPr>
+                <w:rFonts w:hint="eastAsia"/>
+              </w:rPr>
+              <w:t>哈希表结构和新文档的发生了</w:t>
+            </w:r>
+            <w:r>
+              <w:rPr>
+                <w:rFonts w:hint="eastAsia"/>
+              </w:rPr>
+              <w:t>不一致，则会把不一致的结构添加到新哈希树</w:t>
+            </w:r>
+            <w:r>
+              <w:rPr>
+                <w:rFonts w:hint="eastAsia"/>
+              </w:rPr>
+              <w:t>中</w:t>
+            </w:r>
+            <w:r>
+              <w:rPr>
+                <w:rFonts w:hint="eastAsia"/>
+              </w:rPr>
+              <w:t>：这意味着在新文档最终遍历注释的过程中，这些冲突的</w:t>
+            </w:r>
+            <w:r>
+              <w:rPr>
+                <w:rFonts w:hint="eastAsia"/>
+              </w:rPr>
+              <w:t>老文档特有的哈希树枝杈由于和新文档</w:t>
+            </w:r>
+            <w:r>
+              <w:rPr>
+                <w:rFonts w:hint="eastAsia"/>
+              </w:rPr>
+              <w:t>对应不上，而不会被访问，</w:t>
+            </w:r>
+            <w:r>
+              <w:rPr>
+                <w:rFonts w:hint="eastAsia"/>
+              </w:rPr>
+              <w:t>不会对最总结果有任何影响。</w:t>
+            </w:r>
+          </w:p>
+          <w:p>
+            <w:pPr>
+              <w:keepNext/>
+              <w:ind w:firstLine="420"/>
+              <w:jc w:val="center"/>
+            </w:pPr>
+            <w:r>
+              <w:rPr>
+                <w:rFonts w:cs="Arial"/>
+                <w:noProof/>
+              </w:rPr>
+              <w:lastRenderedPageBreak/>
+              <w:drawing>
+                <wp:inline distT="0" distB="0" distL="0" distR="0" wp14:anchorId="1C385159" wp14:editId="5187E44E">
+                  <wp:extent cx="2195466" cy="3470704"/>
+                  <wp:effectExtent l="0" t="0" r="0" b="0"/>
+                  <wp:docPr id="2011266097" name="图片 1"/>
+                  <wp:cNvGraphicFramePr>
+                    <a:graphicFrameLocks xmlns:a="http://schemas.openxmlformats.org/drawingml/2006/main" noChangeAspect="1"/>
+                  </wp:cNvGraphicFramePr>
+                  <a:graphic xmlns:a="http://schemas.openxmlformats.org/drawingml/2006/main">
+                    <a:graphicData uri="http://schemas.openxmlformats.org/drawingml/2006/picture">
+                      <pic:pic xmlns:pic="http://schemas.openxmlformats.org/drawingml/2006/picture">
+                        <pic:nvPicPr>
+                          <pic:cNvPr id="2011266097" name=""/>
+                          <pic:cNvPicPr/>
+                        </pic:nvPicPr>
+                        <pic:blipFill>
+                          <a:blip r:embed="rId19"/>
+                          <a:stretch>
+                            <a:fillRect/>
+                          </a:stretch>
+                        </pic:blipFill>
+                        <pic:spPr>
+                          <a:xfrm>
+                            <a:off x="0" y="0"/>
+                            <a:ext cx="2201548" cy="3480319"/>
+                          </a:xfrm>
+                          <a:prstGeom prst="rect">
+                            <a:avLst/>
+                          </a:prstGeom>
+                        </pic:spPr>
+                      </pic:pic>
+                    </a:graphicData>
+                  </a:graphic>
+                </wp:inline>
+              </w:drawing>
+            </w:r>
+          </w:p>
+          <w:p>
+            <w:pPr>
+              <w:pStyle w:val="af"/>
+              <w:ind w:firstLine="400"/>
+              <w:rPr>
+                <w:rFonts w:hint="eastAsia"/>
+              </w:rPr>
+            </w:pPr>
+            <w:r>
+              <w:t xml:space="preserve">Figure </w:t>
+            </w:r>
+            <w:r>
+              <w:fldChar w:fldCharType="begin"/>
+            </w:r>
+            <w:r>
+              <w:instrText xml:space="preserve"> SEQ Figure \* ARABIC </w:instrText>
+            </w:r>
+            <w:r>
+              <w:fldChar w:fldCharType="separate"/>
+            </w:r>
+            <w:r>
+              <w:rPr>
+                <w:noProof/>
+              </w:rPr>
+              <w:t>9</w:t>
+            </w:r>
+            <w:r>
+              <w:fldChar w:fldCharType="end"/>
+            </w:r>
+            <w:r>
+              <w:t xml:space="preserve"> </w:t>
+            </w:r>
+            <w:r>
+              <w:rPr>
+                <w:rFonts w:hint="eastAsia"/>
+              </w:rPr>
+              <w:t>文档注释迁移操作流程</w:t>
+            </w:r>
+          </w:p>
+          <w:p>
+            <w:pPr>
+              <w:ind w:firstLine="420"/>
+              <w:jc w:val="center"/>
+              <w:rPr>
+                <w:rFonts w:hint="eastAsia"/>
+              </w:rPr>
+            </w:pPr>
+          </w:p>
+          <w:p>
+            <w:pPr>
+              <w:pStyle w:val="1"/>
+            </w:pPr>
+            <w:r>
+              <w:rPr>
+                <w:rFonts w:hint="eastAsia"/>
+              </w:rPr>
+              <w:t>解决的突出问题</w:t>
+            </w:r>
+          </w:p>
+          <w:p>
+            <w:pPr>
+              <w:pStyle w:val="2"/>
+              <w:ind w:firstLine="482"/>
+            </w:pPr>
+            <w:r>
+              <w:rPr>
+                <w:rFonts w:hint="eastAsia"/>
+              </w:rPr>
+              <w:t>便捷性</w:t>
+            </w:r>
+          </w:p>
+          <w:p>
+            <w:pPr>
+              <w:ind w:firstLine="420"/>
+            </w:pPr>
+            <w:r>
+              <w:rPr>
+                <w:rFonts w:hint="eastAsia"/>
+              </w:rPr>
+              <w:t>不同于基于</w:t>
+            </w:r>
+            <w:r>
+              <w:rPr>
+                <w:rFonts w:hint="eastAsia"/>
+              </w:rPr>
+              <w:t>SDS</w:t>
+            </w:r>
+            <w:r>
+              <w:rPr>
+                <w:rFonts w:hint="eastAsia"/>
+              </w:rPr>
+              <w:t>文件</w:t>
+            </w:r>
+            <w:r>
+              <w:rPr>
+                <w:rFonts w:hint="eastAsia"/>
+              </w:rPr>
+              <w:t>，</w:t>
+            </w:r>
+            <w:r>
+              <w:rPr>
+                <w:rFonts w:hint="eastAsia"/>
+              </w:rPr>
+              <w:t>文本内容编号法</w:t>
+            </w:r>
+            <w:r>
+              <w:rPr>
+                <w:rFonts w:hint="eastAsia"/>
+              </w:rPr>
+              <w:t>等方法</w:t>
+            </w:r>
+            <w:r>
+              <w:rPr>
+                <w:rFonts w:hint="eastAsia"/>
+              </w:rPr>
+              <w:t>，</w:t>
+            </w:r>
+          </w:p>
+          <w:p>
+            <w:pPr>
+              <w:ind w:firstLine="420"/>
+              <w:rPr>
+                <w:rFonts w:hint="eastAsia"/>
+              </w:rPr>
+            </w:pPr>
+          </w:p>
+          <w:p>
+            <w:pPr>
+              <w:pStyle w:val="2"/>
+              <w:ind w:firstLine="482"/>
+            </w:pPr>
+            <w:r>
+              <w:rPr>
+                <w:rFonts w:hint="eastAsia"/>
+              </w:rPr>
+              <w:t>文档自动化注释</w:t>
+            </w:r>
+          </w:p>
+          <w:p>
+            <w:pPr>
+              <w:ind w:firstLine="420"/>
+              <w:rPr>
+                <w:rFonts w:hint="eastAsia"/>
+              </w:rPr>
+            </w:pPr>
+            <w:r>
+              <w:rPr>
+                <w:rFonts w:hint="eastAsia"/>
+              </w:rPr>
+              <w:t>文档是一片</w:t>
             </w:r>
           </w:p>
           <w:p>
@@ -8799,7 +9659,6 @@
                 <w:bCs/>
               </w:rPr>
             </w:pPr>
-            <w:proofErr w:type="gramStart"/>
             <w:r>
               <w:rPr>
                 <w:rFonts w:hint="eastAsia"/>
@@ -8808,7 +9667,6 @@
               </w:rPr>
               <w:t>效</w:t>
             </w:r>
-            <w:proofErr w:type="gramEnd"/>
           </w:p>
           <w:p>
             <w:pPr>
@@ -8988,14 +9846,7 @@
               <w:rPr>
                 <w:rFonts w:hint="eastAsia"/>
               </w:rPr>
-              <w:t>制文件进行逐页逐行逐个文本块进行</w:t>
-            </w:r>
-            <w:r>
-              <w:rPr>
-                <w:rFonts w:hint="eastAsia"/>
-              </w:rPr>
-              <w:lastRenderedPageBreak/>
-              <w:t>解析，</w:t>
+              <w:t>制文件进行逐页逐行逐个文本块进行解析，</w:t>
             </w:r>
             <w:r>
               <w:rPr>
@@ -9059,7 +9910,14 @@
               <w:rPr>
                 <w:rFonts w:hint="eastAsia"/>
               </w:rPr>
-              <w:t>信息不足以定义全部层级的文档标题，我们可以根据人类阅读习惯从左到右，从上到下的对文档部件进行逐个扫描，单纯按照</w:t>
+              <w:t>信息不足以定义全部层级的文档标题，我们可以根据人类阅读习惯从左</w:t>
+            </w:r>
+            <w:r>
+              <w:rPr>
+                <w:rFonts w:hint="eastAsia"/>
+              </w:rPr>
+              <w:lastRenderedPageBreak/>
+              <w:t>到右，从上到下的对文档部件进行逐个扫描，单纯按照</w:t>
             </w:r>
             <w:r>
               <w:rPr>
@@ -10023,7 +10881,6 @@
                 <w:b/>
                 <w:bCs/>
               </w:rPr>
-              <w:lastRenderedPageBreak/>
               <w:t>他</w:t>
             </w:r>
           </w:p>
@@ -10044,7 +10901,6 @@
               <w:rPr>
                 <w:rFonts w:ascii="楷体_GB2312" w:eastAsia="楷体_GB2312" w:hAnsi="楷体_GB2312" w:cs="楷体_GB2312" w:hint="eastAsia"/>
               </w:rPr>
-              <w:lastRenderedPageBreak/>
               <w:t>其他有利于我们理解技术方案的信息。</w:t>
             </w:r>
           </w:p>
@@ -10057,12 +10913,12 @@
       </w:pPr>
     </w:p>
     <w:sectPr>
-      <w:headerReference w:type="even" r:id="rId17"/>
-      <w:headerReference w:type="default" r:id="rId18"/>
-      <w:footerReference w:type="even" r:id="rId19"/>
-      <w:footerReference w:type="default" r:id="rId20"/>
-      <w:headerReference w:type="first" r:id="rId21"/>
-      <w:footerReference w:type="first" r:id="rId22"/>
+      <w:headerReference w:type="even" r:id="rId20"/>
+      <w:headerReference w:type="default" r:id="rId21"/>
+      <w:footerReference w:type="even" r:id="rId22"/>
+      <w:footerReference w:type="default" r:id="rId23"/>
+      <w:headerReference w:type="first" r:id="rId24"/>
+      <w:footerReference w:type="first" r:id="rId25"/>
       <w:pgSz w:w="11906" w:h="16838"/>
       <w:pgMar w:top="1440" w:right="1800" w:bottom="1440" w:left="1800" w:header="851" w:footer="992" w:gutter="0"/>
       <w:cols w:space="425"/>
@@ -10073,7 +10929,7 @@
 </file>
 
 <file path=word/comments.xml><?xml version="1.0" encoding="utf-8"?>
-<w:comments xmlns:wpc="http://schemas.microsoft.com/office/word/2010/wordprocessingCanvas" xmlns:cx="http://schemas.microsoft.com/office/drawing/2014/chartex" xmlns:mc="http://schemas.openxmlformats.org/markup-compatibility/2006" xmlns:o="urn:schemas-microsoft-com:office:office" xmlns:r="http://schemas.openxmlformats.org/officeDocument/2006/relationships" xmlns:m="http://schemas.openxmlformats.org/officeDocument/2006/math" xmlns:v="urn:schemas-microsoft-com:vml" xmlns:wp14="http://schemas.microsoft.com/office/word/2010/wordprocessingDrawing" xmlns:wp="http://schemas.openxmlformats.org/drawingml/2006/wordprocessingDrawing" xmlns:w10="urn:schemas-microsoft-com:office:word" xmlns:w="http://schemas.openxmlformats.org/wordprocessingml/2006/main" xmlns:w14="http://schemas.microsoft.com/office/word/2010/wordml" xmlns:w15="http://schemas.microsoft.com/office/word/2012/wordml" xmlns:w16se="http://schemas.microsoft.com/office/word/2015/wordml/symex" xmlns:wpg="http://schemas.microsoft.com/office/word/2010/wordprocessingGroup" xmlns:wpi="http://schemas.microsoft.com/office/word/2010/wordprocessingInk" xmlns:wne="http://schemas.microsoft.com/office/word/2006/wordml" xmlns:wps="http://schemas.microsoft.com/office/word/2010/wordprocessingShape" mc:Ignorable="w14 w15 w16se wp14">
+<w:comments xmlns:wpc="http://schemas.microsoft.com/office/word/2010/wordprocessingCanvas" xmlns:cx="http://schemas.microsoft.com/office/drawing/2014/chartex" xmlns:cx1="http://schemas.microsoft.com/office/drawing/2015/9/8/chartex" xmlns:cx2="http://schemas.microsoft.com/office/drawing/2015/10/21/chartex" xmlns:cx3="http://schemas.microsoft.com/office/drawing/2016/5/9/chartex" xmlns:cx4="http://schemas.microsoft.com/office/drawing/2016/5/10/chartex" xmlns:cx5="http://schemas.microsoft.com/office/drawing/2016/5/11/chartex" xmlns:cx6="http://schemas.microsoft.com/office/drawing/2016/5/12/chartex" xmlns:cx7="http://schemas.microsoft.com/office/drawing/2016/5/13/chartex" xmlns:cx8="http://schemas.microsoft.com/office/drawing/2016/5/14/chartex" xmlns:mc="http://schemas.openxmlformats.org/markup-compatibility/2006" xmlns:aink="http://schemas.microsoft.com/office/drawing/2016/ink" xmlns:am3d="http://schemas.microsoft.com/office/drawing/2017/model3d" xmlns:o="urn:schemas-microsoft-com:office:office" xmlns:oel="http://schemas.microsoft.com/office/2019/extlst" xmlns:r="http://schemas.openxmlformats.org/officeDocument/2006/relationships" xmlns:m="http://schemas.openxmlformats.org/officeDocument/2006/math" xmlns:v="urn:schemas-microsoft-com:vml" xmlns:wp14="http://schemas.microsoft.com/office/word/2010/wordprocessingDrawing" xmlns:wp="http://schemas.openxmlformats.org/drawingml/2006/wordprocessingDrawing" xmlns:w10="urn:schemas-microsoft-com:office:word" xmlns:w="http://schemas.openxmlformats.org/wordprocessingml/2006/main" xmlns:w14="http://schemas.microsoft.com/office/word/2010/wordml" xmlns:w15="http://schemas.microsoft.com/office/word/2012/wordml" xmlns:w16cex="http://schemas.microsoft.com/office/word/2018/wordml/cex" xmlns:w16cid="http://schemas.microsoft.com/office/word/2016/wordml/cid" xmlns:w16="http://schemas.microsoft.com/office/word/2018/wordml" xmlns:w16sdtdh="http://schemas.microsoft.com/office/word/2020/wordml/sdtdatahash" xmlns:w16se="http://schemas.microsoft.com/office/word/2015/wordml/symex" xmlns:wpg="http://schemas.microsoft.com/office/word/2010/wordprocessingGroup" xmlns:wpi="http://schemas.microsoft.com/office/word/2010/wordprocessingInk" xmlns:wne="http://schemas.microsoft.com/office/word/2006/wordml" xmlns:wps="http://schemas.microsoft.com/office/word/2010/wordprocessingShape" mc:Ignorable="w14 w15 w16se w16cid w16 w16cex w16sdtdh wp14">
   <w:comment w:id="0" w:author="User" w:date="2023-05-09T10:41:00Z" w:initials="U">
     <w:p>
       <w:pPr>
@@ -10202,13 +11058,19 @@
 </file>
 
 <file path=word/commentsExtended.xml><?xml version="1.0" encoding="utf-8"?>
-<w15:commentsEx xmlns:wpc="http://schemas.microsoft.com/office/word/2010/wordprocessingCanvas" xmlns:cx="http://schemas.microsoft.com/office/drawing/2014/chartex" xmlns:mc="http://schemas.openxmlformats.org/markup-compatibility/2006" xmlns:o="urn:schemas-microsoft-com:office:office" xmlns:r="http://schemas.openxmlformats.org/officeDocument/2006/relationships" xmlns:m="http://schemas.openxmlformats.org/officeDocument/2006/math" xmlns:v="urn:schemas-microsoft-com:vml" xmlns:wp14="http://schemas.microsoft.com/office/word/2010/wordprocessingDrawing" xmlns:wp="http://schemas.openxmlformats.org/drawingml/2006/wordprocessingDrawing" xmlns:w10="urn:schemas-microsoft-com:office:word" xmlns:w="http://schemas.openxmlformats.org/wordprocessingml/2006/main" xmlns:w14="http://schemas.microsoft.com/office/word/2010/wordml" xmlns:w15="http://schemas.microsoft.com/office/word/2012/wordml" xmlns:w16se="http://schemas.microsoft.com/office/word/2015/wordml/symex" xmlns:wpg="http://schemas.microsoft.com/office/word/2010/wordprocessingGroup" xmlns:wpi="http://schemas.microsoft.com/office/word/2010/wordprocessingInk" xmlns:wne="http://schemas.microsoft.com/office/word/2006/wordml" xmlns:wps="http://schemas.microsoft.com/office/word/2010/wordprocessingShape" mc:Ignorable="w14 w15 w16se wp14">
+<w15:commentsEx xmlns:wpc="http://schemas.microsoft.com/office/word/2010/wordprocessingCanvas" xmlns:cx="http://schemas.microsoft.com/office/drawing/2014/chartex" xmlns:cx1="http://schemas.microsoft.com/office/drawing/2015/9/8/chartex" xmlns:cx2="http://schemas.microsoft.com/office/drawing/2015/10/21/chartex" xmlns:cx3="http://schemas.microsoft.com/office/drawing/2016/5/9/chartex" xmlns:cx4="http://schemas.microsoft.com/office/drawing/2016/5/10/chartex" xmlns:cx5="http://schemas.microsoft.com/office/drawing/2016/5/11/chartex" xmlns:cx6="http://schemas.microsoft.com/office/drawing/2016/5/12/chartex" xmlns:cx7="http://schemas.microsoft.com/office/drawing/2016/5/13/chartex" xmlns:cx8="http://schemas.microsoft.com/office/drawing/2016/5/14/chartex" xmlns:mc="http://schemas.openxmlformats.org/markup-compatibility/2006" xmlns:aink="http://schemas.microsoft.com/office/drawing/2016/ink" xmlns:am3d="http://schemas.microsoft.com/office/drawing/2017/model3d" xmlns:o="urn:schemas-microsoft-com:office:office" xmlns:oel="http://schemas.microsoft.com/office/2019/extlst" xmlns:r="http://schemas.openxmlformats.org/officeDocument/2006/relationships" xmlns:m="http://schemas.openxmlformats.org/officeDocument/2006/math" xmlns:v="urn:schemas-microsoft-com:vml" xmlns:wp14="http://schemas.microsoft.com/office/word/2010/wordprocessingDrawing" xmlns:wp="http://schemas.openxmlformats.org/drawingml/2006/wordprocessingDrawing" xmlns:w10="urn:schemas-microsoft-com:office:word" xmlns:w="http://schemas.openxmlformats.org/wordprocessingml/2006/main" xmlns:w14="http://schemas.microsoft.com/office/word/2010/wordml" xmlns:w15="http://schemas.microsoft.com/office/word/2012/wordml" xmlns:w16cex="http://schemas.microsoft.com/office/word/2018/wordml/cex" xmlns:w16cid="http://schemas.microsoft.com/office/word/2016/wordml/cid" xmlns:w16="http://schemas.microsoft.com/office/word/2018/wordml" xmlns:w16sdtdh="http://schemas.microsoft.com/office/word/2020/wordml/sdtdatahash" xmlns:w16se="http://schemas.microsoft.com/office/word/2015/wordml/symex" xmlns:wpg="http://schemas.microsoft.com/office/word/2010/wordprocessingGroup" xmlns:wpi="http://schemas.microsoft.com/office/word/2010/wordprocessingInk" xmlns:wne="http://schemas.microsoft.com/office/word/2006/wordml" xmlns:wps="http://schemas.microsoft.com/office/word/2010/wordprocessingShape" mc:Ignorable="w14 w15 w16se w16cid w16 w16cex w16sdtdh wp14">
   <w15:commentEx w15:paraId="3463222D" w15:done="0"/>
 </w15:commentsEx>
 </file>
 
+<file path=word/commentsIds.xml><?xml version="1.0" encoding="utf-8"?>
+<w16cid:commentsIds xmlns:wpc="http://schemas.microsoft.com/office/word/2010/wordprocessingCanvas" xmlns:cx="http://schemas.microsoft.com/office/drawing/2014/chartex" xmlns:cx1="http://schemas.microsoft.com/office/drawing/2015/9/8/chartex" xmlns:cx2="http://schemas.microsoft.com/office/drawing/2015/10/21/chartex" xmlns:cx3="http://schemas.microsoft.com/office/drawing/2016/5/9/chartex" xmlns:cx4="http://schemas.microsoft.com/office/drawing/2016/5/10/chartex" xmlns:cx5="http://schemas.microsoft.com/office/drawing/2016/5/11/chartex" xmlns:cx6="http://schemas.microsoft.com/office/drawing/2016/5/12/chartex" xmlns:cx7="http://schemas.microsoft.com/office/drawing/2016/5/13/chartex" xmlns:cx8="http://schemas.microsoft.com/office/drawing/2016/5/14/chartex" xmlns:mc="http://schemas.openxmlformats.org/markup-compatibility/2006" xmlns:aink="http://schemas.microsoft.com/office/drawing/2016/ink" xmlns:am3d="http://schemas.microsoft.com/office/drawing/2017/model3d" xmlns:o="urn:schemas-microsoft-com:office:office" xmlns:oel="http://schemas.microsoft.com/office/2019/extlst" xmlns:r="http://schemas.openxmlformats.org/officeDocument/2006/relationships" xmlns:m="http://schemas.openxmlformats.org/officeDocument/2006/math" xmlns:v="urn:schemas-microsoft-com:vml" xmlns:wp14="http://schemas.microsoft.com/office/word/2010/wordprocessingDrawing" xmlns:wp="http://schemas.openxmlformats.org/drawingml/2006/wordprocessingDrawing" xmlns:w10="urn:schemas-microsoft-com:office:word" xmlns:w="http://schemas.openxmlformats.org/wordprocessingml/2006/main" xmlns:w14="http://schemas.microsoft.com/office/word/2010/wordml" xmlns:w15="http://schemas.microsoft.com/office/word/2012/wordml" xmlns:w16cex="http://schemas.microsoft.com/office/word/2018/wordml/cex" xmlns:w16cid="http://schemas.microsoft.com/office/word/2016/wordml/cid" xmlns:w16="http://schemas.microsoft.com/office/word/2018/wordml" xmlns:w16sdtdh="http://schemas.microsoft.com/office/word/2020/wordml/sdtdatahash" xmlns:w16se="http://schemas.microsoft.com/office/word/2015/wordml/symex" xmlns:wpg="http://schemas.microsoft.com/office/word/2010/wordprocessingGroup" xmlns:wpi="http://schemas.microsoft.com/office/word/2010/wordprocessingInk" xmlns:wne="http://schemas.microsoft.com/office/word/2006/wordml" xmlns:wps="http://schemas.microsoft.com/office/word/2010/wordprocessingShape" mc:Ignorable="w14 w15 w16se w16cid w16 w16cex w16sdtdh wp14">
+  <w16cid:commentId w16cid:paraId="3463222D" w16cid:durableId="2805EBC2"/>
+</w16cid:commentsIds>
+</file>
+
 <file path=word/endnotes.xml><?xml version="1.0" encoding="utf-8"?>
-<w:endnotes xmlns:wpc="http://schemas.microsoft.com/office/word/2010/wordprocessingCanvas" xmlns:cx="http://schemas.microsoft.com/office/drawing/2014/chartex" xmlns:mc="http://schemas.openxmlformats.org/markup-compatibility/2006" xmlns:o="urn:schemas-microsoft-com:office:office" xmlns:r="http://schemas.openxmlformats.org/officeDocument/2006/relationships" xmlns:m="http://schemas.openxmlformats.org/officeDocument/2006/math" xmlns:v="urn:schemas-microsoft-com:vml" xmlns:wp14="http://schemas.microsoft.com/office/word/2010/wordprocessingDrawing" xmlns:wp="http://schemas.openxmlformats.org/drawingml/2006/wordprocessingDrawing" xmlns:w10="urn:schemas-microsoft-com:office:word" xmlns:w="http://schemas.openxmlformats.org/wordprocessingml/2006/main" xmlns:w14="http://schemas.microsoft.com/office/word/2010/wordml" xmlns:w15="http://schemas.microsoft.com/office/word/2012/wordml" xmlns:w16se="http://schemas.microsoft.com/office/word/2015/wordml/symex" xmlns:wpg="http://schemas.microsoft.com/office/word/2010/wordprocessingGroup" xmlns:wpi="http://schemas.microsoft.com/office/word/2010/wordprocessingInk" xmlns:wne="http://schemas.microsoft.com/office/word/2006/wordml" xmlns:wps="http://schemas.microsoft.com/office/word/2010/wordprocessingShape" mc:Ignorable="w14 w15 w16se wp14">
+<w:endnotes xmlns:wpc="http://schemas.microsoft.com/office/word/2010/wordprocessingCanvas" xmlns:cx="http://schemas.microsoft.com/office/drawing/2014/chartex" xmlns:cx1="http://schemas.microsoft.com/office/drawing/2015/9/8/chartex" xmlns:cx2="http://schemas.microsoft.com/office/drawing/2015/10/21/chartex" xmlns:cx3="http://schemas.microsoft.com/office/drawing/2016/5/9/chartex" xmlns:cx4="http://schemas.microsoft.com/office/drawing/2016/5/10/chartex" xmlns:cx5="http://schemas.microsoft.com/office/drawing/2016/5/11/chartex" xmlns:cx6="http://schemas.microsoft.com/office/drawing/2016/5/12/chartex" xmlns:cx7="http://schemas.microsoft.com/office/drawing/2016/5/13/chartex" xmlns:cx8="http://schemas.microsoft.com/office/drawing/2016/5/14/chartex" xmlns:mc="http://schemas.openxmlformats.org/markup-compatibility/2006" xmlns:aink="http://schemas.microsoft.com/office/drawing/2016/ink" xmlns:am3d="http://schemas.microsoft.com/office/drawing/2017/model3d" xmlns:o="urn:schemas-microsoft-com:office:office" xmlns:oel="http://schemas.microsoft.com/office/2019/extlst" xmlns:r="http://schemas.openxmlformats.org/officeDocument/2006/relationships" xmlns:m="http://schemas.openxmlformats.org/officeDocument/2006/math" xmlns:v="urn:schemas-microsoft-com:vml" xmlns:wp14="http://schemas.microsoft.com/office/word/2010/wordprocessingDrawing" xmlns:wp="http://schemas.openxmlformats.org/drawingml/2006/wordprocessingDrawing" xmlns:w10="urn:schemas-microsoft-com:office:word" xmlns:w="http://schemas.openxmlformats.org/wordprocessingml/2006/main" xmlns:w14="http://schemas.microsoft.com/office/word/2010/wordml" xmlns:w15="http://schemas.microsoft.com/office/word/2012/wordml" xmlns:w16cex="http://schemas.microsoft.com/office/word/2018/wordml/cex" xmlns:w16cid="http://schemas.microsoft.com/office/word/2016/wordml/cid" xmlns:w16="http://schemas.microsoft.com/office/word/2018/wordml" xmlns:w16sdtdh="http://schemas.microsoft.com/office/word/2020/wordml/sdtdatahash" xmlns:w16se="http://schemas.microsoft.com/office/word/2015/wordml/symex" xmlns:wpg="http://schemas.microsoft.com/office/word/2010/wordprocessingGroup" xmlns:wpi="http://schemas.microsoft.com/office/word/2010/wordprocessingInk" xmlns:wne="http://schemas.microsoft.com/office/word/2006/wordml" xmlns:wps="http://schemas.microsoft.com/office/word/2010/wordprocessingShape" mc:Ignorable="w14 w15 w16se w16cid w16 w16cex w16sdtdh wp14">
   <w:endnote w:type="separator" w:id="-1">
     <w:p>
       <w:pPr>
@@ -10233,7 +11095,7 @@
 </file>
 
 <file path=word/footer1.xml><?xml version="1.0" encoding="utf-8"?>
-<w:ftr xmlns:wpc="http://schemas.microsoft.com/office/word/2010/wordprocessingCanvas" xmlns:cx="http://schemas.microsoft.com/office/drawing/2014/chartex" xmlns:mc="http://schemas.openxmlformats.org/markup-compatibility/2006" xmlns:o="urn:schemas-microsoft-com:office:office" xmlns:r="http://schemas.openxmlformats.org/officeDocument/2006/relationships" xmlns:m="http://schemas.openxmlformats.org/officeDocument/2006/math" xmlns:v="urn:schemas-microsoft-com:vml" xmlns:wp14="http://schemas.microsoft.com/office/word/2010/wordprocessingDrawing" xmlns:wp="http://schemas.openxmlformats.org/drawingml/2006/wordprocessingDrawing" xmlns:w10="urn:schemas-microsoft-com:office:word" xmlns:w="http://schemas.openxmlformats.org/wordprocessingml/2006/main" xmlns:w14="http://schemas.microsoft.com/office/word/2010/wordml" xmlns:w15="http://schemas.microsoft.com/office/word/2012/wordml" xmlns:w16se="http://schemas.microsoft.com/office/word/2015/wordml/symex" xmlns:wpg="http://schemas.microsoft.com/office/word/2010/wordprocessingGroup" xmlns:wpi="http://schemas.microsoft.com/office/word/2010/wordprocessingInk" xmlns:wne="http://schemas.microsoft.com/office/word/2006/wordml" xmlns:wps="http://schemas.microsoft.com/office/word/2010/wordprocessingShape" mc:Ignorable="w14 w15 w16se wp14">
+<w:ftr xmlns:wpc="http://schemas.microsoft.com/office/word/2010/wordprocessingCanvas" xmlns:cx="http://schemas.microsoft.com/office/drawing/2014/chartex" xmlns:cx1="http://schemas.microsoft.com/office/drawing/2015/9/8/chartex" xmlns:cx2="http://schemas.microsoft.com/office/drawing/2015/10/21/chartex" xmlns:cx3="http://schemas.microsoft.com/office/drawing/2016/5/9/chartex" xmlns:cx4="http://schemas.microsoft.com/office/drawing/2016/5/10/chartex" xmlns:cx5="http://schemas.microsoft.com/office/drawing/2016/5/11/chartex" xmlns:cx6="http://schemas.microsoft.com/office/drawing/2016/5/12/chartex" xmlns:cx7="http://schemas.microsoft.com/office/drawing/2016/5/13/chartex" xmlns:cx8="http://schemas.microsoft.com/office/drawing/2016/5/14/chartex" xmlns:mc="http://schemas.openxmlformats.org/markup-compatibility/2006" xmlns:aink="http://schemas.microsoft.com/office/drawing/2016/ink" xmlns:am3d="http://schemas.microsoft.com/office/drawing/2017/model3d" xmlns:o="urn:schemas-microsoft-com:office:office" xmlns:oel="http://schemas.microsoft.com/office/2019/extlst" xmlns:r="http://schemas.openxmlformats.org/officeDocument/2006/relationships" xmlns:m="http://schemas.openxmlformats.org/officeDocument/2006/math" xmlns:v="urn:schemas-microsoft-com:vml" xmlns:wp14="http://schemas.microsoft.com/office/word/2010/wordprocessingDrawing" xmlns:wp="http://schemas.openxmlformats.org/drawingml/2006/wordprocessingDrawing" xmlns:w10="urn:schemas-microsoft-com:office:word" xmlns:w="http://schemas.openxmlformats.org/wordprocessingml/2006/main" xmlns:w14="http://schemas.microsoft.com/office/word/2010/wordml" xmlns:w15="http://schemas.microsoft.com/office/word/2012/wordml" xmlns:w16cex="http://schemas.microsoft.com/office/word/2018/wordml/cex" xmlns:w16cid="http://schemas.microsoft.com/office/word/2016/wordml/cid" xmlns:w16="http://schemas.microsoft.com/office/word/2018/wordml" xmlns:w16sdtdh="http://schemas.microsoft.com/office/word/2020/wordml/sdtdatahash" xmlns:w16se="http://schemas.microsoft.com/office/word/2015/wordml/symex" xmlns:wpg="http://schemas.microsoft.com/office/word/2010/wordprocessingGroup" xmlns:wpi="http://schemas.microsoft.com/office/word/2010/wordprocessingInk" xmlns:wne="http://schemas.microsoft.com/office/word/2006/wordml" xmlns:wps="http://schemas.microsoft.com/office/word/2010/wordprocessingShape" mc:Ignorable="w14 w15 w16se w16cid w16 w16cex w16sdtdh wp14">
   <w:p>
     <w:pPr>
       <w:pStyle w:val="af2"/>
@@ -10244,7 +11106,7 @@
 </file>
 
 <file path=word/footer2.xml><?xml version="1.0" encoding="utf-8"?>
-<w:ftr xmlns:wpc="http://schemas.microsoft.com/office/word/2010/wordprocessingCanvas" xmlns:cx="http://schemas.microsoft.com/office/drawing/2014/chartex" xmlns:mc="http://schemas.openxmlformats.org/markup-compatibility/2006" xmlns:o="urn:schemas-microsoft-com:office:office" xmlns:r="http://schemas.openxmlformats.org/officeDocument/2006/relationships" xmlns:m="http://schemas.openxmlformats.org/officeDocument/2006/math" xmlns:v="urn:schemas-microsoft-com:vml" xmlns:wp14="http://schemas.microsoft.com/office/word/2010/wordprocessingDrawing" xmlns:wp="http://schemas.openxmlformats.org/drawingml/2006/wordprocessingDrawing" xmlns:w10="urn:schemas-microsoft-com:office:word" xmlns:w="http://schemas.openxmlformats.org/wordprocessingml/2006/main" xmlns:w14="http://schemas.microsoft.com/office/word/2010/wordml" xmlns:w15="http://schemas.microsoft.com/office/word/2012/wordml" xmlns:w16se="http://schemas.microsoft.com/office/word/2015/wordml/symex" xmlns:wpg="http://schemas.microsoft.com/office/word/2010/wordprocessingGroup" xmlns:wpi="http://schemas.microsoft.com/office/word/2010/wordprocessingInk" xmlns:wne="http://schemas.microsoft.com/office/word/2006/wordml" xmlns:wps="http://schemas.microsoft.com/office/word/2010/wordprocessingShape" mc:Ignorable="w14 w15 w16se wp14">
+<w:ftr xmlns:wpc="http://schemas.microsoft.com/office/word/2010/wordprocessingCanvas" xmlns:cx="http://schemas.microsoft.com/office/drawing/2014/chartex" xmlns:cx1="http://schemas.microsoft.com/office/drawing/2015/9/8/chartex" xmlns:cx2="http://schemas.microsoft.com/office/drawing/2015/10/21/chartex" xmlns:cx3="http://schemas.microsoft.com/office/drawing/2016/5/9/chartex" xmlns:cx4="http://schemas.microsoft.com/office/drawing/2016/5/10/chartex" xmlns:cx5="http://schemas.microsoft.com/office/drawing/2016/5/11/chartex" xmlns:cx6="http://schemas.microsoft.com/office/drawing/2016/5/12/chartex" xmlns:cx7="http://schemas.microsoft.com/office/drawing/2016/5/13/chartex" xmlns:cx8="http://schemas.microsoft.com/office/drawing/2016/5/14/chartex" xmlns:mc="http://schemas.openxmlformats.org/markup-compatibility/2006" xmlns:aink="http://schemas.microsoft.com/office/drawing/2016/ink" xmlns:am3d="http://schemas.microsoft.com/office/drawing/2017/model3d" xmlns:o="urn:schemas-microsoft-com:office:office" xmlns:oel="http://schemas.microsoft.com/office/2019/extlst" xmlns:r="http://schemas.openxmlformats.org/officeDocument/2006/relationships" xmlns:m="http://schemas.openxmlformats.org/officeDocument/2006/math" xmlns:v="urn:schemas-microsoft-com:vml" xmlns:wp14="http://schemas.microsoft.com/office/word/2010/wordprocessingDrawing" xmlns:wp="http://schemas.openxmlformats.org/drawingml/2006/wordprocessingDrawing" xmlns:w10="urn:schemas-microsoft-com:office:word" xmlns:w="http://schemas.openxmlformats.org/wordprocessingml/2006/main" xmlns:w14="http://schemas.microsoft.com/office/word/2010/wordml" xmlns:w15="http://schemas.microsoft.com/office/word/2012/wordml" xmlns:w16cex="http://schemas.microsoft.com/office/word/2018/wordml/cex" xmlns:w16cid="http://schemas.microsoft.com/office/word/2016/wordml/cid" xmlns:w16="http://schemas.microsoft.com/office/word/2018/wordml" xmlns:w16sdtdh="http://schemas.microsoft.com/office/word/2020/wordml/sdtdatahash" xmlns:w16se="http://schemas.microsoft.com/office/word/2015/wordml/symex" xmlns:wpg="http://schemas.microsoft.com/office/word/2010/wordprocessingGroup" xmlns:wpi="http://schemas.microsoft.com/office/word/2010/wordprocessingInk" xmlns:wne="http://schemas.microsoft.com/office/word/2006/wordml" xmlns:wps="http://schemas.microsoft.com/office/word/2010/wordprocessingShape" mc:Ignorable="w14 w15 w16se w16cid w16 w16cex w16sdtdh wp14">
   <w:p>
     <w:pPr>
       <w:pStyle w:val="af2"/>
@@ -10255,7 +11117,7 @@
 </file>
 
 <file path=word/footer3.xml><?xml version="1.0" encoding="utf-8"?>
-<w:ftr xmlns:wpc="http://schemas.microsoft.com/office/word/2010/wordprocessingCanvas" xmlns:cx="http://schemas.microsoft.com/office/drawing/2014/chartex" xmlns:mc="http://schemas.openxmlformats.org/markup-compatibility/2006" xmlns:o="urn:schemas-microsoft-com:office:office" xmlns:r="http://schemas.openxmlformats.org/officeDocument/2006/relationships" xmlns:m="http://schemas.openxmlformats.org/officeDocument/2006/math" xmlns:v="urn:schemas-microsoft-com:vml" xmlns:wp14="http://schemas.microsoft.com/office/word/2010/wordprocessingDrawing" xmlns:wp="http://schemas.openxmlformats.org/drawingml/2006/wordprocessingDrawing" xmlns:w10="urn:schemas-microsoft-com:office:word" xmlns:w="http://schemas.openxmlformats.org/wordprocessingml/2006/main" xmlns:w14="http://schemas.microsoft.com/office/word/2010/wordml" xmlns:w15="http://schemas.microsoft.com/office/word/2012/wordml" xmlns:w16se="http://schemas.microsoft.com/office/word/2015/wordml/symex" xmlns:wpg="http://schemas.microsoft.com/office/word/2010/wordprocessingGroup" xmlns:wpi="http://schemas.microsoft.com/office/word/2010/wordprocessingInk" xmlns:wne="http://schemas.microsoft.com/office/word/2006/wordml" xmlns:wps="http://schemas.microsoft.com/office/word/2010/wordprocessingShape" mc:Ignorable="w14 w15 w16se wp14">
+<w:ftr xmlns:wpc="http://schemas.microsoft.com/office/word/2010/wordprocessingCanvas" xmlns:cx="http://schemas.microsoft.com/office/drawing/2014/chartex" xmlns:cx1="http://schemas.microsoft.com/office/drawing/2015/9/8/chartex" xmlns:cx2="http://schemas.microsoft.com/office/drawing/2015/10/21/chartex" xmlns:cx3="http://schemas.microsoft.com/office/drawing/2016/5/9/chartex" xmlns:cx4="http://schemas.microsoft.com/office/drawing/2016/5/10/chartex" xmlns:cx5="http://schemas.microsoft.com/office/drawing/2016/5/11/chartex" xmlns:cx6="http://schemas.microsoft.com/office/drawing/2016/5/12/chartex" xmlns:cx7="http://schemas.microsoft.com/office/drawing/2016/5/13/chartex" xmlns:cx8="http://schemas.microsoft.com/office/drawing/2016/5/14/chartex" xmlns:mc="http://schemas.openxmlformats.org/markup-compatibility/2006" xmlns:aink="http://schemas.microsoft.com/office/drawing/2016/ink" xmlns:am3d="http://schemas.microsoft.com/office/drawing/2017/model3d" xmlns:o="urn:schemas-microsoft-com:office:office" xmlns:oel="http://schemas.microsoft.com/office/2019/extlst" xmlns:r="http://schemas.openxmlformats.org/officeDocument/2006/relationships" xmlns:m="http://schemas.openxmlformats.org/officeDocument/2006/math" xmlns:v="urn:schemas-microsoft-com:vml" xmlns:wp14="http://schemas.microsoft.com/office/word/2010/wordprocessingDrawing" xmlns:wp="http://schemas.openxmlformats.org/drawingml/2006/wordprocessingDrawing" xmlns:w10="urn:schemas-microsoft-com:office:word" xmlns:w="http://schemas.openxmlformats.org/wordprocessingml/2006/main" xmlns:w14="http://schemas.microsoft.com/office/word/2010/wordml" xmlns:w15="http://schemas.microsoft.com/office/word/2012/wordml" xmlns:w16cex="http://schemas.microsoft.com/office/word/2018/wordml/cex" xmlns:w16cid="http://schemas.microsoft.com/office/word/2016/wordml/cid" xmlns:w16="http://schemas.microsoft.com/office/word/2018/wordml" xmlns:w16sdtdh="http://schemas.microsoft.com/office/word/2020/wordml/sdtdatahash" xmlns:w16se="http://schemas.microsoft.com/office/word/2015/wordml/symex" xmlns:wpg="http://schemas.microsoft.com/office/word/2010/wordprocessingGroup" xmlns:wpi="http://schemas.microsoft.com/office/word/2010/wordprocessingInk" xmlns:wne="http://schemas.microsoft.com/office/word/2006/wordml" xmlns:wps="http://schemas.microsoft.com/office/word/2010/wordprocessingShape" mc:Ignorable="w14 w15 w16se w16cid w16 w16cex w16sdtdh wp14">
   <w:p>
     <w:pPr>
       <w:pStyle w:val="af2"/>
@@ -10266,7 +11128,7 @@
 </file>
 
 <file path=word/footnotes.xml><?xml version="1.0" encoding="utf-8"?>
-<w:footnotes xmlns:wpc="http://schemas.microsoft.com/office/word/2010/wordprocessingCanvas" xmlns:cx="http://schemas.microsoft.com/office/drawing/2014/chartex" xmlns:mc="http://schemas.openxmlformats.org/markup-compatibility/2006" xmlns:o="urn:schemas-microsoft-com:office:office" xmlns:r="http://schemas.openxmlformats.org/officeDocument/2006/relationships" xmlns:m="http://schemas.openxmlformats.org/officeDocument/2006/math" xmlns:v="urn:schemas-microsoft-com:vml" xmlns:wp14="http://schemas.microsoft.com/office/word/2010/wordprocessingDrawing" xmlns:wp="http://schemas.openxmlformats.org/drawingml/2006/wordprocessingDrawing" xmlns:w10="urn:schemas-microsoft-com:office:word" xmlns:w="http://schemas.openxmlformats.org/wordprocessingml/2006/main" xmlns:w14="http://schemas.microsoft.com/office/word/2010/wordml" xmlns:w15="http://schemas.microsoft.com/office/word/2012/wordml" xmlns:w16se="http://schemas.microsoft.com/office/word/2015/wordml/symex" xmlns:wpg="http://schemas.microsoft.com/office/word/2010/wordprocessingGroup" xmlns:wpi="http://schemas.microsoft.com/office/word/2010/wordprocessingInk" xmlns:wne="http://schemas.microsoft.com/office/word/2006/wordml" xmlns:wps="http://schemas.microsoft.com/office/word/2010/wordprocessingShape" mc:Ignorable="w14 w15 w16se wp14">
+<w:footnotes xmlns:wpc="http://schemas.microsoft.com/office/word/2010/wordprocessingCanvas" xmlns:cx="http://schemas.microsoft.com/office/drawing/2014/chartex" xmlns:cx1="http://schemas.microsoft.com/office/drawing/2015/9/8/chartex" xmlns:cx2="http://schemas.microsoft.com/office/drawing/2015/10/21/chartex" xmlns:cx3="http://schemas.microsoft.com/office/drawing/2016/5/9/chartex" xmlns:cx4="http://schemas.microsoft.com/office/drawing/2016/5/10/chartex" xmlns:cx5="http://schemas.microsoft.com/office/drawing/2016/5/11/chartex" xmlns:cx6="http://schemas.microsoft.com/office/drawing/2016/5/12/chartex" xmlns:cx7="http://schemas.microsoft.com/office/drawing/2016/5/13/chartex" xmlns:cx8="http://schemas.microsoft.com/office/drawing/2016/5/14/chartex" xmlns:mc="http://schemas.openxmlformats.org/markup-compatibility/2006" xmlns:aink="http://schemas.microsoft.com/office/drawing/2016/ink" xmlns:am3d="http://schemas.microsoft.com/office/drawing/2017/model3d" xmlns:o="urn:schemas-microsoft-com:office:office" xmlns:oel="http://schemas.microsoft.com/office/2019/extlst" xmlns:r="http://schemas.openxmlformats.org/officeDocument/2006/relationships" xmlns:m="http://schemas.openxmlformats.org/officeDocument/2006/math" xmlns:v="urn:schemas-microsoft-com:vml" xmlns:wp14="http://schemas.microsoft.com/office/word/2010/wordprocessingDrawing" xmlns:wp="http://schemas.openxmlformats.org/drawingml/2006/wordprocessingDrawing" xmlns:w10="urn:schemas-microsoft-com:office:word" xmlns:w="http://schemas.openxmlformats.org/wordprocessingml/2006/main" xmlns:w14="http://schemas.microsoft.com/office/word/2010/wordml" xmlns:w15="http://schemas.microsoft.com/office/word/2012/wordml" xmlns:w16cex="http://schemas.microsoft.com/office/word/2018/wordml/cex" xmlns:w16cid="http://schemas.microsoft.com/office/word/2016/wordml/cid" xmlns:w16="http://schemas.microsoft.com/office/word/2018/wordml" xmlns:w16sdtdh="http://schemas.microsoft.com/office/word/2020/wordml/sdtdatahash" xmlns:w16se="http://schemas.microsoft.com/office/word/2015/wordml/symex" xmlns:wpg="http://schemas.microsoft.com/office/word/2010/wordprocessingGroup" xmlns:wpi="http://schemas.microsoft.com/office/word/2010/wordprocessingInk" xmlns:wne="http://schemas.microsoft.com/office/word/2006/wordml" xmlns:wps="http://schemas.microsoft.com/office/word/2010/wordprocessingShape" mc:Ignorable="w14 w15 w16se w16cid w16 w16cex w16sdtdh wp14">
   <w:footnote w:type="separator" w:id="-1">
     <w:p>
       <w:pPr>
@@ -10291,7 +11153,7 @@
 </file>
 
 <file path=word/header1.xml><?xml version="1.0" encoding="utf-8"?>
-<w:hdr xmlns:wpc="http://schemas.microsoft.com/office/word/2010/wordprocessingCanvas" xmlns:cx="http://schemas.microsoft.com/office/drawing/2014/chartex" xmlns:mc="http://schemas.openxmlformats.org/markup-compatibility/2006" xmlns:o="urn:schemas-microsoft-com:office:office" xmlns:r="http://schemas.openxmlformats.org/officeDocument/2006/relationships" xmlns:m="http://schemas.openxmlformats.org/officeDocument/2006/math" xmlns:v="urn:schemas-microsoft-com:vml" xmlns:wp14="http://schemas.microsoft.com/office/word/2010/wordprocessingDrawing" xmlns:wp="http://schemas.openxmlformats.org/drawingml/2006/wordprocessingDrawing" xmlns:w10="urn:schemas-microsoft-com:office:word" xmlns:w="http://schemas.openxmlformats.org/wordprocessingml/2006/main" xmlns:w14="http://schemas.microsoft.com/office/word/2010/wordml" xmlns:w15="http://schemas.microsoft.com/office/word/2012/wordml" xmlns:w16se="http://schemas.microsoft.com/office/word/2015/wordml/symex" xmlns:wpg="http://schemas.microsoft.com/office/word/2010/wordprocessingGroup" xmlns:wpi="http://schemas.microsoft.com/office/word/2010/wordprocessingInk" xmlns:wne="http://schemas.microsoft.com/office/word/2006/wordml" xmlns:wps="http://schemas.microsoft.com/office/word/2010/wordprocessingShape" mc:Ignorable="w14 w15 w16se wp14">
+<w:hdr xmlns:wpc="http://schemas.microsoft.com/office/word/2010/wordprocessingCanvas" xmlns:cx="http://schemas.microsoft.com/office/drawing/2014/chartex" xmlns:cx1="http://schemas.microsoft.com/office/drawing/2015/9/8/chartex" xmlns:cx2="http://schemas.microsoft.com/office/drawing/2015/10/21/chartex" xmlns:cx3="http://schemas.microsoft.com/office/drawing/2016/5/9/chartex" xmlns:cx4="http://schemas.microsoft.com/office/drawing/2016/5/10/chartex" xmlns:cx5="http://schemas.microsoft.com/office/drawing/2016/5/11/chartex" xmlns:cx6="http://schemas.microsoft.com/office/drawing/2016/5/12/chartex" xmlns:cx7="http://schemas.microsoft.com/office/drawing/2016/5/13/chartex" xmlns:cx8="http://schemas.microsoft.com/office/drawing/2016/5/14/chartex" xmlns:mc="http://schemas.openxmlformats.org/markup-compatibility/2006" xmlns:aink="http://schemas.microsoft.com/office/drawing/2016/ink" xmlns:am3d="http://schemas.microsoft.com/office/drawing/2017/model3d" xmlns:o="urn:schemas-microsoft-com:office:office" xmlns:oel="http://schemas.microsoft.com/office/2019/extlst" xmlns:r="http://schemas.openxmlformats.org/officeDocument/2006/relationships" xmlns:m="http://schemas.openxmlformats.org/officeDocument/2006/math" xmlns:v="urn:schemas-microsoft-com:vml" xmlns:wp14="http://schemas.microsoft.com/office/word/2010/wordprocessingDrawing" xmlns:wp="http://schemas.openxmlformats.org/drawingml/2006/wordprocessingDrawing" xmlns:w10="urn:schemas-microsoft-com:office:word" xmlns:w="http://schemas.openxmlformats.org/wordprocessingml/2006/main" xmlns:w14="http://schemas.microsoft.com/office/word/2010/wordml" xmlns:w15="http://schemas.microsoft.com/office/word/2012/wordml" xmlns:w16cex="http://schemas.microsoft.com/office/word/2018/wordml/cex" xmlns:w16cid="http://schemas.microsoft.com/office/word/2016/wordml/cid" xmlns:w16="http://schemas.microsoft.com/office/word/2018/wordml" xmlns:w16sdtdh="http://schemas.microsoft.com/office/word/2020/wordml/sdtdatahash" xmlns:w16se="http://schemas.microsoft.com/office/word/2015/wordml/symex" xmlns:wpg="http://schemas.microsoft.com/office/word/2010/wordprocessingGroup" xmlns:wpi="http://schemas.microsoft.com/office/word/2010/wordprocessingInk" xmlns:wne="http://schemas.microsoft.com/office/word/2006/wordml" xmlns:wps="http://schemas.microsoft.com/office/word/2010/wordprocessingShape" mc:Ignorable="w14 w15 w16se w16cid w16 w16cex w16sdtdh wp14">
   <w:p>
     <w:pPr>
       <w:pStyle w:val="af0"/>
@@ -10302,7 +11164,7 @@
 </file>
 
 <file path=word/header2.xml><?xml version="1.0" encoding="utf-8"?>
-<w:hdr xmlns:wpc="http://schemas.microsoft.com/office/word/2010/wordprocessingCanvas" xmlns:cx="http://schemas.microsoft.com/office/drawing/2014/chartex" xmlns:mc="http://schemas.openxmlformats.org/markup-compatibility/2006" xmlns:o="urn:schemas-microsoft-com:office:office" xmlns:r="http://schemas.openxmlformats.org/officeDocument/2006/relationships" xmlns:m="http://schemas.openxmlformats.org/officeDocument/2006/math" xmlns:v="urn:schemas-microsoft-com:vml" xmlns:wp14="http://schemas.microsoft.com/office/word/2010/wordprocessingDrawing" xmlns:wp="http://schemas.openxmlformats.org/drawingml/2006/wordprocessingDrawing" xmlns:w10="urn:schemas-microsoft-com:office:word" xmlns:w="http://schemas.openxmlformats.org/wordprocessingml/2006/main" xmlns:w14="http://schemas.microsoft.com/office/word/2010/wordml" xmlns:w15="http://schemas.microsoft.com/office/word/2012/wordml" xmlns:w16se="http://schemas.microsoft.com/office/word/2015/wordml/symex" xmlns:wpg="http://schemas.microsoft.com/office/word/2010/wordprocessingGroup" xmlns:wpi="http://schemas.microsoft.com/office/word/2010/wordprocessingInk" xmlns:wne="http://schemas.microsoft.com/office/word/2006/wordml" xmlns:wps="http://schemas.microsoft.com/office/word/2010/wordprocessingShape" mc:Ignorable="w14 w15 w16se wp14">
+<w:hdr xmlns:wpc="http://schemas.microsoft.com/office/word/2010/wordprocessingCanvas" xmlns:cx="http://schemas.microsoft.com/office/drawing/2014/chartex" xmlns:cx1="http://schemas.microsoft.com/office/drawing/2015/9/8/chartex" xmlns:cx2="http://schemas.microsoft.com/office/drawing/2015/10/21/chartex" xmlns:cx3="http://schemas.microsoft.com/office/drawing/2016/5/9/chartex" xmlns:cx4="http://schemas.microsoft.com/office/drawing/2016/5/10/chartex" xmlns:cx5="http://schemas.microsoft.com/office/drawing/2016/5/11/chartex" xmlns:cx6="http://schemas.microsoft.com/office/drawing/2016/5/12/chartex" xmlns:cx7="http://schemas.microsoft.com/office/drawing/2016/5/13/chartex" xmlns:cx8="http://schemas.microsoft.com/office/drawing/2016/5/14/chartex" xmlns:mc="http://schemas.openxmlformats.org/markup-compatibility/2006" xmlns:aink="http://schemas.microsoft.com/office/drawing/2016/ink" xmlns:am3d="http://schemas.microsoft.com/office/drawing/2017/model3d" xmlns:o="urn:schemas-microsoft-com:office:office" xmlns:oel="http://schemas.microsoft.com/office/2019/extlst" xmlns:r="http://schemas.openxmlformats.org/officeDocument/2006/relationships" xmlns:m="http://schemas.openxmlformats.org/officeDocument/2006/math" xmlns:v="urn:schemas-microsoft-com:vml" xmlns:wp14="http://schemas.microsoft.com/office/word/2010/wordprocessingDrawing" xmlns:wp="http://schemas.openxmlformats.org/drawingml/2006/wordprocessingDrawing" xmlns:w10="urn:schemas-microsoft-com:office:word" xmlns:w="http://schemas.openxmlformats.org/wordprocessingml/2006/main" xmlns:w14="http://schemas.microsoft.com/office/word/2010/wordml" xmlns:w15="http://schemas.microsoft.com/office/word/2012/wordml" xmlns:w16cex="http://schemas.microsoft.com/office/word/2018/wordml/cex" xmlns:w16cid="http://schemas.microsoft.com/office/word/2016/wordml/cid" xmlns:w16="http://schemas.microsoft.com/office/word/2018/wordml" xmlns:w16sdtdh="http://schemas.microsoft.com/office/word/2020/wordml/sdtdatahash" xmlns:w16se="http://schemas.microsoft.com/office/word/2015/wordml/symex" xmlns:wpg="http://schemas.microsoft.com/office/word/2010/wordprocessingGroup" xmlns:wpi="http://schemas.microsoft.com/office/word/2010/wordprocessingInk" xmlns:wne="http://schemas.microsoft.com/office/word/2006/wordml" xmlns:wps="http://schemas.microsoft.com/office/word/2010/wordprocessingShape" mc:Ignorable="w14 w15 w16se w16cid w16 w16cex w16sdtdh wp14">
   <w:p>
     <w:pPr>
       <w:pStyle w:val="af0"/>
@@ -10313,7 +11175,7 @@
 </file>
 
 <file path=word/header3.xml><?xml version="1.0" encoding="utf-8"?>
-<w:hdr xmlns:wpc="http://schemas.microsoft.com/office/word/2010/wordprocessingCanvas" xmlns:cx="http://schemas.microsoft.com/office/drawing/2014/chartex" xmlns:mc="http://schemas.openxmlformats.org/markup-compatibility/2006" xmlns:o="urn:schemas-microsoft-com:office:office" xmlns:r="http://schemas.openxmlformats.org/officeDocument/2006/relationships" xmlns:m="http://schemas.openxmlformats.org/officeDocument/2006/math" xmlns:v="urn:schemas-microsoft-com:vml" xmlns:wp14="http://schemas.microsoft.com/office/word/2010/wordprocessingDrawing" xmlns:wp="http://schemas.openxmlformats.org/drawingml/2006/wordprocessingDrawing" xmlns:w10="urn:schemas-microsoft-com:office:word" xmlns:w="http://schemas.openxmlformats.org/wordprocessingml/2006/main" xmlns:w14="http://schemas.microsoft.com/office/word/2010/wordml" xmlns:w15="http://schemas.microsoft.com/office/word/2012/wordml" xmlns:w16se="http://schemas.microsoft.com/office/word/2015/wordml/symex" xmlns:wpg="http://schemas.microsoft.com/office/word/2010/wordprocessingGroup" xmlns:wpi="http://schemas.microsoft.com/office/word/2010/wordprocessingInk" xmlns:wne="http://schemas.microsoft.com/office/word/2006/wordml" xmlns:wps="http://schemas.microsoft.com/office/word/2010/wordprocessingShape" mc:Ignorable="w14 w15 w16se wp14">
+<w:hdr xmlns:wpc="http://schemas.microsoft.com/office/word/2010/wordprocessingCanvas" xmlns:cx="http://schemas.microsoft.com/office/drawing/2014/chartex" xmlns:cx1="http://schemas.microsoft.com/office/drawing/2015/9/8/chartex" xmlns:cx2="http://schemas.microsoft.com/office/drawing/2015/10/21/chartex" xmlns:cx3="http://schemas.microsoft.com/office/drawing/2016/5/9/chartex" xmlns:cx4="http://schemas.microsoft.com/office/drawing/2016/5/10/chartex" xmlns:cx5="http://schemas.microsoft.com/office/drawing/2016/5/11/chartex" xmlns:cx6="http://schemas.microsoft.com/office/drawing/2016/5/12/chartex" xmlns:cx7="http://schemas.microsoft.com/office/drawing/2016/5/13/chartex" xmlns:cx8="http://schemas.microsoft.com/office/drawing/2016/5/14/chartex" xmlns:mc="http://schemas.openxmlformats.org/markup-compatibility/2006" xmlns:aink="http://schemas.microsoft.com/office/drawing/2016/ink" xmlns:am3d="http://schemas.microsoft.com/office/drawing/2017/model3d" xmlns:o="urn:schemas-microsoft-com:office:office" xmlns:oel="http://schemas.microsoft.com/office/2019/extlst" xmlns:r="http://schemas.openxmlformats.org/officeDocument/2006/relationships" xmlns:m="http://schemas.openxmlformats.org/officeDocument/2006/math" xmlns:v="urn:schemas-microsoft-com:vml" xmlns:wp14="http://schemas.microsoft.com/office/word/2010/wordprocessingDrawing" xmlns:wp="http://schemas.openxmlformats.org/drawingml/2006/wordprocessingDrawing" xmlns:w10="urn:schemas-microsoft-com:office:word" xmlns:w="http://schemas.openxmlformats.org/wordprocessingml/2006/main" xmlns:w14="http://schemas.microsoft.com/office/word/2010/wordml" xmlns:w15="http://schemas.microsoft.com/office/word/2012/wordml" xmlns:w16cex="http://schemas.microsoft.com/office/word/2018/wordml/cex" xmlns:w16cid="http://schemas.microsoft.com/office/word/2016/wordml/cid" xmlns:w16="http://schemas.microsoft.com/office/word/2018/wordml" xmlns:w16sdtdh="http://schemas.microsoft.com/office/word/2020/wordml/sdtdatahash" xmlns:w16se="http://schemas.microsoft.com/office/word/2015/wordml/symex" xmlns:wpg="http://schemas.microsoft.com/office/word/2010/wordprocessingGroup" xmlns:wpi="http://schemas.microsoft.com/office/word/2010/wordprocessingInk" xmlns:wne="http://schemas.microsoft.com/office/word/2006/wordml" xmlns:wps="http://schemas.microsoft.com/office/word/2010/wordprocessingShape" mc:Ignorable="w14 w15 w16se w16cid w16 w16cex w16sdtdh wp14">
   <w:p>
     <w:pPr>
       <w:pStyle w:val="af0"/>
@@ -10324,7 +11186,7 @@
 </file>
 
 <file path=word/numbering.xml><?xml version="1.0" encoding="utf-8"?>
-<w:numbering xmlns:wpc="http://schemas.microsoft.com/office/word/2010/wordprocessingCanvas" xmlns:cx="http://schemas.microsoft.com/office/drawing/2014/chartex" xmlns:mc="http://schemas.openxmlformats.org/markup-compatibility/2006" xmlns:o="urn:schemas-microsoft-com:office:office" xmlns:r="http://schemas.openxmlformats.org/officeDocument/2006/relationships" xmlns:m="http://schemas.openxmlformats.org/officeDocument/2006/math" xmlns:v="urn:schemas-microsoft-com:vml" xmlns:wp14="http://schemas.microsoft.com/office/word/2010/wordprocessingDrawing" xmlns:wp="http://schemas.openxmlformats.org/drawingml/2006/wordprocessingDrawing" xmlns:w10="urn:schemas-microsoft-com:office:word" xmlns:w="http://schemas.openxmlformats.org/wordprocessingml/2006/main" xmlns:w14="http://schemas.microsoft.com/office/word/2010/wordml" xmlns:w15="http://schemas.microsoft.com/office/word/2012/wordml" xmlns:w16se="http://schemas.microsoft.com/office/word/2015/wordml/symex" xmlns:wpg="http://schemas.microsoft.com/office/word/2010/wordprocessingGroup" xmlns:wpi="http://schemas.microsoft.com/office/word/2010/wordprocessingInk" xmlns:wne="http://schemas.microsoft.com/office/word/2006/wordml" xmlns:wps="http://schemas.microsoft.com/office/word/2010/wordprocessingShape" mc:Ignorable="w14 w15 w16se wp14">
+<w:numbering xmlns:wpc="http://schemas.microsoft.com/office/word/2010/wordprocessingCanvas" xmlns:cx="http://schemas.microsoft.com/office/drawing/2014/chartex" xmlns:cx1="http://schemas.microsoft.com/office/drawing/2015/9/8/chartex" xmlns:cx2="http://schemas.microsoft.com/office/drawing/2015/10/21/chartex" xmlns:cx3="http://schemas.microsoft.com/office/drawing/2016/5/9/chartex" xmlns:cx4="http://schemas.microsoft.com/office/drawing/2016/5/10/chartex" xmlns:cx5="http://schemas.microsoft.com/office/drawing/2016/5/11/chartex" xmlns:cx6="http://schemas.microsoft.com/office/drawing/2016/5/12/chartex" xmlns:cx7="http://schemas.microsoft.com/office/drawing/2016/5/13/chartex" xmlns:cx8="http://schemas.microsoft.com/office/drawing/2016/5/14/chartex" xmlns:mc="http://schemas.openxmlformats.org/markup-compatibility/2006" xmlns:aink="http://schemas.microsoft.com/office/drawing/2016/ink" xmlns:am3d="http://schemas.microsoft.com/office/drawing/2017/model3d" xmlns:o="urn:schemas-microsoft-com:office:office" xmlns:oel="http://schemas.microsoft.com/office/2019/extlst" xmlns:r="http://schemas.openxmlformats.org/officeDocument/2006/relationships" xmlns:m="http://schemas.openxmlformats.org/officeDocument/2006/math" xmlns:v="urn:schemas-microsoft-com:vml" xmlns:wp14="http://schemas.microsoft.com/office/word/2010/wordprocessingDrawing" xmlns:wp="http://schemas.openxmlformats.org/drawingml/2006/wordprocessingDrawing" xmlns:w10="urn:schemas-microsoft-com:office:word" xmlns:w="http://schemas.openxmlformats.org/wordprocessingml/2006/main" xmlns:w14="http://schemas.microsoft.com/office/word/2010/wordml" xmlns:w15="http://schemas.microsoft.com/office/word/2012/wordml" xmlns:w16cex="http://schemas.microsoft.com/office/word/2018/wordml/cex" xmlns:w16cid="http://schemas.microsoft.com/office/word/2016/wordml/cid" xmlns:w16="http://schemas.microsoft.com/office/word/2018/wordml" xmlns:w16sdtdh="http://schemas.microsoft.com/office/word/2020/wordml/sdtdatahash" xmlns:w16se="http://schemas.microsoft.com/office/word/2015/wordml/symex" xmlns:wpg="http://schemas.microsoft.com/office/word/2010/wordprocessingGroup" xmlns:wpi="http://schemas.microsoft.com/office/word/2010/wordprocessingInk" xmlns:wne="http://schemas.microsoft.com/office/word/2006/wordml" xmlns:wps="http://schemas.microsoft.com/office/word/2010/wordprocessingShape" mc:Ignorable="w14 w15 w16se w16cid w16 w16cex w16sdtdh wp14">
   <w:abstractNum w:abstractNumId="0" w15:restartNumberingAfterBreak="0">
     <w:nsid w:val="064B1E07"/>
     <w:multiLevelType w:val="multilevel"/>
@@ -11833,59 +12695,59 @@
       </w:pPr>
     </w:lvl>
   </w:abstractNum>
-  <w:num w:numId="1">
+  <w:num w:numId="1" w16cid:durableId="496117589">
     <w:abstractNumId w:val="15"/>
   </w:num>
-  <w:num w:numId="2">
+  <w:num w:numId="2" w16cid:durableId="13727889">
     <w:abstractNumId w:val="0"/>
   </w:num>
-  <w:num w:numId="3">
+  <w:num w:numId="3" w16cid:durableId="725104271">
     <w:abstractNumId w:val="11"/>
   </w:num>
-  <w:num w:numId="4">
+  <w:num w:numId="4" w16cid:durableId="1489858109">
     <w:abstractNumId w:val="10"/>
   </w:num>
-  <w:num w:numId="5">
+  <w:num w:numId="5" w16cid:durableId="1337459106">
     <w:abstractNumId w:val="3"/>
   </w:num>
-  <w:num w:numId="6">
+  <w:num w:numId="6" w16cid:durableId="1094127141">
     <w:abstractNumId w:val="14"/>
   </w:num>
-  <w:num w:numId="7">
+  <w:num w:numId="7" w16cid:durableId="1195462408">
     <w:abstractNumId w:val="8"/>
   </w:num>
-  <w:num w:numId="8">
+  <w:num w:numId="8" w16cid:durableId="1287196323">
     <w:abstractNumId w:val="13"/>
   </w:num>
-  <w:num w:numId="9">
+  <w:num w:numId="9" w16cid:durableId="1316881668">
     <w:abstractNumId w:val="5"/>
   </w:num>
-  <w:num w:numId="10">
+  <w:num w:numId="10" w16cid:durableId="585722671">
     <w:abstractNumId w:val="4"/>
   </w:num>
-  <w:num w:numId="11">
+  <w:num w:numId="11" w16cid:durableId="2144155501">
     <w:abstractNumId w:val="2"/>
   </w:num>
-  <w:num w:numId="12">
+  <w:num w:numId="12" w16cid:durableId="7560500">
     <w:abstractNumId w:val="1"/>
   </w:num>
-  <w:num w:numId="13">
+  <w:num w:numId="13" w16cid:durableId="1920938861">
     <w:abstractNumId w:val="7"/>
   </w:num>
-  <w:num w:numId="14">
+  <w:num w:numId="14" w16cid:durableId="56362807">
     <w:abstractNumId w:val="12"/>
   </w:num>
-  <w:num w:numId="15">
+  <w:num w:numId="15" w16cid:durableId="1144275509">
     <w:abstractNumId w:val="6"/>
   </w:num>
-  <w:num w:numId="16">
+  <w:num w:numId="16" w16cid:durableId="1987394847">
     <w:abstractNumId w:val="9"/>
   </w:num>
 </w:numbering>
 </file>
 
 <file path=word/people.xml><?xml version="1.0" encoding="utf-8"?>
-<w15:people xmlns:wpc="http://schemas.microsoft.com/office/word/2010/wordprocessingCanvas" xmlns:cx="http://schemas.microsoft.com/office/drawing/2014/chartex" xmlns:mc="http://schemas.openxmlformats.org/markup-compatibility/2006" xmlns:o="urn:schemas-microsoft-com:office:office" xmlns:r="http://schemas.openxmlformats.org/officeDocument/2006/relationships" xmlns:m="http://schemas.openxmlformats.org/officeDocument/2006/math" xmlns:v="urn:schemas-microsoft-com:vml" xmlns:wp14="http://schemas.microsoft.com/office/word/2010/wordprocessingDrawing" xmlns:wp="http://schemas.openxmlformats.org/drawingml/2006/wordprocessingDrawing" xmlns:w10="urn:schemas-microsoft-com:office:word" xmlns:w="http://schemas.openxmlformats.org/wordprocessingml/2006/main" xmlns:w14="http://schemas.microsoft.com/office/word/2010/wordml" xmlns:w15="http://schemas.microsoft.com/office/word/2012/wordml" xmlns:w16se="http://schemas.microsoft.com/office/word/2015/wordml/symex" xmlns:wpg="http://schemas.microsoft.com/office/word/2010/wordprocessingGroup" xmlns:wpi="http://schemas.microsoft.com/office/word/2010/wordprocessingInk" xmlns:wne="http://schemas.microsoft.com/office/word/2006/wordml" xmlns:wps="http://schemas.microsoft.com/office/word/2010/wordprocessingShape" mc:Ignorable="w14 w15 w16se wp14">
+<w15:people xmlns:wpc="http://schemas.microsoft.com/office/word/2010/wordprocessingCanvas" xmlns:cx="http://schemas.microsoft.com/office/drawing/2014/chartex" xmlns:cx1="http://schemas.microsoft.com/office/drawing/2015/9/8/chartex" xmlns:cx2="http://schemas.microsoft.com/office/drawing/2015/10/21/chartex" xmlns:cx3="http://schemas.microsoft.com/office/drawing/2016/5/9/chartex" xmlns:cx4="http://schemas.microsoft.com/office/drawing/2016/5/10/chartex" xmlns:cx5="http://schemas.microsoft.com/office/drawing/2016/5/11/chartex" xmlns:cx6="http://schemas.microsoft.com/office/drawing/2016/5/12/chartex" xmlns:cx7="http://schemas.microsoft.com/office/drawing/2016/5/13/chartex" xmlns:cx8="http://schemas.microsoft.com/office/drawing/2016/5/14/chartex" xmlns:mc="http://schemas.openxmlformats.org/markup-compatibility/2006" xmlns:aink="http://schemas.microsoft.com/office/drawing/2016/ink" xmlns:am3d="http://schemas.microsoft.com/office/drawing/2017/model3d" xmlns:o="urn:schemas-microsoft-com:office:office" xmlns:oel="http://schemas.microsoft.com/office/2019/extlst" xmlns:r="http://schemas.openxmlformats.org/officeDocument/2006/relationships" xmlns:m="http://schemas.openxmlformats.org/officeDocument/2006/math" xmlns:v="urn:schemas-microsoft-com:vml" xmlns:wp14="http://schemas.microsoft.com/office/word/2010/wordprocessingDrawing" xmlns:wp="http://schemas.openxmlformats.org/drawingml/2006/wordprocessingDrawing" xmlns:w10="urn:schemas-microsoft-com:office:word" xmlns:w="http://schemas.openxmlformats.org/wordprocessingml/2006/main" xmlns:w14="http://schemas.microsoft.com/office/word/2010/wordml" xmlns:w15="http://schemas.microsoft.com/office/word/2012/wordml" xmlns:w16cex="http://schemas.microsoft.com/office/word/2018/wordml/cex" xmlns:w16cid="http://schemas.microsoft.com/office/word/2016/wordml/cid" xmlns:w16="http://schemas.microsoft.com/office/word/2018/wordml" xmlns:w16sdtdh="http://schemas.microsoft.com/office/word/2020/wordml/sdtdatahash" xmlns:w16se="http://schemas.microsoft.com/office/word/2015/wordml/symex" xmlns:wpg="http://schemas.microsoft.com/office/word/2010/wordprocessingGroup" xmlns:wpi="http://schemas.microsoft.com/office/word/2010/wordprocessingInk" xmlns:wne="http://schemas.microsoft.com/office/word/2006/wordml" xmlns:wps="http://schemas.microsoft.com/office/word/2010/wordprocessingShape" mc:Ignorable="w14 w15 w16se w16cid w16 w16cex w16sdtdh wp14">
   <w15:person w15:author="User">
     <w15:presenceInfo w15:providerId="Windows Live" w15:userId="407338becde4e522"/>
   </w15:person>
@@ -11893,7 +12755,7 @@
 </file>
 
 <file path=word/styles.xml><?xml version="1.0" encoding="utf-8"?>
-<w:styles xmlns:mc="http://schemas.openxmlformats.org/markup-compatibility/2006" xmlns:r="http://schemas.openxmlformats.org/officeDocument/2006/relationships" xmlns:w="http://schemas.openxmlformats.org/wordprocessingml/2006/main" xmlns:w14="http://schemas.microsoft.com/office/word/2010/wordml" xmlns:w15="http://schemas.microsoft.com/office/word/2012/wordml" xmlns:w16se="http://schemas.microsoft.com/office/word/2015/wordml/symex" mc:Ignorable="w14 w15 w16se">
+<w:styles xmlns:mc="http://schemas.openxmlformats.org/markup-compatibility/2006" xmlns:r="http://schemas.openxmlformats.org/officeDocument/2006/relationships" xmlns:w="http://schemas.openxmlformats.org/wordprocessingml/2006/main" xmlns:w14="http://schemas.microsoft.com/office/word/2010/wordml" xmlns:w15="http://schemas.microsoft.com/office/word/2012/wordml" xmlns:w16cex="http://schemas.microsoft.com/office/word/2018/wordml/cex" xmlns:w16cid="http://schemas.microsoft.com/office/word/2016/wordml/cid" xmlns:w16="http://schemas.microsoft.com/office/word/2018/wordml" xmlns:w16sdtdh="http://schemas.microsoft.com/office/word/2020/wordml/sdtdatahash" xmlns:w16se="http://schemas.microsoft.com/office/word/2015/wordml/symex" mc:Ignorable="w14 w15 w16se w16cid w16 w16cex w16sdtdh">
   <w:docDefaults>
     <w:rPrDefault>
       <w:rPr>
@@ -11903,7 +12765,7 @@
     </w:rPrDefault>
     <w:pPrDefault/>
   </w:docDefaults>
-  <w:latentStyles w:defLockedState="0" w:defUIPriority="0" w:defSemiHidden="0" w:defUnhideWhenUsed="0" w:defQFormat="0" w:count="371">
+  <w:latentStyles w:defLockedState="0" w:defUIPriority="0" w:defSemiHidden="0" w:defUnhideWhenUsed="0" w:defQFormat="0" w:count="376">
     <w:lsdException w:name="Normal" w:qFormat="1"/>
     <w:lsdException w:name="heading 1" w:qFormat="1"/>
     <w:lsdException w:name="heading 2" w:semiHidden="1" w:unhideWhenUsed="1" w:qFormat="1"/>
@@ -12187,11 +13049,16 @@
     <w:lsdException w:name="List Table 5 Dark Accent 6" w:uiPriority="50"/>
     <w:lsdException w:name="List Table 6 Colorful Accent 6" w:uiPriority="51"/>
     <w:lsdException w:name="List Table 7 Colorful Accent 6" w:uiPriority="52"/>
+    <w:lsdException w:name="Mention" w:semiHidden="1" w:uiPriority="99" w:unhideWhenUsed="1"/>
+    <w:lsdException w:name="Smart Hyperlink" w:semiHidden="1" w:uiPriority="99" w:unhideWhenUsed="1"/>
+    <w:lsdException w:name="Hashtag" w:semiHidden="1" w:uiPriority="99" w:unhideWhenUsed="1"/>
+    <w:lsdException w:name="Unresolved Mention" w:semiHidden="1" w:uiPriority="99" w:unhideWhenUsed="1"/>
+    <w:lsdException w:name="Smart Link" w:semiHidden="1" w:uiPriority="99" w:unhideWhenUsed="1"/>
   </w:latentStyles>
   <w:style w:type="paragraph" w:default="1" w:styleId="a">
     <w:name w:val="Normal"/>
     <w:qFormat/>
-    <w:rsid w:val="00BC780D"/>
+    <w:rsid w:val="001E6A5C"/>
     <w:pPr>
       <w:widowControl w:val="0"/>
       <w:ind w:firstLineChars="200" w:firstLine="200"/>
@@ -12225,22 +13092,23 @@
   </w:style>
   <w:style w:type="paragraph" w:styleId="2">
     <w:name w:val="heading 2"/>
-    <w:basedOn w:val="a"/>
     <w:next w:val="a"/>
     <w:link w:val="20"/>
     <w:unhideWhenUsed/>
     <w:qFormat/>
-    <w:rsid w:val="00227C7D"/>
+    <w:rsid w:val="00FC345B"/>
     <w:pPr>
       <w:keepNext/>
       <w:keepLines/>
       <w:spacing w:before="120" w:after="120"/>
+      <w:ind w:firstLineChars="200" w:firstLine="200"/>
       <w:outlineLvl w:val="1"/>
     </w:pPr>
     <w:rPr>
       <w:rFonts w:asciiTheme="majorHAnsi" w:eastAsiaTheme="majorEastAsia" w:hAnsiTheme="majorHAnsi" w:cstheme="majorBidi"/>
       <w:b/>
       <w:bCs/>
+      <w:kern w:val="2"/>
       <w:sz w:val="24"/>
       <w:szCs w:val="32"/>
     </w:rPr>
@@ -12248,7 +13116,6 @@
   <w:style w:type="character" w:default="1" w:styleId="a0">
     <w:name w:val="Default Paragraph Font"/>
     <w:uiPriority w:val="1"/>
-    <w:semiHidden/>
     <w:unhideWhenUsed/>
   </w:style>
   <w:style w:type="table" w:default="1" w:styleId="a1">
@@ -12614,7 +13481,7 @@
     <w:name w:val="标题 2 字符"/>
     <w:basedOn w:val="a0"/>
     <w:link w:val="2"/>
-    <w:rsid w:val="00227C7D"/>
+    <w:rsid w:val="00FC345B"/>
     <w:rPr>
       <w:rFonts w:asciiTheme="majorHAnsi" w:eastAsiaTheme="majorEastAsia" w:hAnsiTheme="majorHAnsi" w:cstheme="majorBidi"/>
       <w:b/>

</xml_diff>